<commit_message>
Update adaptive tutorial docs
</commit_message>
<xml_diff>
--- a/plugins/scenario/docs/Scenario tutorial.docx
+++ b/plugins/scenario/docs/Scenario tutorial.docx
@@ -130,7 +130,6 @@
         </w:rPr>
         <w:t xml:space="preserve"> (</w:t>
       </w:r>
-      <w:proofErr w:type="gramStart"/>
       <w:r>
         <w:rPr>
           <w:i/>
@@ -139,7 +138,6 @@
         </w:rPr>
         <w:t>Crossroads</w:t>
       </w:r>
-      <w:proofErr w:type="gramEnd"/>
       <w:r>
         <w:rPr>
           <w:lang w:val="en-US"/>
@@ -184,39 +182,33 @@
         <w:rPr>
           <w:lang w:val="en-US"/>
         </w:rPr>
-        <w:t>” document</w:t>
-      </w:r>
-      <w:r>
-        <w:rPr>
-          <w:lang w:val="en-US"/>
-        </w:rPr>
-        <w:t xml:space="preserve">. We have prepared a starting project for this tutorial with the name </w:t>
-      </w:r>
-      <w:proofErr w:type="spellStart"/>
-      <w:proofErr w:type="gramStart"/>
-      <w:r>
-        <w:rPr>
-          <w:i/>
-          <w:iCs/>
-          <w:lang w:val="en-US"/>
-        </w:rPr>
-        <w:t>hu.bme.mit.gamma</w:t>
-      </w:r>
-      <w:proofErr w:type="gramEnd"/>
-      <w:r>
-        <w:rPr>
-          <w:i/>
-          <w:iCs/>
-          <w:lang w:val="en-US"/>
-        </w:rPr>
-        <w:t>.tutorial.contract.finish</w:t>
-      </w:r>
-      <w:proofErr w:type="spellEnd"/>
-      <w:r>
-        <w:rPr>
-          <w:lang w:val="en-US"/>
-        </w:rPr>
-        <w:t xml:space="preserve">, which should be imported into the Eclipse workspace as an existing project. </w:t>
+        <w:t xml:space="preserve">” document. We have prepared a starting project for this tutorial with the name </w:t>
+      </w:r>
+      <w:r>
+        <w:rPr>
+          <w:i/>
+          <w:iCs/>
+          <w:lang w:val="en-US"/>
+        </w:rPr>
+        <w:t>hu.bme.mit.gamma.tutorial.contract.finish</w:t>
+      </w:r>
+      <w:r>
+        <w:rPr>
+          <w:lang w:val="en-US"/>
+        </w:rPr>
+        <w:t>, which should be imported into the Eclipse workspace as an existing project</w:t>
+      </w:r>
+      <w:r>
+        <w:rPr>
+          <w:lang w:val="en-US"/>
+        </w:rPr>
+        <w:t xml:space="preserve"> in order to try out the functionalities</w:t>
+      </w:r>
+      <w:r>
+        <w:rPr>
+          <w:lang w:val="en-US"/>
+        </w:rPr>
+        <w:t>.</w:t>
       </w:r>
     </w:p>
     <w:p>
@@ -401,96 +393,6 @@
         </w:rPr>
         <w:t xml:space="preserve">. </w:t>
       </w:r>
-      <w:r>
-        <w:rPr>
-          <w:lang w:val="en-US"/>
-        </w:rPr>
-        <w:t>In a scenario contract, t</w:t>
-      </w:r>
-      <w:r>
-        <w:rPr>
-          <w:lang w:val="en-US"/>
-        </w:rPr>
-        <w:t xml:space="preserve">he behavior of the component is described </w:t>
-      </w:r>
-      <w:r>
-        <w:rPr>
-          <w:lang w:val="en-US"/>
-        </w:rPr>
-        <w:t>based on</w:t>
-      </w:r>
-      <w:r>
-        <w:rPr>
-          <w:lang w:val="en-US"/>
-        </w:rPr>
-        <w:t xml:space="preserve"> the</w:t>
-      </w:r>
-      <w:r>
-        <w:rPr>
-          <w:lang w:val="en-US"/>
-        </w:rPr>
-        <w:t xml:space="preserve"> observable</w:t>
-      </w:r>
-      <w:r>
-        <w:rPr>
-          <w:lang w:val="en-US"/>
-        </w:rPr>
-        <w:t xml:space="preserve"> communication of the component</w:t>
-      </w:r>
-      <w:r>
-        <w:rPr>
-          <w:lang w:val="en-US"/>
-        </w:rPr>
-        <w:t xml:space="preserve"> and its environment</w:t>
-      </w:r>
-      <w:r>
-        <w:rPr>
-          <w:lang w:val="en-US"/>
-        </w:rPr>
-        <w:t xml:space="preserve">. </w:t>
-      </w:r>
-      <w:r>
-        <w:rPr>
-          <w:lang w:val="en-US"/>
-        </w:rPr>
-        <w:t>The</w:t>
-      </w:r>
-      <w:r>
-        <w:rPr>
-          <w:lang w:val="en-US"/>
-        </w:rPr>
-        <w:t xml:space="preserve"> scenario</w:t>
-      </w:r>
-      <w:r>
-        <w:rPr>
-          <w:lang w:val="en-US"/>
-        </w:rPr>
-        <w:t xml:space="preserve"> language </w:t>
-      </w:r>
-      <w:r>
-        <w:rPr>
-          <w:lang w:val="en-US"/>
-        </w:rPr>
-        <w:t>supports</w:t>
-      </w:r>
-      <w:r>
-        <w:rPr>
-          <w:lang w:val="en-US"/>
-        </w:rPr>
-        <w:t xml:space="preserve"> the specification of multiple scenarios in a single file, however</w:t>
-      </w:r>
-      <w:r>
-        <w:rPr>
-          <w:lang w:val="en-US"/>
-        </w:rPr>
-        <w:t>,</w:t>
-      </w:r>
-      <w:r>
-        <w:rPr>
-          <w:lang w:val="en-US"/>
-        </w:rPr>
-        <w:t xml:space="preserve"> all of them must describe an execution of the same component.</w:t>
-      </w:r>
     </w:p>
     <w:p>
       <w:pPr>
@@ -616,6 +518,32 @@
         <w:t xml:space="preserve"> (GSCL)</w:t>
       </w:r>
       <w:bookmarkEnd w:id="0"/>
+    </w:p>
+    <w:p>
+      <w:pPr>
+        <w:jc w:val="both"/>
+        <w:rPr>
+          <w:lang w:val="en-US"/>
+        </w:rPr>
+      </w:pPr>
+      <w:r>
+        <w:rPr>
+          <w:lang w:val="en-US"/>
+        </w:rPr>
+        <w:t xml:space="preserve">In </w:t>
+      </w:r>
+      <w:r>
+        <w:rPr>
+          <w:lang w:val="en-US"/>
+        </w:rPr>
+        <w:t>a GSCL</w:t>
+      </w:r>
+      <w:r>
+        <w:rPr>
+          <w:lang w:val="en-US"/>
+        </w:rPr>
+        <w:t xml:space="preserve"> scenario, the behavior of the component is described based on the observable communication of the component and its environment. The scenario language supports the specification of multiple scenarios in a single file, however, all of them must describe an execution of the same component.</w:t>
+      </w:r>
     </w:p>
     <w:p>
       <w:pPr>
@@ -1135,25 +1063,7 @@
           <w:iCs/>
           <w:lang w:val="en-US"/>
         </w:rPr>
-        <w:t xml:space="preserve">{cold receives </w:t>
-      </w:r>
-      <w:proofErr w:type="spellStart"/>
-      <w:r>
-        <w:rPr>
-          <w:i/>
-          <w:iCs/>
-          <w:lang w:val="en-US"/>
-        </w:rPr>
-        <w:t>PoliceInterrupt.police</w:t>
-      </w:r>
-      <w:proofErr w:type="spellEnd"/>
-      <w:r>
-        <w:rPr>
-          <w:i/>
-          <w:iCs/>
-          <w:lang w:val="en-US"/>
-        </w:rPr>
-        <w:t>}</w:t>
+        <w:t>{cold receives PoliceInterrupt.police}</w:t>
       </w:r>
     </w:p>
     <w:p>
@@ -1187,25 +1097,7 @@
           <w:iCs/>
           <w:lang w:val="en-US"/>
         </w:rPr>
-        <w:t xml:space="preserve">{hot sends </w:t>
-      </w:r>
-      <w:proofErr w:type="spellStart"/>
-      <w:r>
-        <w:rPr>
-          <w:i/>
-          <w:iCs/>
-          <w:lang w:val="en-US"/>
-        </w:rPr>
-        <w:t>PriorityPolice.police</w:t>
-      </w:r>
-      <w:proofErr w:type="spellEnd"/>
-      <w:r>
-        <w:rPr>
-          <w:i/>
-          <w:iCs/>
-          <w:lang w:val="en-US"/>
-        </w:rPr>
-        <w:t xml:space="preserve"> </w:t>
+        <w:t xml:space="preserve">{hot sends PriorityPolice.police </w:t>
       </w:r>
       <w:r>
         <w:rPr>
@@ -1214,25 +1106,7 @@
           <w:lang w:val="en-US"/>
         </w:rPr>
         <w:br/>
-        <w:t xml:space="preserve">hot sends </w:t>
-      </w:r>
-      <w:proofErr w:type="spellStart"/>
-      <w:r>
-        <w:rPr>
-          <w:i/>
-          <w:iCs/>
-          <w:lang w:val="en-US"/>
-        </w:rPr>
-        <w:t>SecondaryPolice.police</w:t>
-      </w:r>
-      <w:proofErr w:type="spellEnd"/>
-      <w:r>
-        <w:rPr>
-          <w:i/>
-          <w:iCs/>
-          <w:lang w:val="en-US"/>
-        </w:rPr>
-        <w:t>}</w:t>
+        <w:t>hot sends SecondaryPolice.police}</w:t>
       </w:r>
     </w:p>
     <w:p>
@@ -1567,7 +1441,6 @@
         </w:rPr>
         <w:t xml:space="preserve">of interactions where the acceptable trace must contain </w:t>
       </w:r>
-      <w:proofErr w:type="gramStart"/>
       <w:r>
         <w:rPr>
           <w:i/>
@@ -1590,16 +1463,7 @@
           <w:iCs/>
           <w:lang w:val="en-US"/>
         </w:rPr>
-        <w:t>of</w:t>
-      </w:r>
-      <w:proofErr w:type="gramEnd"/>
-      <w:r>
-        <w:rPr>
-          <w:i/>
-          <w:iCs/>
-          <w:lang w:val="en-US"/>
-        </w:rPr>
-        <w:t xml:space="preserve"> </w:t>
+        <w:t xml:space="preserve">of </w:t>
       </w:r>
       <w:r>
         <w:rPr>
@@ -1710,25 +1574,7 @@
           <w:iCs/>
           <w:lang w:val="en-US"/>
         </w:rPr>
-        <w:t xml:space="preserve">{cold receives </w:t>
-      </w:r>
-      <w:proofErr w:type="spellStart"/>
-      <w:r>
-        <w:rPr>
-          <w:i/>
-          <w:iCs/>
-          <w:lang w:val="en-US"/>
-        </w:rPr>
-        <w:t>PoliceInterrupt.police</w:t>
-      </w:r>
-      <w:proofErr w:type="spellEnd"/>
-      <w:r>
-        <w:rPr>
-          <w:i/>
-          <w:iCs/>
-          <w:lang w:val="en-US"/>
-        </w:rPr>
-        <w:t>}</w:t>
+        <w:t>{cold receives PoliceInterrupt.police}</w:t>
       </w:r>
       <w:r>
         <w:rPr>
@@ -1915,25 +1761,7 @@
           <w:lang w:val="en-US"/>
         </w:rPr>
         <w:tab/>
-        <w:t xml:space="preserve">{hot sends </w:t>
-      </w:r>
-      <w:proofErr w:type="spellStart"/>
-      <w:r>
-        <w:rPr>
-          <w:i/>
-          <w:iCs/>
-          <w:lang w:val="en-US"/>
-        </w:rPr>
-        <w:t>PriorityControl.toggle</w:t>
-      </w:r>
-      <w:proofErr w:type="spellEnd"/>
-      <w:r>
-        <w:rPr>
-          <w:i/>
-          <w:iCs/>
-          <w:lang w:val="en-US"/>
-        </w:rPr>
-        <w:t>}</w:t>
+        <w:t>{hot sends PriorityControl.toggle}</w:t>
       </w:r>
       <w:r>
         <w:rPr>
@@ -1966,25 +1794,7 @@
           <w:lang w:val="en-US"/>
         </w:rPr>
         <w:tab/>
-        <w:t xml:space="preserve">{hot sends </w:t>
-      </w:r>
-      <w:proofErr w:type="spellStart"/>
-      <w:r>
-        <w:rPr>
-          <w:i/>
-          <w:iCs/>
-          <w:lang w:val="en-US"/>
-        </w:rPr>
-        <w:t>SecondaryControl.toggle</w:t>
-      </w:r>
-      <w:proofErr w:type="spellEnd"/>
-      <w:r>
-        <w:rPr>
-          <w:i/>
-          <w:iCs/>
-          <w:lang w:val="en-US"/>
-        </w:rPr>
-        <w:t>}</w:t>
+        <w:t>{hot sends SecondaryControl.toggle}</w:t>
       </w:r>
       <w:r>
         <w:rPr>
@@ -2164,25 +1974,7 @@
           <w:iCs/>
           <w:lang w:val="en-US"/>
         </w:rPr>
-        <w:t>(1</w:t>
-      </w:r>
-      <w:proofErr w:type="gramStart"/>
-      <w:r>
-        <w:rPr>
-          <w:i/>
-          <w:iCs/>
-          <w:lang w:val="en-US"/>
-        </w:rPr>
-        <w:t xml:space="preserve"> ..</w:t>
-      </w:r>
-      <w:proofErr w:type="gramEnd"/>
-      <w:r>
-        <w:rPr>
-          <w:i/>
-          <w:iCs/>
-          <w:lang w:val="en-US"/>
-        </w:rPr>
-        <w:t xml:space="preserve"> 10)</w:t>
+        <w:t>(1 .. 10)</w:t>
       </w:r>
       <w:r>
         <w:rPr>
@@ -2222,25 +2014,7 @@
           <w:iCs/>
           <w:lang w:val="en-US"/>
         </w:rPr>
-        <w:t>{cold delay (500</w:t>
-      </w:r>
-      <w:proofErr w:type="gramStart"/>
-      <w:r>
-        <w:rPr>
-          <w:i/>
-          <w:iCs/>
-          <w:lang w:val="en-US"/>
-        </w:rPr>
-        <w:t xml:space="preserve"> ..</w:t>
-      </w:r>
-      <w:proofErr w:type="gramEnd"/>
-      <w:r>
-        <w:rPr>
-          <w:i/>
-          <w:iCs/>
-          <w:lang w:val="en-US"/>
-        </w:rPr>
-        <w:t xml:space="preserve"> 500)}</w:t>
+        <w:t>{cold delay (500 .. 500)}</w:t>
       </w:r>
       <w:r>
         <w:rPr>
@@ -2264,25 +2038,7 @@
           <w:iCs/>
           <w:lang w:val="en-US"/>
         </w:rPr>
-        <w:t xml:space="preserve">{hot sends </w:t>
-      </w:r>
-      <w:proofErr w:type="spellStart"/>
-      <w:r>
-        <w:rPr>
-          <w:i/>
-          <w:iCs/>
-          <w:lang w:val="en-US"/>
-        </w:rPr>
-        <w:t>PriorityPolice.police</w:t>
-      </w:r>
-      <w:proofErr w:type="spellEnd"/>
-      <w:r>
-        <w:rPr>
-          <w:i/>
-          <w:iCs/>
-          <w:lang w:val="en-US"/>
-        </w:rPr>
-        <w:t xml:space="preserve"> </w:t>
+        <w:t xml:space="preserve">{hot sends PriorityPolice.police </w:t>
       </w:r>
       <w:r>
         <w:rPr>
@@ -2306,25 +2062,7 @@
           <w:iCs/>
           <w:lang w:val="en-US"/>
         </w:rPr>
-        <w:t xml:space="preserve">hot sends </w:t>
-      </w:r>
-      <w:proofErr w:type="spellStart"/>
-      <w:r>
-        <w:rPr>
-          <w:i/>
-          <w:iCs/>
-          <w:lang w:val="en-US"/>
-        </w:rPr>
-        <w:t>SecondaryPolice.police</w:t>
-      </w:r>
-      <w:proofErr w:type="spellEnd"/>
-      <w:r>
-        <w:rPr>
-          <w:i/>
-          <w:iCs/>
-          <w:lang w:val="en-US"/>
-        </w:rPr>
-        <w:t>}</w:t>
+        <w:t>hot sends SecondaryPolice.police}</w:t>
       </w:r>
       <w:r>
         <w:rPr>
@@ -2496,25 +2234,7 @@
           <w:lang w:val="en-US"/>
         </w:rPr>
         <w:tab/>
-        <w:t xml:space="preserve">{hot sends </w:t>
-      </w:r>
-      <w:proofErr w:type="spellStart"/>
-      <w:r>
-        <w:rPr>
-          <w:i/>
-          <w:iCs/>
-          <w:lang w:val="en-US"/>
-        </w:rPr>
-        <w:t>PriorityControl.toggle</w:t>
-      </w:r>
-      <w:proofErr w:type="spellEnd"/>
-      <w:r>
-        <w:rPr>
-          <w:i/>
-          <w:iCs/>
-          <w:lang w:val="en-US"/>
-        </w:rPr>
-        <w:t>}</w:t>
+        <w:t>{hot sends PriorityControl.toggle}</w:t>
       </w:r>
     </w:p>
     <w:p>
@@ -2569,25 +2289,7 @@
           <w:lang w:val="en-US"/>
         </w:rPr>
         <w:tab/>
-        <w:t xml:space="preserve">{hot sends </w:t>
-      </w:r>
-      <w:proofErr w:type="spellStart"/>
-      <w:r>
-        <w:rPr>
-          <w:i/>
-          <w:iCs/>
-          <w:lang w:val="en-US"/>
-        </w:rPr>
-        <w:t>SecondaryControl.toggle</w:t>
-      </w:r>
-      <w:proofErr w:type="spellEnd"/>
-      <w:r>
-        <w:rPr>
-          <w:i/>
-          <w:iCs/>
-          <w:lang w:val="en-US"/>
-        </w:rPr>
-        <w:t>}</w:t>
+        <w:t>{hot sends SecondaryControl.toggle}</w:t>
       </w:r>
     </w:p>
     <w:p>
@@ -2776,25 +2478,7 @@
           <w:lang w:val="en-US"/>
         </w:rPr>
         <w:tab/>
-        <w:t xml:space="preserve">{hot sends </w:t>
-      </w:r>
-      <w:proofErr w:type="spellStart"/>
-      <w:r>
-        <w:rPr>
-          <w:i/>
-          <w:iCs/>
-          <w:lang w:val="en-US"/>
-        </w:rPr>
-        <w:t>PriorityControl.toggle</w:t>
-      </w:r>
-      <w:proofErr w:type="spellEnd"/>
-      <w:r>
-        <w:rPr>
-          <w:i/>
-          <w:iCs/>
-          <w:lang w:val="en-US"/>
-        </w:rPr>
-        <w:t>}</w:t>
+        <w:t>{hot sends PriorityControl.toggle}</w:t>
       </w:r>
     </w:p>
     <w:p>
@@ -2849,25 +2533,7 @@
           <w:lang w:val="en-US"/>
         </w:rPr>
         <w:tab/>
-        <w:t xml:space="preserve">{hot sends </w:t>
-      </w:r>
-      <w:proofErr w:type="spellStart"/>
-      <w:r>
-        <w:rPr>
-          <w:i/>
-          <w:iCs/>
-          <w:lang w:val="en-US"/>
-        </w:rPr>
-        <w:t>SecondaryControl.toggle</w:t>
-      </w:r>
-      <w:proofErr w:type="spellEnd"/>
-      <w:r>
-        <w:rPr>
-          <w:i/>
-          <w:iCs/>
-          <w:lang w:val="en-US"/>
-        </w:rPr>
-        <w:t>}</w:t>
+        <w:t>{hot sends SecondaryControl.toggle}</w:t>
       </w:r>
     </w:p>
     <w:p>
@@ -2958,7 +2624,6 @@
         </w:rPr>
         <w:t xml:space="preserve">The </w:t>
       </w:r>
-      <w:proofErr w:type="spellStart"/>
       <w:r>
         <w:rPr>
           <w:i/>
@@ -2967,7 +2632,6 @@
         </w:rPr>
         <w:t>AllowedWaiting</w:t>
       </w:r>
-      <w:proofErr w:type="spellEnd"/>
       <w:r>
         <w:rPr>
           <w:lang w:val="en-US"/>
@@ -3105,25 +2769,7 @@
           <w:iCs/>
           <w:lang w:val="en-US"/>
         </w:rPr>
-        <w:t>@AllowedWaiting 0</w:t>
-      </w:r>
-      <w:proofErr w:type="gramStart"/>
-      <w:r>
-        <w:rPr>
-          <w:i/>
-          <w:iCs/>
-          <w:lang w:val="en-US"/>
-        </w:rPr>
-        <w:t xml:space="preserve"> ..</w:t>
-      </w:r>
-      <w:proofErr w:type="gramEnd"/>
-      <w:r>
-        <w:rPr>
-          <w:i/>
-          <w:iCs/>
-          <w:lang w:val="en-US"/>
-        </w:rPr>
-        <w:t xml:space="preserve"> 1</w:t>
+        <w:t>@AllowedWaiting 0 .. 1</w:t>
       </w:r>
     </w:p>
     <w:p>
@@ -3133,7 +2779,6 @@
           <w:lang w:val="en-US"/>
         </w:rPr>
       </w:pPr>
-      <w:proofErr w:type="gramStart"/>
       <w:r>
         <w:rPr>
           <w:lang w:val="en-US"/>
@@ -3144,14 +2789,7 @@
         <w:rPr>
           <w:lang w:val="en-US"/>
         </w:rPr>
-        <w:t>o</w:t>
-      </w:r>
-      <w:proofErr w:type="gramEnd"/>
-      <w:r>
-        <w:rPr>
-          <w:lang w:val="en-US"/>
-        </w:rPr>
-        <w:t xml:space="preserve"> describe </w:t>
+        <w:t xml:space="preserve">o describe </w:t>
       </w:r>
       <w:r>
         <w:rPr>
@@ -3335,14 +2973,24 @@
           <w:lang w:val="en-US"/>
         </w:rPr>
       </w:pPr>
-      <w:proofErr w:type="gramStart"/>
-      <w:r>
-        <w:rPr>
-          <w:lang w:val="en-US"/>
-        </w:rPr>
-        <w:t>All of</w:t>
-      </w:r>
-      <w:proofErr w:type="gramEnd"/>
+      <w:r>
+        <w:rPr>
+          <w:lang w:val="en-US"/>
+        </w:rPr>
+        <w:t xml:space="preserve">All of </w:t>
+      </w:r>
+      <w:r>
+        <w:rPr>
+          <w:lang w:val="en-US"/>
+        </w:rPr>
+        <w:t xml:space="preserve">the above </w:t>
+      </w:r>
+      <w:r>
+        <w:rPr>
+          <w:lang w:val="en-US"/>
+        </w:rPr>
+        <w:t>examples were taken from a</w:t>
+      </w:r>
       <w:r>
         <w:rPr>
           <w:lang w:val="en-US"/>
@@ -3353,24 +3001,6 @@
         <w:rPr>
           <w:lang w:val="en-US"/>
         </w:rPr>
-        <w:t xml:space="preserve">the above </w:t>
-      </w:r>
-      <w:r>
-        <w:rPr>
-          <w:lang w:val="en-US"/>
-        </w:rPr>
-        <w:t>examples were taken from a</w:t>
-      </w:r>
-      <w:r>
-        <w:rPr>
-          <w:lang w:val="en-US"/>
-        </w:rPr>
-        <w:t xml:space="preserve"> </w:t>
-      </w:r>
-      <w:r>
-        <w:rPr>
-          <w:lang w:val="en-US"/>
-        </w:rPr>
         <w:t>scenario</w:t>
       </w:r>
       <w:r>
@@ -3379,7 +3009,6 @@
         </w:rPr>
         <w:t xml:space="preserve"> called </w:t>
       </w:r>
-      <w:proofErr w:type="spellStart"/>
       <w:r>
         <w:rPr>
           <w:i/>
@@ -3388,7 +3017,6 @@
         </w:rPr>
         <w:t>Example.gsc</w:t>
       </w:r>
-      <w:proofErr w:type="spellEnd"/>
       <w:r>
         <w:rPr>
           <w:lang w:val="en-US"/>
@@ -3447,7 +3075,6 @@
         </w:rPr>
         <w:t xml:space="preserve">This folder also contains a scenario called </w:t>
       </w:r>
-      <w:proofErr w:type="spellStart"/>
       <w:r>
         <w:rPr>
           <w:i/>
@@ -3464,7 +3091,6 @@
         </w:rPr>
         <w:t>.gsc</w:t>
       </w:r>
-      <w:proofErr w:type="spellEnd"/>
       <w:r>
         <w:rPr>
           <w:lang w:val="en-US"/>
@@ -3515,7 +3141,7 @@
         <w:rPr>
           <w:lang w:val="en-US"/>
         </w:rPr>
-        <w:t xml:space="preserve">. </w:t>
+        <w:t>.</w:t>
       </w:r>
     </w:p>
     <w:p>
@@ -3582,30 +3208,20 @@
           <w:iCs/>
           <w:lang w:val="en-US"/>
         </w:rPr>
+        <w:t>.ggen</w:t>
+      </w:r>
+      <w:r>
+        <w:rPr>
+          <w:lang w:val="en-US"/>
+        </w:rPr>
+        <w:t xml:space="preserve"> file, which describes the transformation</w:t>
+      </w:r>
+      <w:r>
+        <w:rPr>
+          <w:lang w:val="en-US"/>
+        </w:rPr>
         <w:t>.</w:t>
       </w:r>
-      <w:proofErr w:type="spellStart"/>
-      <w:r>
-        <w:rPr>
-          <w:i/>
-          <w:iCs/>
-          <w:lang w:val="en-US"/>
-        </w:rPr>
-        <w:t>ggen</w:t>
-      </w:r>
-      <w:proofErr w:type="spellEnd"/>
-      <w:r>
-        <w:rPr>
-          <w:lang w:val="en-US"/>
-        </w:rPr>
-        <w:t xml:space="preserve"> file, which describes the transformation</w:t>
-      </w:r>
-      <w:r>
-        <w:rPr>
-          <w:lang w:val="en-US"/>
-        </w:rPr>
-        <w:t>.</w:t>
-      </w:r>
       <w:r>
         <w:rPr>
           <w:lang w:val="en-US"/>
@@ -3662,7 +3278,6 @@
         </w:rPr>
         <w:t xml:space="preserve"> </w:t>
       </w:r>
-      <w:proofErr w:type="spellStart"/>
       <w:r>
         <w:rPr>
           <w:i/>
@@ -3671,7 +3286,6 @@
         </w:rPr>
         <w:t>StatechartGeneration.ggen</w:t>
       </w:r>
-      <w:proofErr w:type="spellEnd"/>
       <w:r>
         <w:rPr>
           <w:lang w:val="en-US"/>
@@ -3698,25 +3312,7 @@
           <w:i/>
           <w:iCs/>
         </w:rPr>
-        <w:t>statechart-</w:t>
-      </w:r>
-      <w:proofErr w:type="spellStart"/>
-      <w:r>
-        <w:rPr>
-          <w:rFonts w:cstheme="minorHAnsi"/>
-          <w:i/>
-          <w:iCs/>
-        </w:rPr>
-        <w:t>contract</w:t>
-      </w:r>
-      <w:proofErr w:type="spellEnd"/>
-      <w:r>
-        <w:rPr>
-          <w:rFonts w:cstheme="minorHAnsi"/>
-          <w:i/>
-          <w:iCs/>
-        </w:rPr>
-        <w:t xml:space="preserve"> {</w:t>
+        <w:t>statechart-contract {</w:t>
       </w:r>
     </w:p>
     <w:p>
@@ -3732,44 +3328,14 @@
           <w:iCs/>
         </w:rPr>
       </w:pPr>
-      <w:proofErr w:type="spellStart"/>
-      <w:proofErr w:type="gramStart"/>
-      <w:r>
-        <w:rPr>
-          <w:rFonts w:cstheme="minorHAnsi"/>
-          <w:i/>
-          <w:iCs/>
-        </w:rPr>
-        <w:t>scenario</w:t>
-      </w:r>
-      <w:proofErr w:type="spellEnd"/>
-      <w:r>
-        <w:rPr>
-          <w:rFonts w:cstheme="minorHAnsi"/>
-          <w:i/>
-          <w:iCs/>
-        </w:rPr>
-        <w:t xml:space="preserve"> :</w:t>
-      </w:r>
-      <w:proofErr w:type="gramEnd"/>
-      <w:r>
-        <w:rPr>
-          <w:rFonts w:cstheme="minorHAnsi"/>
-          <w:i/>
-          <w:iCs/>
-        </w:rPr>
-        <w:t xml:space="preserve"> </w:t>
-      </w:r>
-      <w:proofErr w:type="spellStart"/>
-      <w:r>
-        <w:rPr>
-          <w:rFonts w:cstheme="minorHAnsi"/>
-          <w:i/>
-          <w:iCs/>
-        </w:rPr>
-        <w:t>PoliceBehaviour</w:t>
-      </w:r>
-      <w:proofErr w:type="spellEnd"/>
+      <w:r>
+        <w:rPr>
+          <w:rFonts w:cstheme="minorHAnsi"/>
+          <w:i/>
+          <w:iCs/>
+        </w:rPr>
+        <w:t>scenario : PoliceBehaviour</w:t>
+      </w:r>
     </w:p>
     <w:p>
       <w:pPr>
@@ -3784,69 +3350,13 @@
           <w:iCs/>
         </w:rPr>
       </w:pPr>
-      <w:proofErr w:type="spellStart"/>
-      <w:proofErr w:type="gramStart"/>
-      <w:r>
-        <w:rPr>
-          <w:rFonts w:cstheme="minorHAnsi"/>
-          <w:i/>
-          <w:iCs/>
-        </w:rPr>
-        <w:t>folder</w:t>
-      </w:r>
-      <w:proofErr w:type="spellEnd"/>
-      <w:r>
-        <w:rPr>
-          <w:rFonts w:cstheme="minorHAnsi"/>
-          <w:i/>
-          <w:iCs/>
-        </w:rPr>
-        <w:t xml:space="preserve"> :</w:t>
-      </w:r>
-      <w:proofErr w:type="gramEnd"/>
-      <w:r>
-        <w:rPr>
-          <w:rFonts w:cstheme="minorHAnsi"/>
-          <w:i/>
-          <w:iCs/>
-        </w:rPr>
-        <w:t xml:space="preserve"> "</w:t>
-      </w:r>
-      <w:proofErr w:type="spellStart"/>
-      <w:r>
-        <w:rPr>
-          <w:rFonts w:cstheme="minorHAnsi"/>
-          <w:i/>
-          <w:iCs/>
-        </w:rPr>
-        <w:t>model</w:t>
-      </w:r>
-      <w:proofErr w:type="spellEnd"/>
-      <w:r>
-        <w:rPr>
-          <w:rFonts w:cstheme="minorHAnsi"/>
-          <w:i/>
-          <w:iCs/>
-        </w:rPr>
-        <w:t>/</w:t>
-      </w:r>
-      <w:proofErr w:type="spellStart"/>
-      <w:r>
-        <w:rPr>
-          <w:rFonts w:cstheme="minorHAnsi"/>
-          <w:i/>
-          <w:iCs/>
-        </w:rPr>
-        <w:t>scenario</w:t>
-      </w:r>
-      <w:proofErr w:type="spellEnd"/>
-      <w:r>
-        <w:rPr>
-          <w:rFonts w:cstheme="minorHAnsi"/>
-          <w:i/>
-          <w:iCs/>
-        </w:rPr>
-        <w:t>"</w:t>
+      <w:r>
+        <w:rPr>
+          <w:rFonts w:cstheme="minorHAnsi"/>
+          <w:i/>
+          <w:iCs/>
+        </w:rPr>
+        <w:t>folder : "model/scenario"</w:t>
       </w:r>
     </w:p>
     <w:p>
@@ -3862,51 +3372,13 @@
           <w:iCs/>
         </w:rPr>
       </w:pPr>
-      <w:proofErr w:type="spellStart"/>
-      <w:proofErr w:type="gramStart"/>
-      <w:r>
-        <w:rPr>
-          <w:rFonts w:cstheme="minorHAnsi"/>
-          <w:i/>
-          <w:iCs/>
-        </w:rPr>
-        <w:t>name</w:t>
-      </w:r>
-      <w:proofErr w:type="spellEnd"/>
-      <w:r>
-        <w:rPr>
-          <w:rFonts w:cstheme="minorHAnsi"/>
-          <w:i/>
-          <w:iCs/>
-        </w:rPr>
-        <w:t xml:space="preserve"> :</w:t>
-      </w:r>
-      <w:proofErr w:type="gramEnd"/>
-      <w:r>
-        <w:rPr>
-          <w:rFonts w:cstheme="minorHAnsi"/>
-          <w:i/>
-          <w:iCs/>
-        </w:rPr>
-        <w:t xml:space="preserve"> "</w:t>
-      </w:r>
-      <w:proofErr w:type="spellStart"/>
-      <w:r>
-        <w:rPr>
-          <w:rFonts w:cstheme="minorHAnsi"/>
-          <w:i/>
-          <w:iCs/>
-        </w:rPr>
-        <w:t>PoliceStatechart</w:t>
-      </w:r>
-      <w:proofErr w:type="spellEnd"/>
-      <w:r>
-        <w:rPr>
-          <w:rFonts w:cstheme="minorHAnsi"/>
-          <w:i/>
-          <w:iCs/>
-        </w:rPr>
-        <w:t>"</w:t>
+      <w:r>
+        <w:rPr>
+          <w:rFonts w:cstheme="minorHAnsi"/>
+          <w:i/>
+          <w:iCs/>
+        </w:rPr>
+        <w:t>name : "PoliceStatechart"</w:t>
       </w:r>
     </w:p>
     <w:p>
@@ -3947,7 +3419,6 @@
         </w:rPr>
         <w:t xml:space="preserve"> </w:t>
       </w:r>
-      <w:proofErr w:type="spellStart"/>
       <w:r>
         <w:rPr>
           <w:i/>
@@ -3964,7 +3435,6 @@
         </w:rPr>
         <w:t>ggen</w:t>
       </w:r>
-      <w:proofErr w:type="spellEnd"/>
       <w:r>
         <w:rPr>
           <w:lang w:val="en-US"/>
@@ -4080,7 +3550,6 @@
         </w:rPr>
         <w:t xml:space="preserve">and select the </w:t>
       </w:r>
-      <w:proofErr w:type="spellStart"/>
       <w:r>
         <w:rPr>
           <w:lang w:val="en-US"/>
@@ -4091,9 +3560,20 @@
         <w:rPr>
           <w:lang w:val="en-US"/>
         </w:rPr>
-        <w:t>lantUML</w:t>
-      </w:r>
-      <w:proofErr w:type="spellEnd"/>
+        <w:t xml:space="preserve">lantUML </w:t>
+      </w:r>
+      <w:r>
+        <w:rPr>
+          <w:lang w:val="en-US"/>
+        </w:rPr>
+        <w:t>view</w:t>
+      </w:r>
+      <w:r>
+        <w:rPr>
+          <w:lang w:val="en-US"/>
+        </w:rPr>
+        <w:t xml:space="preserve"> in Eclipse</w:t>
+      </w:r>
       <w:r>
         <w:rPr>
           <w:lang w:val="en-US"/>
@@ -4104,24 +3584,6 @@
         <w:rPr>
           <w:lang w:val="en-US"/>
         </w:rPr>
-        <w:t>view</w:t>
-      </w:r>
-      <w:r>
-        <w:rPr>
-          <w:lang w:val="en-US"/>
-        </w:rPr>
-        <w:t xml:space="preserve"> in Eclipse</w:t>
-      </w:r>
-      <w:r>
-        <w:rPr>
-          <w:lang w:val="en-US"/>
-        </w:rPr>
-        <w:t xml:space="preserve"> </w:t>
-      </w:r>
-      <w:r>
-        <w:rPr>
-          <w:lang w:val="en-US"/>
-        </w:rPr>
         <w:t>to visualize the generated scenario contract statechart.</w:t>
       </w:r>
     </w:p>
@@ -4144,7 +3606,6 @@
         </w:rPr>
         <w:t xml:space="preserve">The </w:t>
       </w:r>
-      <w:proofErr w:type="spellStart"/>
       <w:r>
         <w:rPr>
           <w:i/>
@@ -4153,12 +3614,25 @@
         </w:rPr>
         <w:t>ColdViolation</w:t>
       </w:r>
-      <w:proofErr w:type="spellEnd"/>
-      <w:r>
-        <w:rPr>
-          <w:lang w:val="en-US"/>
-        </w:rPr>
-        <w:t xml:space="preserve"> state collects inconclusive trace</w:t>
+      <w:r>
+        <w:rPr>
+          <w:lang w:val="en-US"/>
+        </w:rPr>
+        <w:t xml:space="preserve"> state collects </w:t>
+      </w:r>
+      <w:r>
+        <w:rPr>
+          <w:i/>
+          <w:iCs/>
+          <w:lang w:val="en-US"/>
+        </w:rPr>
+        <w:t>inconclusive</w:t>
+      </w:r>
+      <w:r>
+        <w:rPr>
+          <w:lang w:val="en-US"/>
+        </w:rPr>
+        <w:t xml:space="preserve"> trace</w:t>
       </w:r>
       <w:r>
         <w:rPr>
@@ -4184,7 +3658,6 @@
         </w:rPr>
         <w:t xml:space="preserve"> the </w:t>
       </w:r>
-      <w:proofErr w:type="spellStart"/>
       <w:r>
         <w:rPr>
           <w:i/>
@@ -4193,7 +3666,6 @@
         </w:rPr>
         <w:t>HotViolation</w:t>
       </w:r>
-      <w:proofErr w:type="spellEnd"/>
       <w:r>
         <w:rPr>
           <w:lang w:val="en-US"/>
@@ -4202,6 +3674,8 @@
       </w:r>
       <w:r>
         <w:rPr>
+          <w:i/>
+          <w:iCs/>
           <w:lang w:val="en-US"/>
         </w:rPr>
         <w:t>invalid</w:t>
@@ -4218,7 +3692,6 @@
         </w:rPr>
         <w:t xml:space="preserve">The </w:t>
       </w:r>
-      <w:proofErr w:type="spellStart"/>
       <w:r>
         <w:rPr>
           <w:i/>
@@ -4227,12 +3700,25 @@
         </w:rPr>
         <w:t>AcceptingState</w:t>
       </w:r>
-      <w:proofErr w:type="spellEnd"/>
-      <w:r>
-        <w:rPr>
-          <w:lang w:val="en-US"/>
-        </w:rPr>
-        <w:t xml:space="preserve"> collects traces that conform to the interactions described in the scenarios with respect to the annotations. Every other state represents a point in the scenario, up until </w:t>
+      <w:r>
+        <w:rPr>
+          <w:lang w:val="en-US"/>
+        </w:rPr>
+        <w:t xml:space="preserve"> collects traces that </w:t>
+      </w:r>
+      <w:r>
+        <w:rPr>
+          <w:i/>
+          <w:iCs/>
+          <w:lang w:val="en-US"/>
+        </w:rPr>
+        <w:t>conform</w:t>
+      </w:r>
+      <w:r>
+        <w:rPr>
+          <w:lang w:val="en-US"/>
+        </w:rPr>
+        <w:t xml:space="preserve"> to the interactions described in the scenarios with respect to the annotations. Every other state represents a point in the scenario, up until </w:t>
       </w:r>
       <w:r>
         <w:rPr>
@@ -4357,7 +3843,6 @@
         </w:rPr>
         <w:t xml:space="preserve"> it is examined whether the expected interactions were sent by the component. If they were, and the component waited enough execution turns according to the </w:t>
       </w:r>
-      <w:proofErr w:type="spellStart"/>
       <w:r>
         <w:rPr>
           <w:i/>
@@ -4366,7 +3851,6 @@
         </w:rPr>
         <w:t>AllowedWaiting</w:t>
       </w:r>
-      <w:proofErr w:type="spellEnd"/>
       <w:r>
         <w:rPr>
           <w:lang w:val="en-US"/>
@@ -4409,7 +3893,6 @@
         </w:rPr>
         <w:t xml:space="preserve">, then the limit set by the </w:t>
       </w:r>
-      <w:proofErr w:type="spellStart"/>
       <w:r>
         <w:rPr>
           <w:i/>
@@ -4418,7 +3901,6 @@
         </w:rPr>
         <w:t>AllowedWaiting</w:t>
       </w:r>
-      <w:proofErr w:type="spellEnd"/>
       <w:r>
         <w:rPr>
           <w:lang w:val="en-US"/>
@@ -4568,849 +4050,853 @@
           <w:iCs/>
           <w:lang w:val="en-US"/>
         </w:rPr>
+        <w:t>.ggen</w:t>
+      </w:r>
+      <w:r>
+        <w:rPr>
+          <w:lang w:val="en-US"/>
+        </w:rPr>
+        <w:t xml:space="preserve"> file. Within this file, you can set the scenario contract statechart, an output folder relative to the </w:t>
+      </w:r>
+      <w:r>
+        <w:rPr>
+          <w:lang w:val="en-US"/>
+        </w:rPr>
+        <w:t>project</w:t>
+      </w:r>
+      <w:r>
+        <w:rPr>
+          <w:lang w:val="en-US"/>
+        </w:rPr>
+        <w:t xml:space="preserve"> and an orchestrating constraint if </w:t>
+      </w:r>
+      <w:r>
+        <w:rPr>
+          <w:lang w:val="en-US"/>
+        </w:rPr>
+        <w:t>the model has timing</w:t>
+      </w:r>
+      <w:r>
+        <w:rPr>
+          <w:lang w:val="en-US"/>
+        </w:rPr>
+        <w:t xml:space="preserve"> (as it does in this example)</w:t>
+      </w:r>
+      <w:r>
+        <w:rPr>
+          <w:lang w:val="en-US"/>
+        </w:rPr>
+        <w:t xml:space="preserve">. The transformation can be </w:t>
+      </w:r>
+      <w:r>
+        <w:rPr>
+          <w:lang w:val="en-US"/>
+        </w:rPr>
+        <w:t>executed by</w:t>
+      </w:r>
+      <w:r>
+        <w:rPr>
+          <w:lang w:val="en-US"/>
+        </w:rPr>
+        <w:t xml:space="preserve"> right-clicking the </w:t>
+      </w:r>
+      <w:r>
+        <w:rPr>
+          <w:i/>
+          <w:iCs/>
+          <w:lang w:val="en-US"/>
+        </w:rPr>
+        <w:t>.ggen</w:t>
+      </w:r>
+      <w:r>
+        <w:rPr>
+          <w:lang w:val="en-US"/>
+        </w:rPr>
+        <w:t xml:space="preserve"> file, and selecting the </w:t>
+      </w:r>
+      <w:r>
+        <w:rPr>
+          <w:i/>
+          <w:iCs/>
+          <w:lang w:val="en-US"/>
+        </w:rPr>
+        <w:t>Gamma Commands &gt; Generate Artefacts</w:t>
+      </w:r>
+      <w:r>
+        <w:rPr>
+          <w:lang w:val="en-US"/>
+        </w:rPr>
+        <w:t xml:space="preserve"> menu item.</w:t>
+      </w:r>
+    </w:p>
+    <w:p>
+      <w:pPr>
+        <w:jc w:val="both"/>
+        <w:rPr>
+          <w:lang w:val="en-US"/>
+        </w:rPr>
+      </w:pPr>
+      <w:r>
+        <w:rPr>
+          <w:lang w:val="en-US"/>
+        </w:rPr>
+        <w:t>You can find</w:t>
+      </w:r>
+      <w:r>
+        <w:rPr>
+          <w:lang w:val="en-US"/>
+        </w:rPr>
+        <w:t xml:space="preserve"> the </w:t>
+      </w:r>
+      <w:r>
+        <w:rPr>
+          <w:i/>
+          <w:iCs/>
+          <w:lang w:val="en-US"/>
+        </w:rPr>
+        <w:t>T</w:t>
+      </w:r>
+      <w:r>
+        <w:rPr>
+          <w:i/>
+          <w:iCs/>
+          <w:lang w:val="en-US"/>
+        </w:rPr>
+        <w:t>estGeneration.</w:t>
+      </w:r>
+      <w:r>
+        <w:rPr>
+          <w:i/>
+          <w:iCs/>
+          <w:lang w:val="en-US"/>
+        </w:rPr>
+        <w:t>ggen</w:t>
+      </w:r>
+      <w:r>
+        <w:rPr>
+          <w:lang w:val="en-US"/>
+        </w:rPr>
+        <w:t xml:space="preserve"> file in the </w:t>
+      </w:r>
+      <w:r>
+        <w:rPr>
+          <w:lang w:val="en-US"/>
+        </w:rPr>
+        <w:t>folder of the scenarios</w:t>
+      </w:r>
+      <w:r>
+        <w:rPr>
+          <w:lang w:val="en-US"/>
+        </w:rPr>
+        <w:t xml:space="preserve"> in addition to</w:t>
+      </w:r>
+      <w:r>
+        <w:rPr>
+          <w:lang w:val="en-US"/>
+        </w:rPr>
+        <w:t xml:space="preserve"> the generated statechart. After invoking the artifact generation, a new folder should appear</w:t>
+      </w:r>
+      <w:r>
+        <w:rPr>
+          <w:lang w:val="en-US"/>
+        </w:rPr>
+        <w:t xml:space="preserve"> with the name set in the </w:t>
+      </w:r>
+      <w:r>
+        <w:rPr>
+          <w:i/>
+          <w:iCs/>
+          <w:lang w:val="en-US"/>
+        </w:rPr>
+        <w:t>TestGeneration.ggen</w:t>
+      </w:r>
+      <w:r>
+        <w:rPr>
+          <w:lang w:val="en-US"/>
+        </w:rPr>
+        <w:t xml:space="preserve"> file</w:t>
+      </w:r>
+      <w:r>
+        <w:rPr>
+          <w:lang w:val="en-US"/>
+        </w:rPr>
+        <w:t>, contain</w:t>
+      </w:r>
+      <w:r>
+        <w:rPr>
+          <w:lang w:val="en-US"/>
+        </w:rPr>
+        <w:t>ing</w:t>
+      </w:r>
+      <w:r>
+        <w:rPr>
+          <w:lang w:val="en-US"/>
+        </w:rPr>
+        <w:t xml:space="preserve"> the generated abstract tests. </w:t>
+      </w:r>
+      <w:r>
+        <w:rPr>
+          <w:lang w:val="en-US"/>
+        </w:rPr>
+        <w:t xml:space="preserve">Every </w:t>
+      </w:r>
+      <w:r>
+        <w:rPr>
+          <w:lang w:val="en-US"/>
+        </w:rPr>
+        <w:t>test describe</w:t>
+      </w:r>
+      <w:r>
+        <w:rPr>
+          <w:lang w:val="en-US"/>
+        </w:rPr>
+        <w:t>s</w:t>
+      </w:r>
+      <w:r>
+        <w:rPr>
+          <w:lang w:val="en-US"/>
+        </w:rPr>
+        <w:t xml:space="preserve"> an execution trace conform</w:t>
+      </w:r>
+      <w:r>
+        <w:rPr>
+          <w:lang w:val="en-US"/>
+        </w:rPr>
+        <w:t>ing</w:t>
+      </w:r>
+      <w:r>
+        <w:rPr>
+          <w:lang w:val="en-US"/>
+        </w:rPr>
+        <w:t xml:space="preserve"> to the scenario, thus, </w:t>
+      </w:r>
+      <w:r>
+        <w:rPr>
+          <w:lang w:val="en-US"/>
+        </w:rPr>
+        <w:t xml:space="preserve">if </w:t>
+      </w:r>
+      <w:r>
+        <w:rPr>
+          <w:lang w:val="en-US"/>
+        </w:rPr>
+        <w:t xml:space="preserve">any of </w:t>
+      </w:r>
+      <w:r>
+        <w:rPr>
+          <w:lang w:val="en-US"/>
+        </w:rPr>
+        <w:t>the generated test</w:t>
+      </w:r>
+      <w:r>
+        <w:rPr>
+          <w:lang w:val="en-US"/>
+        </w:rPr>
+        <w:t>s</w:t>
+      </w:r>
+      <w:r>
+        <w:rPr>
+          <w:lang w:val="en-US"/>
+        </w:rPr>
+        <w:t xml:space="preserve"> </w:t>
+      </w:r>
+      <w:r>
+        <w:rPr>
+          <w:lang w:val="en-US"/>
+        </w:rPr>
+        <w:t>passes</w:t>
+      </w:r>
+      <w:r>
+        <w:rPr>
+          <w:lang w:val="en-US"/>
+        </w:rPr>
+        <w:t xml:space="preserve">, </w:t>
+      </w:r>
+      <w:r>
+        <w:rPr>
+          <w:lang w:val="en-US"/>
+        </w:rPr>
+        <w:t>the behavior of the component</w:t>
+      </w:r>
+      <w:r>
+        <w:rPr>
+          <w:lang w:val="en-US"/>
+        </w:rPr>
+        <w:t xml:space="preserve"> (with respect to the specified contracts)</w:t>
+      </w:r>
+      <w:r>
+        <w:rPr>
+          <w:lang w:val="en-US"/>
+        </w:rPr>
+        <w:t xml:space="preserve"> is </w:t>
+      </w:r>
+      <w:r>
+        <w:rPr>
+          <w:lang w:val="en-US"/>
+        </w:rPr>
+        <w:t>accepted</w:t>
+      </w:r>
+      <w:r>
+        <w:rPr>
+          <w:lang w:val="en-US"/>
+        </w:rPr>
         <w:t>.</w:t>
       </w:r>
-      <w:proofErr w:type="spellStart"/>
-      <w:r>
-        <w:rPr>
-          <w:i/>
-          <w:iCs/>
-          <w:lang w:val="en-US"/>
-        </w:rPr>
-        <w:t>ggen</w:t>
-      </w:r>
-      <w:proofErr w:type="spellEnd"/>
-      <w:r>
-        <w:rPr>
-          <w:lang w:val="en-US"/>
-        </w:rPr>
-        <w:t xml:space="preserve"> file. Within this file, you can set the scenario contract statechart, an output folder relative to the </w:t>
-      </w:r>
-      <w:r>
-        <w:rPr>
-          <w:lang w:val="en-US"/>
-        </w:rPr>
-        <w:t>project</w:t>
-      </w:r>
-      <w:r>
-        <w:rPr>
-          <w:lang w:val="en-US"/>
-        </w:rPr>
-        <w:t xml:space="preserve"> and an orchestrating constraint if </w:t>
-      </w:r>
-      <w:r>
-        <w:rPr>
-          <w:lang w:val="en-US"/>
-        </w:rPr>
-        <w:t>the model has timing</w:t>
-      </w:r>
-      <w:r>
-        <w:rPr>
-          <w:lang w:val="en-US"/>
-        </w:rPr>
-        <w:t xml:space="preserve"> (as it does in this example)</w:t>
-      </w:r>
-      <w:r>
-        <w:rPr>
-          <w:lang w:val="en-US"/>
-        </w:rPr>
-        <w:t xml:space="preserve">. The transformation can be </w:t>
-      </w:r>
-      <w:r>
-        <w:rPr>
-          <w:lang w:val="en-US"/>
-        </w:rPr>
-        <w:t>executed by</w:t>
-      </w:r>
-      <w:r>
-        <w:rPr>
+    </w:p>
+    <w:p>
+      <w:pPr>
+        <w:pStyle w:val="Cmsor1"/>
+        <w:rPr>
+          <w:lang w:val="en-US"/>
+        </w:rPr>
+      </w:pPr>
+      <w:bookmarkStart w:id="1" w:name="_Ref81311617"/>
+      <w:r>
+        <w:rPr>
+          <w:lang w:val="en-US"/>
+        </w:rPr>
+        <w:t xml:space="preserve">Gamma Adaptive </w:t>
+      </w:r>
+      <w:r>
+        <w:rPr>
+          <w:lang w:val="en-US"/>
+        </w:rPr>
+        <w:t>Contract</w:t>
+      </w:r>
+      <w:r>
+        <w:rPr>
+          <w:lang w:val="en-US"/>
+        </w:rPr>
+        <w:t xml:space="preserve"> Language </w:t>
+      </w:r>
+      <w:r>
+        <w:rPr>
+          <w:lang w:val="en-US"/>
+        </w:rPr>
+        <w:t>(GASL)</w:t>
+      </w:r>
+      <w:bookmarkEnd w:id="1"/>
+    </w:p>
+    <w:p>
+      <w:pPr>
+        <w:jc w:val="both"/>
+        <w:rPr>
+          <w:rFonts w:cstheme="minorHAnsi"/>
+          <w:lang w:val="en-US"/>
+        </w:rPr>
+      </w:pPr>
+      <w:r>
+        <w:rPr>
+          <w:lang w:val="en-US"/>
+        </w:rPr>
+        <w:t xml:space="preserve">Gamma also </w:t>
+      </w:r>
+      <w:r>
+        <w:rPr>
+          <w:lang w:val="en-US"/>
+        </w:rPr>
+        <w:t>supports</w:t>
+      </w:r>
+      <w:r>
+        <w:rPr>
+          <w:lang w:val="en-US"/>
+        </w:rPr>
+        <w:t xml:space="preserve"> the</w:t>
+      </w:r>
+      <w:r>
+        <w:rPr>
+          <w:lang w:val="en-US"/>
+        </w:rPr>
+        <w:t xml:space="preserve"> specification of </w:t>
+      </w:r>
+      <w:r>
+        <w:rPr>
+          <w:lang w:val="en-US"/>
+        </w:rPr>
+        <w:t>activation and deactivation of scenario contracts</w:t>
+      </w:r>
+      <w:r>
+        <w:rPr>
+          <w:lang w:val="en-US"/>
+        </w:rPr>
+        <w:t xml:space="preserve"> during the execution of the system</w:t>
+      </w:r>
+      <w:r>
+        <w:rPr>
+          <w:lang w:val="en-US"/>
+        </w:rPr>
+        <w:t xml:space="preserve"> in the context of </w:t>
+      </w:r>
+      <w:r>
+        <w:rPr>
+          <w:lang w:val="en-US"/>
+        </w:rPr>
+        <w:t xml:space="preserve">the </w:t>
+      </w:r>
+      <w:r>
+        <w:rPr>
+          <w:lang w:val="en-US"/>
+        </w:rPr>
+        <w:t xml:space="preserve">Gamma </w:t>
+      </w:r>
+      <w:r>
+        <w:rPr>
+          <w:lang w:val="en-US"/>
+        </w:rPr>
+        <w:t>Adaptive Contract Language (GACL). The language is an extension of the GSL language</w:t>
+      </w:r>
+      <w:r>
+        <w:rPr>
+          <w:lang w:val="en-US"/>
+        </w:rPr>
+        <w:t xml:space="preserve">, </w:t>
+      </w:r>
+      <w:r>
+        <w:rPr>
+          <w:lang w:val="en-US"/>
+        </w:rPr>
+        <w:t>allow</w:t>
+      </w:r>
+      <w:r>
+        <w:rPr>
+          <w:lang w:val="en-US"/>
+        </w:rPr>
+        <w:t>ing</w:t>
+      </w:r>
+      <w:r>
+        <w:rPr>
+          <w:lang w:val="en-US"/>
+        </w:rPr>
+        <w:t xml:space="preserve"> the specifications of </w:t>
+      </w:r>
+      <w:r>
+        <w:rPr>
+          <w:i/>
+          <w:iCs/>
+          <w:lang w:val="en-US"/>
+        </w:rPr>
+        <w:t>adaptive contract</w:t>
+      </w:r>
+      <w:r>
+        <w:rPr>
+          <w:i/>
+          <w:iCs/>
+          <w:lang w:val="en-US"/>
+        </w:rPr>
+        <w:t xml:space="preserve"> statechart</w:t>
+      </w:r>
+      <w:r>
+        <w:rPr>
+          <w:i/>
+          <w:iCs/>
+          <w:lang w:val="en-US"/>
+        </w:rPr>
+        <w:t>s</w:t>
+      </w:r>
+      <w:r>
+        <w:rPr>
+          <w:lang w:val="en-US"/>
+        </w:rPr>
+        <w:t xml:space="preserve">, that is, the activation and deactivation of static </w:t>
+      </w:r>
+      <w:r>
+        <w:rPr>
+          <w:lang w:val="en-US"/>
+        </w:rPr>
+        <w:t xml:space="preserve">GSCL </w:t>
+      </w:r>
+      <w:r>
+        <w:rPr>
+          <w:lang w:val="en-US"/>
+        </w:rPr>
+        <w:t xml:space="preserve">scenarios upon specific events. </w:t>
+      </w:r>
+      <w:r>
+        <w:rPr>
+          <w:lang w:val="en-US"/>
+        </w:rPr>
+        <w:t xml:space="preserve">By building on GSL, GACL </w:t>
+      </w:r>
+      <w:r>
+        <w:rPr>
+          <w:rFonts w:cstheme="minorHAnsi"/>
+          <w:lang w:val="en-US"/>
+        </w:rPr>
+        <w:t xml:space="preserve">supports powerful constructs, such as composite states, parallel regions, history states, variables, and complex transitions, such as choice, fork and join. </w:t>
+      </w:r>
+    </w:p>
+    <w:p>
+      <w:pPr>
+        <w:jc w:val="both"/>
+        <w:rPr>
+          <w:rFonts w:cstheme="minorHAnsi"/>
+          <w:lang w:val="en-US"/>
+        </w:rPr>
+      </w:pPr>
+      <w:r>
+        <w:rPr>
+          <w:rFonts w:cstheme="minorHAnsi"/>
+          <w:lang w:val="en-US"/>
+        </w:rPr>
+        <w:t>As a key feature, GACL supports linking a set of</w:t>
+      </w:r>
+      <w:r>
+        <w:rPr>
+          <w:rFonts w:cstheme="minorHAnsi"/>
+          <w:lang w:val="en-US"/>
+        </w:rPr>
+        <w:t xml:space="preserve"> static</w:t>
+      </w:r>
+      <w:r>
+        <w:rPr>
+          <w:rFonts w:cstheme="minorHAnsi"/>
+          <w:lang w:val="en-US"/>
+        </w:rPr>
+        <w:t xml:space="preserve"> GSCL </w:t>
+      </w:r>
+      <w:r>
+        <w:rPr>
+          <w:rFonts w:cstheme="minorHAnsi"/>
+          <w:i/>
+          <w:iCs/>
+          <w:lang w:val="en-US"/>
+        </w:rPr>
+        <w:t>scenarios</w:t>
+      </w:r>
+      <w:r>
+        <w:rPr>
+          <w:rFonts w:cstheme="minorHAnsi"/>
+          <w:lang w:val="en-US"/>
+        </w:rPr>
+        <w:t xml:space="preserve"> to </w:t>
+      </w:r>
+      <w:r>
+        <w:rPr>
+          <w:rFonts w:cstheme="minorHAnsi"/>
+          <w:i/>
+          <w:iCs/>
+          <w:lang w:val="en-US"/>
+        </w:rPr>
+        <w:t>states</w:t>
+      </w:r>
+      <w:r>
+        <w:rPr>
+          <w:rFonts w:cstheme="minorHAnsi"/>
+          <w:lang w:val="en-US"/>
+        </w:rPr>
+        <w:t>,</w:t>
+      </w:r>
+      <w:r>
+        <w:rPr>
+          <w:rFonts w:cstheme="minorHAnsi"/>
           <w:lang w:val="en-US"/>
         </w:rPr>
         <w:t xml:space="preserve"> </w:t>
       </w:r>
-      <w:proofErr w:type="gramStart"/>
-      <w:r>
-        <w:rPr>
-          <w:lang w:val="en-US"/>
-        </w:rPr>
-        <w:t>right-clicking</w:t>
-      </w:r>
-      <w:proofErr w:type="gramEnd"/>
-      <w:r>
-        <w:rPr>
-          <w:lang w:val="en-US"/>
-        </w:rPr>
-        <w:t xml:space="preserve"> the </w:t>
-      </w:r>
-      <w:r>
-        <w:rPr>
-          <w:i/>
-          <w:iCs/>
+      <w:r>
+        <w:rPr>
+          <w:rFonts w:cstheme="minorHAnsi"/>
+          <w:lang w:val="en-US"/>
+        </w:rPr>
+        <w:t>therefore scenario management can also benefit from the high-level features of</w:t>
+      </w:r>
+      <w:r>
+        <w:rPr>
+          <w:rFonts w:cstheme="minorHAnsi"/>
+          <w:lang w:val="en-US"/>
+        </w:rPr>
+        <w:t xml:space="preserve"> </w:t>
+      </w:r>
+      <w:r>
+        <w:rPr>
+          <w:rFonts w:cstheme="minorHAnsi"/>
+          <w:lang w:val="en-US"/>
+        </w:rPr>
+        <w:t xml:space="preserve">statecharts. During </w:t>
+      </w:r>
+      <w:r>
+        <w:rPr>
+          <w:rFonts w:cstheme="minorHAnsi"/>
+          <w:lang w:val="en-US"/>
+        </w:rPr>
+        <w:t xml:space="preserve">the </w:t>
+      </w:r>
+      <w:r>
+        <w:rPr>
+          <w:rFonts w:cstheme="minorHAnsi"/>
+          <w:lang w:val="en-US"/>
+        </w:rPr>
+        <w:t>execution</w:t>
+      </w:r>
+      <w:r>
+        <w:rPr>
+          <w:rFonts w:cstheme="minorHAnsi"/>
+          <w:lang w:val="en-US"/>
+        </w:rPr>
+        <w:t xml:space="preserve"> of the adaptive contract statechart</w:t>
+      </w:r>
+      <w:r>
+        <w:rPr>
+          <w:rFonts w:cstheme="minorHAnsi"/>
+          <w:lang w:val="en-US"/>
+        </w:rPr>
+        <w:t xml:space="preserve">, the current state configuration indicates the </w:t>
+      </w:r>
+      <w:r>
+        <w:rPr>
+          <w:rFonts w:cstheme="minorHAnsi"/>
+          <w:lang w:val="en-US"/>
+        </w:rPr>
+        <w:t>active</w:t>
+      </w:r>
+      <w:r>
+        <w:rPr>
+          <w:rFonts w:cstheme="minorHAnsi"/>
+          <w:lang w:val="en-US"/>
+        </w:rPr>
+        <w:t xml:space="preserve"> static</w:t>
+      </w:r>
+      <w:r>
+        <w:rPr>
+          <w:rFonts w:cstheme="minorHAnsi"/>
+          <w:lang w:val="en-US"/>
+        </w:rPr>
+        <w:t xml:space="preserve"> scenario</w:t>
+      </w:r>
+      <w:r>
+        <w:rPr>
+          <w:rFonts w:cstheme="minorHAnsi"/>
+          <w:lang w:val="en-US"/>
+        </w:rPr>
+        <w:t xml:space="preserve"> set</w:t>
+      </w:r>
+      <w:r>
+        <w:rPr>
+          <w:rFonts w:cstheme="minorHAnsi"/>
+          <w:lang w:val="en-US"/>
+        </w:rPr>
+        <w:t xml:space="preserve"> (scenarios linked to the states of the active state configuration in the adaptive </w:t>
+      </w:r>
+      <w:r>
+        <w:rPr>
+          <w:rFonts w:cstheme="minorHAnsi"/>
+          <w:lang w:val="en-US"/>
+        </w:rPr>
+        <w:t>contract statechart</w:t>
+      </w:r>
+      <w:r>
+        <w:rPr>
+          <w:rFonts w:cstheme="minorHAnsi"/>
+          <w:lang w:val="en-US"/>
+        </w:rPr>
+        <w:t>)</w:t>
+      </w:r>
+      <w:r>
+        <w:rPr>
+          <w:rFonts w:cstheme="minorHAnsi"/>
+          <w:lang w:val="en-US"/>
+        </w:rPr>
+        <w:t xml:space="preserve">. </w:t>
+      </w:r>
+      <w:r>
+        <w:rPr>
+          <w:rFonts w:cstheme="minorHAnsi"/>
+          <w:lang w:val="en-US"/>
+        </w:rPr>
+        <w:t>As a key semantic characteristic,</w:t>
+      </w:r>
+      <w:r>
+        <w:rPr>
+          <w:rFonts w:cstheme="minorHAnsi"/>
+          <w:lang w:val="en-US"/>
+        </w:rPr>
+        <w:t xml:space="preserve"> the GACL statechart has </w:t>
+      </w:r>
+      <w:r>
+        <w:rPr>
+          <w:rFonts w:cstheme="minorHAnsi"/>
+          <w:lang w:val="en-US"/>
+        </w:rPr>
+        <w:t>priority over</w:t>
+      </w:r>
+      <w:r>
+        <w:rPr>
+          <w:rFonts w:cstheme="minorHAnsi"/>
+          <w:lang w:val="en-US"/>
+        </w:rPr>
+        <w:t xml:space="preserve"> the activ</w:t>
+      </w:r>
+      <w:r>
+        <w:rPr>
+          <w:rFonts w:cstheme="minorHAnsi"/>
+          <w:lang w:val="en-US"/>
+        </w:rPr>
+        <w:t>e static</w:t>
+      </w:r>
+      <w:r>
+        <w:rPr>
+          <w:rFonts w:cstheme="minorHAnsi"/>
+          <w:lang w:val="en-US"/>
+        </w:rPr>
+        <w:t xml:space="preserve"> scenario</w:t>
+      </w:r>
+      <w:r>
+        <w:rPr>
+          <w:rFonts w:cstheme="minorHAnsi"/>
+          <w:lang w:val="en-US"/>
+        </w:rPr>
+        <w:t xml:space="preserve"> contract</w:t>
+      </w:r>
+      <w:r>
+        <w:rPr>
+          <w:rFonts w:cstheme="minorHAnsi"/>
+          <w:lang w:val="en-US"/>
+        </w:rPr>
+        <w:t xml:space="preserve">s </w:t>
+      </w:r>
+      <w:r>
+        <w:rPr>
+          <w:rFonts w:cstheme="minorHAnsi"/>
+          <w:lang w:val="en-US"/>
+        </w:rPr>
+        <w:t>when</w:t>
+      </w:r>
+      <w:r>
+        <w:rPr>
+          <w:rFonts w:cstheme="minorHAnsi"/>
+          <w:lang w:val="en-US"/>
+        </w:rPr>
+        <w:t xml:space="preserve"> processing incoming events</w:t>
+      </w:r>
+      <w:r>
+        <w:rPr>
+          <w:rFonts w:cstheme="minorHAnsi"/>
+          <w:lang w:val="en-US"/>
+        </w:rPr>
+        <w:t>. When a state configuration is left, the scenarios linked</w:t>
+      </w:r>
+      <w:r>
+        <w:rPr>
+          <w:rFonts w:cstheme="minorHAnsi"/>
+          <w:lang w:val="en-US"/>
+        </w:rPr>
+        <w:t xml:space="preserve"> </w:t>
+      </w:r>
+      <w:r>
+        <w:rPr>
+          <w:rFonts w:cstheme="minorHAnsi"/>
+          <w:lang w:val="en-US"/>
+        </w:rPr>
+        <w:t xml:space="preserve">to the left states get </w:t>
+      </w:r>
+      <w:r>
+        <w:rPr>
+          <w:rFonts w:cstheme="minorHAnsi"/>
+          <w:lang w:val="en-US"/>
+        </w:rPr>
+        <w:t>deactivated</w:t>
+      </w:r>
+      <w:r>
+        <w:rPr>
+          <w:rFonts w:cstheme="minorHAnsi"/>
+          <w:lang w:val="en-US"/>
+        </w:rPr>
+        <w:t xml:space="preserve"> </w:t>
+      </w:r>
+      <w:r>
+        <w:rPr>
+          <w:rFonts w:cstheme="minorHAnsi"/>
+          <w:lang w:val="en-US"/>
+        </w:rPr>
+        <w:t xml:space="preserve">and the ones linked to the newly entered </w:t>
+      </w:r>
+      <w:r>
+        <w:rPr>
+          <w:rFonts w:cstheme="minorHAnsi"/>
+          <w:lang w:val="en-US"/>
+        </w:rPr>
+        <w:t>states get</w:t>
+      </w:r>
+      <w:r>
+        <w:rPr>
+          <w:rFonts w:cstheme="minorHAnsi"/>
+          <w:lang w:val="en-US"/>
+        </w:rPr>
+        <w:t xml:space="preserve"> activated. As scenarios do not have history, the examination of </w:t>
+      </w:r>
+      <w:r>
+        <w:rPr>
+          <w:rFonts w:cstheme="minorHAnsi"/>
+          <w:lang w:val="en-US"/>
+        </w:rPr>
+        <w:t>behavior always</w:t>
+      </w:r>
+      <w:r>
+        <w:rPr>
+          <w:rFonts w:cstheme="minorHAnsi"/>
+          <w:lang w:val="en-US"/>
+        </w:rPr>
+        <w:t xml:space="preserve"> starts at the </w:t>
+      </w:r>
+      <w:r>
+        <w:rPr>
+          <w:rFonts w:cstheme="minorHAnsi"/>
+          <w:i/>
+          <w:iCs/>
+          <w:lang w:val="en-US"/>
+        </w:rPr>
+        <w:t>beginning</w:t>
+      </w:r>
+      <w:r>
+        <w:rPr>
+          <w:rFonts w:cstheme="minorHAnsi"/>
+          <w:lang w:val="en-US"/>
+        </w:rPr>
+        <w:t xml:space="preserve"> of the scenario</w:t>
+      </w:r>
+      <w:r>
+        <w:rPr>
+          <w:rFonts w:cstheme="minorHAnsi"/>
+          <w:lang w:val="en-US"/>
+        </w:rPr>
+        <w:t xml:space="preserve"> upon activation</w:t>
+      </w:r>
+      <w:r>
+        <w:rPr>
+          <w:rFonts w:cstheme="minorHAnsi"/>
           <w:lang w:val="en-US"/>
         </w:rPr>
         <w:t>.</w:t>
       </w:r>
-      <w:proofErr w:type="spellStart"/>
-      <w:r>
-        <w:rPr>
-          <w:i/>
-          <w:iCs/>
-          <w:lang w:val="en-US"/>
-        </w:rPr>
-        <w:t>ggen</w:t>
-      </w:r>
-      <w:proofErr w:type="spellEnd"/>
-      <w:r>
-        <w:rPr>
-          <w:lang w:val="en-US"/>
-        </w:rPr>
-        <w:t xml:space="preserve"> file, and selecting the </w:t>
-      </w:r>
-      <w:r>
-        <w:rPr>
-          <w:i/>
-          <w:iCs/>
-          <w:lang w:val="en-US"/>
-        </w:rPr>
-        <w:t>Gamma Commands &gt; Generate Artefacts</w:t>
-      </w:r>
-      <w:r>
-        <w:rPr>
-          <w:lang w:val="en-US"/>
-        </w:rPr>
-        <w:t xml:space="preserve"> menu item.</w:t>
-      </w:r>
     </w:p>
     <w:p>
       <w:pPr>
         <w:jc w:val="both"/>
         <w:rPr>
-          <w:lang w:val="en-US"/>
-        </w:rPr>
-      </w:pPr>
-      <w:r>
-        <w:rPr>
-          <w:lang w:val="en-US"/>
-        </w:rPr>
-        <w:t>You can find</w:t>
-      </w:r>
-      <w:r>
-        <w:rPr>
-          <w:lang w:val="en-US"/>
-        </w:rPr>
-        <w:t xml:space="preserve"> the </w:t>
-      </w:r>
-      <w:proofErr w:type="spellStart"/>
-      <w:r>
-        <w:rPr>
-          <w:i/>
-          <w:iCs/>
-          <w:lang w:val="en-US"/>
-        </w:rPr>
-        <w:t>T</w:t>
-      </w:r>
-      <w:r>
-        <w:rPr>
-          <w:i/>
-          <w:iCs/>
-          <w:lang w:val="en-US"/>
-        </w:rPr>
-        <w:t>estGeneration.</w:t>
-      </w:r>
-      <w:r>
-        <w:rPr>
-          <w:i/>
-          <w:iCs/>
-          <w:lang w:val="en-US"/>
-        </w:rPr>
-        <w:t>ggen</w:t>
-      </w:r>
-      <w:proofErr w:type="spellEnd"/>
-      <w:r>
-        <w:rPr>
-          <w:lang w:val="en-US"/>
-        </w:rPr>
-        <w:t xml:space="preserve"> file in the </w:t>
-      </w:r>
-      <w:r>
-        <w:rPr>
-          <w:lang w:val="en-US"/>
-        </w:rPr>
-        <w:t>folder of the scenarios</w:t>
-      </w:r>
-      <w:r>
-        <w:rPr>
-          <w:lang w:val="en-US"/>
-        </w:rPr>
-        <w:t xml:space="preserve"> in addition to</w:t>
-      </w:r>
-      <w:r>
-        <w:rPr>
-          <w:lang w:val="en-US"/>
-        </w:rPr>
-        <w:t xml:space="preserve"> the generated statechart. After invoking the artifact generation, a new folder should appear</w:t>
-      </w:r>
-      <w:r>
-        <w:rPr>
-          <w:lang w:val="en-US"/>
-        </w:rPr>
-        <w:t xml:space="preserve"> with the name set in the </w:t>
-      </w:r>
-      <w:proofErr w:type="spellStart"/>
-      <w:r>
-        <w:rPr>
-          <w:i/>
-          <w:iCs/>
-          <w:lang w:val="en-US"/>
-        </w:rPr>
-        <w:t>TestGeneration.ggen</w:t>
-      </w:r>
-      <w:proofErr w:type="spellEnd"/>
-      <w:r>
-        <w:rPr>
-          <w:lang w:val="en-US"/>
-        </w:rPr>
-        <w:t xml:space="preserve"> file</w:t>
-      </w:r>
-      <w:r>
-        <w:rPr>
-          <w:lang w:val="en-US"/>
-        </w:rPr>
-        <w:t>, contain</w:t>
-      </w:r>
-      <w:r>
-        <w:rPr>
-          <w:lang w:val="en-US"/>
-        </w:rPr>
-        <w:t>ing</w:t>
-      </w:r>
-      <w:r>
-        <w:rPr>
-          <w:lang w:val="en-US"/>
-        </w:rPr>
-        <w:t xml:space="preserve"> the generated abstract tests. </w:t>
-      </w:r>
-      <w:r>
-        <w:rPr>
-          <w:lang w:val="en-US"/>
-        </w:rPr>
-        <w:t xml:space="preserve">Every </w:t>
-      </w:r>
-      <w:r>
-        <w:rPr>
-          <w:lang w:val="en-US"/>
-        </w:rPr>
-        <w:t>test describe</w:t>
-      </w:r>
-      <w:r>
-        <w:rPr>
-          <w:lang w:val="en-US"/>
-        </w:rPr>
-        <w:t>s</w:t>
-      </w:r>
-      <w:r>
-        <w:rPr>
-          <w:lang w:val="en-US"/>
-        </w:rPr>
-        <w:t xml:space="preserve"> an execution trace conform</w:t>
-      </w:r>
-      <w:r>
-        <w:rPr>
-          <w:lang w:val="en-US"/>
-        </w:rPr>
-        <w:t>ing</w:t>
-      </w:r>
-      <w:r>
-        <w:rPr>
-          <w:lang w:val="en-US"/>
-        </w:rPr>
-        <w:t xml:space="preserve"> to the scenario, thus, </w:t>
-      </w:r>
-      <w:r>
-        <w:rPr>
-          <w:lang w:val="en-US"/>
-        </w:rPr>
-        <w:t xml:space="preserve">if </w:t>
-      </w:r>
-      <w:r>
-        <w:rPr>
-          <w:lang w:val="en-US"/>
-        </w:rPr>
-        <w:t xml:space="preserve">any of </w:t>
-      </w:r>
-      <w:r>
-        <w:rPr>
-          <w:lang w:val="en-US"/>
-        </w:rPr>
-        <w:t>the generated test</w:t>
-      </w:r>
-      <w:r>
-        <w:rPr>
-          <w:lang w:val="en-US"/>
-        </w:rPr>
-        <w:t>s</w:t>
-      </w:r>
-      <w:r>
-        <w:rPr>
-          <w:lang w:val="en-US"/>
-        </w:rPr>
-        <w:t xml:space="preserve"> </w:t>
-      </w:r>
-      <w:r>
-        <w:rPr>
-          <w:lang w:val="en-US"/>
-        </w:rPr>
-        <w:t>passes</w:t>
-      </w:r>
-      <w:r>
-        <w:rPr>
-          <w:lang w:val="en-US"/>
-        </w:rPr>
-        <w:t xml:space="preserve">, </w:t>
-      </w:r>
-      <w:r>
-        <w:rPr>
-          <w:lang w:val="en-US"/>
-        </w:rPr>
-        <w:t>the behavior of the component</w:t>
-      </w:r>
-      <w:r>
-        <w:rPr>
-          <w:lang w:val="en-US"/>
-        </w:rPr>
-        <w:t xml:space="preserve"> (with respect to the specified contracts)</w:t>
-      </w:r>
-      <w:r>
-        <w:rPr>
-          <w:lang w:val="en-US"/>
-        </w:rPr>
-        <w:t xml:space="preserve"> is </w:t>
-      </w:r>
-      <w:r>
-        <w:rPr>
-          <w:lang w:val="en-US"/>
-        </w:rPr>
-        <w:t>accepted</w:t>
-      </w:r>
-      <w:r>
-        <w:rPr>
-          <w:lang w:val="en-US"/>
-        </w:rPr>
-        <w:t>.</w:t>
-      </w:r>
-    </w:p>
-    <w:p>
-      <w:pPr>
-        <w:pStyle w:val="Cmsor1"/>
-        <w:rPr>
-          <w:lang w:val="en-US"/>
-        </w:rPr>
-      </w:pPr>
-      <w:bookmarkStart w:id="1" w:name="_Ref81311617"/>
-      <w:r>
-        <w:rPr>
-          <w:lang w:val="en-US"/>
-        </w:rPr>
-        <w:t xml:space="preserve">Gamma Adaptive </w:t>
-      </w:r>
-      <w:r>
-        <w:rPr>
-          <w:lang w:val="en-US"/>
-        </w:rPr>
-        <w:t>Contract</w:t>
-      </w:r>
-      <w:r>
-        <w:rPr>
-          <w:lang w:val="en-US"/>
-        </w:rPr>
-        <w:t xml:space="preserve"> Language </w:t>
-      </w:r>
-      <w:r>
-        <w:rPr>
-          <w:lang w:val="en-US"/>
-        </w:rPr>
-        <w:t>(GASL)</w:t>
-      </w:r>
-      <w:bookmarkEnd w:id="1"/>
-    </w:p>
-    <w:p>
-      <w:pPr>
-        <w:jc w:val="both"/>
-        <w:rPr>
-          <w:rFonts w:cstheme="minorHAnsi"/>
-          <w:lang w:val="en-US"/>
-        </w:rPr>
-      </w:pPr>
-      <w:r>
-        <w:rPr>
-          <w:lang w:val="en-US"/>
-        </w:rPr>
-        <w:t xml:space="preserve">Gamma also </w:t>
-      </w:r>
-      <w:r>
-        <w:rPr>
-          <w:lang w:val="en-US"/>
-        </w:rPr>
-        <w:t>supports</w:t>
-      </w:r>
-      <w:r>
-        <w:rPr>
-          <w:lang w:val="en-US"/>
-        </w:rPr>
-        <w:t xml:space="preserve"> the</w:t>
-      </w:r>
-      <w:r>
-        <w:rPr>
-          <w:lang w:val="en-US"/>
-        </w:rPr>
-        <w:t xml:space="preserve"> specification of </w:t>
-      </w:r>
-      <w:r>
-        <w:rPr>
-          <w:lang w:val="en-US"/>
-        </w:rPr>
-        <w:t>activation and deactivation of scenario contracts</w:t>
-      </w:r>
-      <w:r>
-        <w:rPr>
-          <w:lang w:val="en-US"/>
-        </w:rPr>
-        <w:t xml:space="preserve"> during the execution of the system</w:t>
-      </w:r>
-      <w:r>
-        <w:rPr>
-          <w:lang w:val="en-US"/>
-        </w:rPr>
-        <w:t xml:space="preserve"> in the context of </w:t>
-      </w:r>
-      <w:r>
-        <w:rPr>
-          <w:lang w:val="en-US"/>
-        </w:rPr>
-        <w:t xml:space="preserve">the </w:t>
-      </w:r>
-      <w:r>
-        <w:rPr>
-          <w:lang w:val="en-US"/>
-        </w:rPr>
-        <w:t xml:space="preserve">Gamma </w:t>
-      </w:r>
-      <w:r>
-        <w:rPr>
-          <w:lang w:val="en-US"/>
-        </w:rPr>
-        <w:t>Adaptive Contract Language (GACL). The language is an extension of the GSL language</w:t>
-      </w:r>
-      <w:r>
-        <w:rPr>
-          <w:lang w:val="en-US"/>
-        </w:rPr>
-        <w:t xml:space="preserve">, </w:t>
-      </w:r>
-      <w:r>
-        <w:rPr>
-          <w:lang w:val="en-US"/>
-        </w:rPr>
-        <w:t>allow</w:t>
-      </w:r>
-      <w:r>
-        <w:rPr>
-          <w:lang w:val="en-US"/>
-        </w:rPr>
-        <w:t>ing</w:t>
-      </w:r>
-      <w:r>
-        <w:rPr>
-          <w:lang w:val="en-US"/>
-        </w:rPr>
-        <w:t xml:space="preserve"> the specifications of </w:t>
-      </w:r>
-      <w:r>
-        <w:rPr>
-          <w:i/>
-          <w:iCs/>
-          <w:lang w:val="en-US"/>
-        </w:rPr>
-        <w:t>adaptive contract</w:t>
-      </w:r>
-      <w:r>
-        <w:rPr>
-          <w:i/>
-          <w:iCs/>
-          <w:lang w:val="en-US"/>
-        </w:rPr>
-        <w:t xml:space="preserve"> statechart</w:t>
-      </w:r>
-      <w:r>
-        <w:rPr>
-          <w:i/>
-          <w:iCs/>
-          <w:lang w:val="en-US"/>
-        </w:rPr>
-        <w:t>s</w:t>
-      </w:r>
-      <w:r>
-        <w:rPr>
-          <w:lang w:val="en-US"/>
-        </w:rPr>
-        <w:t xml:space="preserve">, that is, the activation and deactivation of static </w:t>
-      </w:r>
-      <w:r>
-        <w:rPr>
-          <w:lang w:val="en-US"/>
-        </w:rPr>
-        <w:t xml:space="preserve">GSCL </w:t>
-      </w:r>
-      <w:r>
-        <w:rPr>
-          <w:lang w:val="en-US"/>
-        </w:rPr>
-        <w:t xml:space="preserve">scenarios upon specific events. </w:t>
-      </w:r>
-      <w:r>
-        <w:rPr>
-          <w:lang w:val="en-US"/>
-        </w:rPr>
-        <w:t xml:space="preserve">By building on GSL, GACL </w:t>
-      </w:r>
-      <w:r>
-        <w:rPr>
-          <w:rFonts w:cstheme="minorHAnsi"/>
-          <w:lang w:val="en-US"/>
-        </w:rPr>
-        <w:t xml:space="preserve">supports powerful constructs, such as composite states, parallel regions, history states, variables, and complex transitions, such as choice, fork and join. </w:t>
-      </w:r>
-    </w:p>
-    <w:p>
-      <w:pPr>
-        <w:jc w:val="both"/>
-        <w:rPr>
-          <w:rFonts w:cstheme="minorHAnsi"/>
-          <w:lang w:val="en-US"/>
-        </w:rPr>
-      </w:pPr>
-      <w:r>
-        <w:rPr>
-          <w:rFonts w:cstheme="minorHAnsi"/>
-          <w:lang w:val="en-US"/>
-        </w:rPr>
-        <w:t>As a key feature, GACL supports linking a set of</w:t>
-      </w:r>
-      <w:r>
-        <w:rPr>
-          <w:rFonts w:cstheme="minorHAnsi"/>
-          <w:lang w:val="en-US"/>
-        </w:rPr>
-        <w:t xml:space="preserve"> static</w:t>
-      </w:r>
-      <w:r>
-        <w:rPr>
-          <w:rFonts w:cstheme="minorHAnsi"/>
-          <w:lang w:val="en-US"/>
-        </w:rPr>
-        <w:t xml:space="preserve"> GSCL </w:t>
-      </w:r>
-      <w:r>
-        <w:rPr>
-          <w:rFonts w:cstheme="minorHAnsi"/>
-          <w:i/>
-          <w:iCs/>
-          <w:lang w:val="en-US"/>
-        </w:rPr>
-        <w:t>scenarios</w:t>
-      </w:r>
-      <w:r>
-        <w:rPr>
-          <w:rFonts w:cstheme="minorHAnsi"/>
-          <w:lang w:val="en-US"/>
-        </w:rPr>
-        <w:t xml:space="preserve"> to </w:t>
-      </w:r>
-      <w:r>
-        <w:rPr>
-          <w:rFonts w:cstheme="minorHAnsi"/>
-          <w:i/>
-          <w:iCs/>
-          <w:lang w:val="en-US"/>
-        </w:rPr>
-        <w:t>states</w:t>
-      </w:r>
-      <w:r>
-        <w:rPr>
-          <w:rFonts w:cstheme="minorHAnsi"/>
-          <w:lang w:val="en-US"/>
-        </w:rPr>
-        <w:t>,</w:t>
-      </w:r>
-      <w:r>
-        <w:rPr>
-          <w:rFonts w:cstheme="minorHAnsi"/>
-          <w:lang w:val="en-US"/>
-        </w:rPr>
-        <w:t xml:space="preserve"> </w:t>
-      </w:r>
-      <w:r>
-        <w:rPr>
-          <w:rFonts w:cstheme="minorHAnsi"/>
-          <w:lang w:val="en-US"/>
-        </w:rPr>
-        <w:t>therefore scenario management can also benefit from the high-level features of</w:t>
-      </w:r>
-      <w:r>
-        <w:rPr>
-          <w:rFonts w:cstheme="minorHAnsi"/>
-          <w:lang w:val="en-US"/>
-        </w:rPr>
-        <w:t xml:space="preserve"> </w:t>
-      </w:r>
-      <w:r>
-        <w:rPr>
-          <w:rFonts w:cstheme="minorHAnsi"/>
-          <w:lang w:val="en-US"/>
-        </w:rPr>
-        <w:t>statecharts. During execution</w:t>
-      </w:r>
-      <w:r>
-        <w:rPr>
-          <w:rFonts w:cstheme="minorHAnsi"/>
-          <w:lang w:val="en-US"/>
-        </w:rPr>
-        <w:t xml:space="preserve"> of the adaptive contract statechart</w:t>
-      </w:r>
-      <w:r>
-        <w:rPr>
-          <w:rFonts w:cstheme="minorHAnsi"/>
-          <w:lang w:val="en-US"/>
-        </w:rPr>
-        <w:t xml:space="preserve">, the current state configuration indicates the </w:t>
-      </w:r>
-      <w:r>
-        <w:rPr>
-          <w:rFonts w:cstheme="minorHAnsi"/>
-          <w:lang w:val="en-US"/>
-        </w:rPr>
-        <w:t>active</w:t>
-      </w:r>
-      <w:r>
-        <w:rPr>
-          <w:rFonts w:cstheme="minorHAnsi"/>
-          <w:lang w:val="en-US"/>
-        </w:rPr>
-        <w:t xml:space="preserve"> static</w:t>
-      </w:r>
-      <w:r>
-        <w:rPr>
-          <w:rFonts w:cstheme="minorHAnsi"/>
-          <w:lang w:val="en-US"/>
-        </w:rPr>
-        <w:t xml:space="preserve"> scenario</w:t>
-      </w:r>
-      <w:r>
-        <w:rPr>
-          <w:rFonts w:cstheme="minorHAnsi"/>
-          <w:lang w:val="en-US"/>
-        </w:rPr>
-        <w:t xml:space="preserve"> set</w:t>
-      </w:r>
-      <w:r>
-        <w:rPr>
-          <w:rFonts w:cstheme="minorHAnsi"/>
-          <w:lang w:val="en-US"/>
-        </w:rPr>
-        <w:t xml:space="preserve"> (scenarios linked to the states of the active state configuration in the adaptive </w:t>
-      </w:r>
-      <w:r>
-        <w:rPr>
-          <w:rFonts w:cstheme="minorHAnsi"/>
-          <w:lang w:val="en-US"/>
-        </w:rPr>
-        <w:t>contract statechart</w:t>
-      </w:r>
-      <w:r>
-        <w:rPr>
-          <w:rFonts w:cstheme="minorHAnsi"/>
-          <w:lang w:val="en-US"/>
-        </w:rPr>
-        <w:t>)</w:t>
-      </w:r>
-      <w:r>
-        <w:rPr>
-          <w:rFonts w:cstheme="minorHAnsi"/>
-          <w:lang w:val="en-US"/>
-        </w:rPr>
-        <w:t xml:space="preserve">. </w:t>
-      </w:r>
-      <w:r>
-        <w:rPr>
-          <w:rFonts w:cstheme="minorHAnsi"/>
-          <w:lang w:val="en-US"/>
-        </w:rPr>
-        <w:t>As a key semantic characteristic,</w:t>
-      </w:r>
-      <w:r>
-        <w:rPr>
-          <w:rFonts w:cstheme="minorHAnsi"/>
-          <w:lang w:val="en-US"/>
-        </w:rPr>
-        <w:t xml:space="preserve"> the GACL statechart has </w:t>
-      </w:r>
-      <w:r>
-        <w:rPr>
-          <w:rFonts w:cstheme="minorHAnsi"/>
-          <w:lang w:val="en-US"/>
-        </w:rPr>
-        <w:t>priority over</w:t>
-      </w:r>
-      <w:r>
-        <w:rPr>
-          <w:rFonts w:cstheme="minorHAnsi"/>
-          <w:lang w:val="en-US"/>
-        </w:rPr>
-        <w:t xml:space="preserve"> the activ</w:t>
-      </w:r>
-      <w:r>
-        <w:rPr>
-          <w:rFonts w:cstheme="minorHAnsi"/>
-          <w:lang w:val="en-US"/>
-        </w:rPr>
-        <w:t>e static</w:t>
-      </w:r>
-      <w:r>
-        <w:rPr>
-          <w:rFonts w:cstheme="minorHAnsi"/>
-          <w:lang w:val="en-US"/>
-        </w:rPr>
-        <w:t xml:space="preserve"> scenario</w:t>
-      </w:r>
-      <w:r>
-        <w:rPr>
-          <w:rFonts w:cstheme="minorHAnsi"/>
-          <w:lang w:val="en-US"/>
-        </w:rPr>
-        <w:t xml:space="preserve"> contract</w:t>
-      </w:r>
-      <w:r>
-        <w:rPr>
-          <w:rFonts w:cstheme="minorHAnsi"/>
-          <w:lang w:val="en-US"/>
-        </w:rPr>
-        <w:t xml:space="preserve">s </w:t>
-      </w:r>
-      <w:r>
-        <w:rPr>
-          <w:rFonts w:cstheme="minorHAnsi"/>
-          <w:lang w:val="en-US"/>
-        </w:rPr>
-        <w:t>when</w:t>
-      </w:r>
-      <w:r>
-        <w:rPr>
-          <w:rFonts w:cstheme="minorHAnsi"/>
-          <w:lang w:val="en-US"/>
-        </w:rPr>
-        <w:t xml:space="preserve"> processing incoming events</w:t>
-      </w:r>
-      <w:r>
-        <w:rPr>
-          <w:rFonts w:cstheme="minorHAnsi"/>
-          <w:lang w:val="en-US"/>
-        </w:rPr>
-        <w:t>. When a state configuration is left, the scenarios linked</w:t>
-      </w:r>
-      <w:r>
-        <w:rPr>
-          <w:rFonts w:cstheme="minorHAnsi"/>
-          <w:lang w:val="en-US"/>
-        </w:rPr>
-        <w:t xml:space="preserve"> </w:t>
-      </w:r>
-      <w:r>
-        <w:rPr>
-          <w:rFonts w:cstheme="minorHAnsi"/>
-          <w:lang w:val="en-US"/>
-        </w:rPr>
-        <w:t xml:space="preserve">to the left states get </w:t>
-      </w:r>
-      <w:r>
-        <w:rPr>
-          <w:rFonts w:cstheme="minorHAnsi"/>
-          <w:lang w:val="en-US"/>
-        </w:rPr>
-        <w:t>deactivated</w:t>
-      </w:r>
-      <w:r>
-        <w:rPr>
-          <w:rFonts w:cstheme="minorHAnsi"/>
-          <w:lang w:val="en-US"/>
-        </w:rPr>
-        <w:t xml:space="preserve"> </w:t>
-      </w:r>
-      <w:r>
-        <w:rPr>
-          <w:rFonts w:cstheme="minorHAnsi"/>
-          <w:lang w:val="en-US"/>
-        </w:rPr>
-        <w:t xml:space="preserve">and the ones linked to the newly entered </w:t>
-      </w:r>
-      <w:r>
-        <w:rPr>
-          <w:rFonts w:cstheme="minorHAnsi"/>
-          <w:lang w:val="en-US"/>
-        </w:rPr>
-        <w:t>states get</w:t>
-      </w:r>
-      <w:r>
-        <w:rPr>
-          <w:rFonts w:cstheme="minorHAnsi"/>
-          <w:lang w:val="en-US"/>
-        </w:rPr>
-        <w:t xml:space="preserve"> activated. As scenarios do not have history, the examination of </w:t>
-      </w:r>
-      <w:r>
-        <w:rPr>
-          <w:rFonts w:cstheme="minorHAnsi"/>
-          <w:lang w:val="en-US"/>
-        </w:rPr>
-        <w:t>behavior always</w:t>
-      </w:r>
-      <w:r>
-        <w:rPr>
-          <w:rFonts w:cstheme="minorHAnsi"/>
-          <w:lang w:val="en-US"/>
-        </w:rPr>
-        <w:t xml:space="preserve"> starts at the </w:t>
-      </w:r>
-      <w:r>
-        <w:rPr>
-          <w:rFonts w:cstheme="minorHAnsi"/>
-          <w:i/>
-          <w:iCs/>
-          <w:lang w:val="en-US"/>
-        </w:rPr>
-        <w:t>beginning</w:t>
-      </w:r>
-      <w:r>
-        <w:rPr>
-          <w:rFonts w:cstheme="minorHAnsi"/>
-          <w:lang w:val="en-US"/>
-        </w:rPr>
-        <w:t xml:space="preserve"> of the scenario.</w:t>
-      </w:r>
-    </w:p>
-    <w:p>
-      <w:pPr>
-        <w:jc w:val="both"/>
-        <w:rPr>
-          <w:rFonts w:cstheme="minorHAnsi"/>
-          <w:lang w:val="en-US"/>
-        </w:rPr>
-      </w:pPr>
-      <w:r>
-        <w:rPr>
-          <w:rFonts w:cstheme="minorHAnsi"/>
-          <w:lang w:val="en-US"/>
-        </w:rPr>
-        <w:t xml:space="preserve">The following snippet depicts an example on how </w:t>
+          <w:rFonts w:cstheme="minorHAnsi"/>
+          <w:lang w:val="en-US"/>
+        </w:rPr>
+      </w:pPr>
+      <w:r>
+        <w:rPr>
+          <w:rFonts w:cstheme="minorHAnsi"/>
+          <w:lang w:val="en-US"/>
+        </w:rPr>
+        <w:t xml:space="preserve">The following snippet </w:t>
+      </w:r>
+      <w:r>
+        <w:rPr>
+          <w:rFonts w:cstheme="minorHAnsi"/>
+          <w:lang w:val="en-US"/>
+        </w:rPr>
+        <w:t>describes</w:t>
+      </w:r>
+      <w:r>
+        <w:rPr>
+          <w:rFonts w:cstheme="minorHAnsi"/>
+          <w:lang w:val="en-US"/>
+        </w:rPr>
+        <w:t xml:space="preserve"> an example on how </w:t>
       </w:r>
       <w:r>
         <w:rPr>
@@ -5424,7 +4910,21 @@
           <w:rFonts w:cstheme="minorHAnsi"/>
           <w:lang w:val="en-US"/>
         </w:rPr>
-        <w:t>scenario contracts can be linked to the states of the adaptive statechart:</w:t>
+        <w:t xml:space="preserve">scenario </w:t>
+      </w:r>
+      <w:r>
+        <w:rPr>
+          <w:rFonts w:cstheme="minorHAnsi"/>
+          <w:lang w:val="en-US"/>
+        </w:rPr>
+        <w:t xml:space="preserve">(GSCL) </w:t>
+      </w:r>
+      <w:r>
+        <w:rPr>
+          <w:rFonts w:cstheme="minorHAnsi"/>
+          <w:lang w:val="en-US"/>
+        </w:rPr>
+        <w:t>contracts can be linked to the states of the adaptive statechart:</w:t>
       </w:r>
     </w:p>
     <w:p>
@@ -5470,7 +4970,6 @@
         </w:rPr>
         <w:t xml:space="preserve">@StatechartContract = </w:t>
       </w:r>
-      <w:proofErr w:type="spellStart"/>
       <w:r>
         <w:rPr>
           <w:rFonts w:cstheme="minorHAnsi"/>
@@ -5479,7 +4978,14 @@
         </w:rPr>
         <w:t>Init</w:t>
       </w:r>
-      <w:proofErr w:type="spellEnd"/>
+      <w:r>
+        <w:rPr>
+          <w:rFonts w:cstheme="minorHAnsi"/>
+          <w:i/>
+          <w:iCs/>
+        </w:rPr>
+        <w:t xml:space="preserve"> // Reference to a GSCL contract</w:t>
+      </w:r>
     </w:p>
     <w:p>
       <w:pPr>
@@ -5494,41 +5000,13 @@
           <w:iCs/>
         </w:rPr>
       </w:pPr>
-      <w:proofErr w:type="spellStart"/>
-      <w:r>
-        <w:rPr>
-          <w:rFonts w:cstheme="minorHAnsi"/>
-          <w:i/>
-          <w:iCs/>
-        </w:rPr>
-        <w:t>state</w:t>
-      </w:r>
-      <w:proofErr w:type="spellEnd"/>
-      <w:r>
-        <w:rPr>
-          <w:rFonts w:cstheme="minorHAnsi"/>
-          <w:i/>
-          <w:iCs/>
-        </w:rPr>
-        <w:t xml:space="preserve"> </w:t>
-      </w:r>
-      <w:proofErr w:type="spellStart"/>
-      <w:r>
-        <w:rPr>
-          <w:rFonts w:cstheme="minorHAnsi"/>
-          <w:i/>
-          <w:iCs/>
-        </w:rPr>
-        <w:t>Init</w:t>
-      </w:r>
-      <w:proofErr w:type="spellEnd"/>
-      <w:r>
-        <w:rPr>
-          <w:rFonts w:cstheme="minorHAnsi"/>
-          <w:i/>
-          <w:iCs/>
-        </w:rPr>
-        <w:t xml:space="preserve"> {</w:t>
+      <w:r>
+        <w:rPr>
+          <w:rFonts w:cstheme="minorHAnsi"/>
+          <w:i/>
+          <w:iCs/>
+        </w:rPr>
+        <w:t>state Init {</w:t>
       </w:r>
     </w:p>
     <w:p>
@@ -5544,69 +5022,13 @@
           <w:iCs/>
         </w:rPr>
       </w:pPr>
-      <w:proofErr w:type="spellStart"/>
-      <w:r>
-        <w:rPr>
-          <w:rFonts w:cstheme="minorHAnsi"/>
-          <w:i/>
-          <w:iCs/>
-        </w:rPr>
-        <w:t>entry</w:t>
-      </w:r>
-      <w:proofErr w:type="spellEnd"/>
-      <w:r>
-        <w:rPr>
-          <w:rFonts w:cstheme="minorHAnsi"/>
-          <w:i/>
-          <w:iCs/>
-        </w:rPr>
-        <w:t xml:space="preserve"> / </w:t>
-      </w:r>
-      <w:proofErr w:type="spellStart"/>
-      <w:r>
-        <w:rPr>
-          <w:rFonts w:cstheme="minorHAnsi"/>
-          <w:i/>
-          <w:iCs/>
-        </w:rPr>
-        <w:t>set</w:t>
-      </w:r>
-      <w:proofErr w:type="spellEnd"/>
-      <w:r>
-        <w:rPr>
-          <w:rFonts w:cstheme="minorHAnsi"/>
-          <w:i/>
-          <w:iCs/>
-        </w:rPr>
-        <w:t xml:space="preserve"> </w:t>
-      </w:r>
-      <w:proofErr w:type="spellStart"/>
-      <w:proofErr w:type="gramStart"/>
-      <w:r>
-        <w:rPr>
-          <w:rFonts w:cstheme="minorHAnsi"/>
-          <w:i/>
-          <w:iCs/>
-        </w:rPr>
-        <w:t>delay</w:t>
-      </w:r>
-      <w:proofErr w:type="spellEnd"/>
-      <w:r>
-        <w:rPr>
-          <w:rFonts w:cstheme="minorHAnsi"/>
-          <w:i/>
-          <w:iCs/>
-        </w:rPr>
-        <w:t xml:space="preserve"> :</w:t>
-      </w:r>
-      <w:proofErr w:type="gramEnd"/>
-      <w:r>
-        <w:rPr>
-          <w:rFonts w:cstheme="minorHAnsi"/>
-          <w:i/>
-          <w:iCs/>
-        </w:rPr>
-        <w:t>= 2 s;</w:t>
+      <w:r>
+        <w:rPr>
+          <w:rFonts w:cstheme="minorHAnsi"/>
+          <w:i/>
+          <w:iCs/>
+        </w:rPr>
+        <w:t>entry / set delay := 2 s;</w:t>
       </w:r>
     </w:p>
     <w:p>
@@ -5722,7 +5144,6 @@
         </w:rPr>
         <w:t xml:space="preserve">, named </w:t>
       </w:r>
-      <w:proofErr w:type="spellStart"/>
       <w:r>
         <w:rPr>
           <w:rFonts w:cstheme="minorHAnsi"/>
@@ -5741,7 +5162,6 @@
         </w:rPr>
         <w:t>.gcd</w:t>
       </w:r>
-      <w:proofErr w:type="spellEnd"/>
       <w:r>
         <w:rPr>
           <w:rFonts w:cstheme="minorHAnsi"/>
@@ -5785,7 +5205,6 @@
         </w:rPr>
         <w:t xml:space="preserve">The figure below shows the </w:t>
       </w:r>
-      <w:proofErr w:type="spellStart"/>
       <w:r>
         <w:rPr>
           <w:i/>
@@ -5802,7 +5221,6 @@
         </w:rPr>
         <w:t>.gcd</w:t>
       </w:r>
-      <w:proofErr w:type="spellEnd"/>
       <w:r>
         <w:rPr>
           <w:lang w:val="en-US"/>
@@ -5879,8 +5297,6 @@
         </w:rPr>
         <w:t xml:space="preserve"> phase. Two seconds later, the system starts its normal behavior. In case of a </w:t>
       </w:r>
-      <w:proofErr w:type="spellStart"/>
-      <w:proofErr w:type="gramStart"/>
       <w:r>
         <w:rPr>
           <w:i/>
@@ -5889,8 +5305,6 @@
         </w:rPr>
         <w:t>police.police</w:t>
       </w:r>
-      <w:proofErr w:type="spellEnd"/>
-      <w:proofErr w:type="gramEnd"/>
       <w:r>
         <w:rPr>
           <w:lang w:val="en-US"/>
@@ -5911,7 +5325,6 @@
         </w:rPr>
         <w:t xml:space="preserve">, however in case of another </w:t>
       </w:r>
-      <w:proofErr w:type="spellStart"/>
       <w:r>
         <w:rPr>
           <w:i/>
@@ -5920,7 +5333,6 @@
         </w:rPr>
         <w:t>police.police</w:t>
       </w:r>
-      <w:proofErr w:type="spellEnd"/>
       <w:r>
         <w:rPr>
           <w:lang w:val="en-US"/>
@@ -6005,7 +5417,6 @@
         </w:rPr>
         <w:t xml:space="preserve">Furthermore, there is a </w:t>
       </w:r>
-      <w:proofErr w:type="spellStart"/>
       <w:r>
         <w:rPr>
           <w:i/>
@@ -6014,7 +5425,6 @@
         </w:rPr>
         <w:t>Contracts.gsc</w:t>
       </w:r>
-      <w:proofErr w:type="spellEnd"/>
       <w:r>
         <w:rPr>
           <w:lang w:val="en-US"/>
@@ -6075,7 +5485,6 @@
         </w:rPr>
         <w:t xml:space="preserve">From the </w:t>
       </w:r>
-      <w:proofErr w:type="spellStart"/>
       <w:r>
         <w:rPr>
           <w:i/>
@@ -6092,7 +5501,6 @@
         </w:rPr>
         <w:t>gsc</w:t>
       </w:r>
-      <w:proofErr w:type="spellEnd"/>
       <w:r>
         <w:rPr>
           <w:lang w:val="en-US"/>
@@ -6155,7 +5563,6 @@
         </w:rPr>
         <w:t xml:space="preserve">, called </w:t>
       </w:r>
-      <w:proofErr w:type="spellStart"/>
       <w:r>
         <w:rPr>
           <w:i/>
@@ -6164,7 +5571,6 @@
         </w:rPr>
         <w:t>Crossroad.ggen</w:t>
       </w:r>
-      <w:proofErr w:type="spellEnd"/>
       <w:r>
         <w:rPr>
           <w:lang w:val="en-US"/>
@@ -6202,23 +5608,13 @@
           <w:iCs/>
         </w:rPr>
       </w:pPr>
-      <w:proofErr w:type="spellStart"/>
-      <w:r>
-        <w:rPr>
-          <w:rFonts w:cstheme="minorHAnsi"/>
-          <w:i/>
-          <w:iCs/>
-        </w:rPr>
-        <w:t>adaptive</w:t>
-      </w:r>
-      <w:proofErr w:type="spellEnd"/>
-      <w:r>
-        <w:rPr>
-          <w:rFonts w:cstheme="minorHAnsi"/>
-          <w:i/>
-          <w:iCs/>
-        </w:rPr>
-        <w:t>-test {</w:t>
+      <w:r>
+        <w:rPr>
+          <w:rFonts w:cstheme="minorHAnsi"/>
+          <w:i/>
+          <w:iCs/>
+        </w:rPr>
+        <w:t>adaptive-test {</w:t>
       </w:r>
     </w:p>
     <w:p>
@@ -6240,24 +5636,7 @@
           <w:iCs/>
         </w:rPr>
         <w:tab/>
-      </w:r>
-      <w:proofErr w:type="spellStart"/>
-      <w:r>
-        <w:rPr>
-          <w:rFonts w:cstheme="minorHAnsi"/>
-          <w:i/>
-          <w:iCs/>
-        </w:rPr>
-        <w:t>analysis</w:t>
-      </w:r>
-      <w:proofErr w:type="spellEnd"/>
-      <w:r>
-        <w:rPr>
-          <w:rFonts w:cstheme="minorHAnsi"/>
-          <w:i/>
-          <w:iCs/>
-        </w:rPr>
-        <w:t xml:space="preserve"> {</w:t>
+        <w:t>analysis {</w:t>
       </w:r>
     </w:p>
     <w:p>
@@ -6287,52 +5666,7 @@
           <w:iCs/>
         </w:rPr>
         <w:tab/>
-      </w:r>
-      <w:proofErr w:type="spellStart"/>
-      <w:proofErr w:type="gramStart"/>
-      <w:r>
-        <w:rPr>
-          <w:rFonts w:cstheme="minorHAnsi"/>
-          <w:i/>
-          <w:iCs/>
-        </w:rPr>
-        <w:t>component</w:t>
-      </w:r>
-      <w:proofErr w:type="spellEnd"/>
-      <w:r>
-        <w:rPr>
-          <w:rFonts w:cstheme="minorHAnsi"/>
-          <w:i/>
-          <w:iCs/>
-        </w:rPr>
-        <w:t xml:space="preserve"> :</w:t>
-      </w:r>
-      <w:proofErr w:type="gramEnd"/>
-      <w:r>
-        <w:rPr>
-          <w:rFonts w:cstheme="minorHAnsi"/>
-          <w:i/>
-          <w:iCs/>
-        </w:rPr>
-        <w:t xml:space="preserve"> </w:t>
-      </w:r>
-      <w:proofErr w:type="spellStart"/>
-      <w:r>
-        <w:rPr>
-          <w:rFonts w:cstheme="minorHAnsi"/>
-          <w:i/>
-          <w:iCs/>
-        </w:rPr>
-        <w:t>AdaptiveContractStatechart</w:t>
-      </w:r>
-      <w:proofErr w:type="spellEnd"/>
-      <w:r>
-        <w:rPr>
-          <w:rFonts w:cstheme="minorHAnsi"/>
-          <w:i/>
-          <w:iCs/>
-        </w:rPr>
-        <w:t xml:space="preserve"> </w:t>
+        <w:t xml:space="preserve">component : AdaptiveContractStatechart </w:t>
       </w:r>
     </w:p>
     <w:p>
@@ -6362,45 +5696,8 @@
           <w:iCs/>
         </w:rPr>
         <w:tab/>
-      </w:r>
-      <w:proofErr w:type="spellStart"/>
-      <w:proofErr w:type="gramStart"/>
-      <w:r>
-        <w:rPr>
-          <w:rFonts w:cstheme="minorHAnsi"/>
-          <w:i/>
-          <w:iCs/>
-        </w:rPr>
-        <w:t>language</w:t>
-      </w:r>
-      <w:proofErr w:type="spellEnd"/>
-      <w:r>
-        <w:rPr>
-          <w:rFonts w:cstheme="minorHAnsi"/>
-          <w:i/>
-          <w:iCs/>
-        </w:rPr>
-        <w:t xml:space="preserve"> :</w:t>
-      </w:r>
-      <w:proofErr w:type="gramEnd"/>
-      <w:r>
-        <w:rPr>
-          <w:rFonts w:cstheme="minorHAnsi"/>
-          <w:i/>
-          <w:iCs/>
-        </w:rPr>
-        <w:t xml:space="preserve"> </w:t>
-      </w:r>
-      <w:proofErr w:type="spellStart"/>
-      <w:r>
-        <w:rPr>
-          <w:rFonts w:cstheme="minorHAnsi"/>
-          <w:i/>
-          <w:iCs/>
-        </w:rPr>
-        <w:t>Theta</w:t>
-      </w:r>
-      <w:proofErr w:type="spellEnd"/>
+        <w:t>language : Theta</w:t>
+      </w:r>
     </w:p>
     <w:p>
       <w:pPr>
@@ -6429,24 +5726,7 @@
           <w:iCs/>
         </w:rPr>
         <w:tab/>
-      </w:r>
-      <w:proofErr w:type="spellStart"/>
-      <w:r>
-        <w:rPr>
-          <w:rFonts w:cstheme="minorHAnsi"/>
-          <w:i/>
-          <w:iCs/>
-        </w:rPr>
-        <w:t>state-coverage</w:t>
-      </w:r>
-      <w:proofErr w:type="spellEnd"/>
-      <w:r>
-        <w:rPr>
-          <w:rFonts w:cstheme="minorHAnsi"/>
-          <w:i/>
-          <w:iCs/>
-        </w:rPr>
-        <w:t xml:space="preserve"> </w:t>
+        <w:t xml:space="preserve">state-coverage </w:t>
       </w:r>
     </w:p>
     <w:p>
@@ -6476,34 +5756,7 @@
           <w:iCs/>
         </w:rPr>
         <w:tab/>
-      </w:r>
-      <w:proofErr w:type="spellStart"/>
-      <w:proofErr w:type="gramStart"/>
-      <w:r>
-        <w:rPr>
-          <w:rFonts w:cstheme="minorHAnsi"/>
-          <w:i/>
-          <w:iCs/>
-        </w:rPr>
-        <w:t>constraint</w:t>
-      </w:r>
-      <w:proofErr w:type="spellEnd"/>
-      <w:r>
-        <w:rPr>
-          <w:rFonts w:cstheme="minorHAnsi"/>
-          <w:i/>
-          <w:iCs/>
-        </w:rPr>
-        <w:t xml:space="preserve"> :</w:t>
-      </w:r>
-      <w:proofErr w:type="gramEnd"/>
-      <w:r>
-        <w:rPr>
-          <w:rFonts w:cstheme="minorHAnsi"/>
-          <w:i/>
-          <w:iCs/>
-        </w:rPr>
-        <w:t xml:space="preserve"> {</w:t>
+        <w:t>constraint : {</w:t>
       </w:r>
     </w:p>
     <w:p>
@@ -6541,64 +5794,8 @@
           <w:iCs/>
         </w:rPr>
         <w:tab/>
-        <w:t>minimum-</w:t>
-      </w:r>
-      <w:proofErr w:type="spellStart"/>
-      <w:r>
-        <w:rPr>
-          <w:rFonts w:cstheme="minorHAnsi"/>
-          <w:i/>
-          <w:iCs/>
-        </w:rPr>
-        <w:t>orchestrating</w:t>
-      </w:r>
-      <w:proofErr w:type="spellEnd"/>
-      <w:r>
-        <w:rPr>
-          <w:rFonts w:cstheme="minorHAnsi"/>
-          <w:i/>
-          <w:iCs/>
-        </w:rPr>
-        <w:t>-</w:t>
-      </w:r>
-      <w:proofErr w:type="spellStart"/>
-      <w:proofErr w:type="gramStart"/>
-      <w:r>
-        <w:rPr>
-          <w:rFonts w:cstheme="minorHAnsi"/>
-          <w:i/>
-          <w:iCs/>
-        </w:rPr>
-        <w:t>period</w:t>
-      </w:r>
-      <w:proofErr w:type="spellEnd"/>
-      <w:r>
-        <w:rPr>
-          <w:rFonts w:cstheme="minorHAnsi"/>
-          <w:i/>
-          <w:iCs/>
-        </w:rPr>
-        <w:t xml:space="preserve"> :</w:t>
-      </w:r>
-      <w:proofErr w:type="gramEnd"/>
-      <w:r>
-        <w:rPr>
-          <w:rFonts w:cstheme="minorHAnsi"/>
-          <w:i/>
-          <w:iCs/>
-        </w:rPr>
-        <w:t xml:space="preserve"> 2000 </w:t>
-      </w:r>
-      <w:proofErr w:type="spellStart"/>
-      <w:r>
-        <w:rPr>
-          <w:rFonts w:cstheme="minorHAnsi"/>
-          <w:i/>
-          <w:iCs/>
-        </w:rPr>
-        <w:t>ms</w:t>
-      </w:r>
-      <w:proofErr w:type="spellEnd"/>
+        <w:t>minimum-orchestrating-period : 2000 ms</w:t>
+      </w:r>
     </w:p>
     <w:p>
       <w:pPr>
@@ -6635,64 +5832,8 @@
           <w:iCs/>
         </w:rPr>
         <w:tab/>
-        <w:t>maximum-</w:t>
-      </w:r>
-      <w:proofErr w:type="spellStart"/>
-      <w:r>
-        <w:rPr>
-          <w:rFonts w:cstheme="minorHAnsi"/>
-          <w:i/>
-          <w:iCs/>
-        </w:rPr>
-        <w:t>orchestrating</w:t>
-      </w:r>
-      <w:proofErr w:type="spellEnd"/>
-      <w:r>
-        <w:rPr>
-          <w:rFonts w:cstheme="minorHAnsi"/>
-          <w:i/>
-          <w:iCs/>
-        </w:rPr>
-        <w:t>-</w:t>
-      </w:r>
-      <w:proofErr w:type="spellStart"/>
-      <w:proofErr w:type="gramStart"/>
-      <w:r>
-        <w:rPr>
-          <w:rFonts w:cstheme="minorHAnsi"/>
-          <w:i/>
-          <w:iCs/>
-        </w:rPr>
-        <w:t>period</w:t>
-      </w:r>
-      <w:proofErr w:type="spellEnd"/>
-      <w:r>
-        <w:rPr>
-          <w:rFonts w:cstheme="minorHAnsi"/>
-          <w:i/>
-          <w:iCs/>
-        </w:rPr>
-        <w:t xml:space="preserve"> :</w:t>
-      </w:r>
-      <w:proofErr w:type="gramEnd"/>
-      <w:r>
-        <w:rPr>
-          <w:rFonts w:cstheme="minorHAnsi"/>
-          <w:i/>
-          <w:iCs/>
-        </w:rPr>
-        <w:t xml:space="preserve"> 2000 </w:t>
-      </w:r>
-      <w:proofErr w:type="spellStart"/>
-      <w:r>
-        <w:rPr>
-          <w:rFonts w:cstheme="minorHAnsi"/>
-          <w:i/>
-          <w:iCs/>
-        </w:rPr>
-        <w:t>ms</w:t>
-      </w:r>
-      <w:proofErr w:type="spellEnd"/>
+        <w:t>maximum-orchestrating-period : 2000 ms</w:t>
+      </w:r>
     </w:p>
     <w:p>
       <w:pPr>
@@ -6765,34 +5906,7 @@
           <w:iCs/>
         </w:rPr>
         <w:tab/>
-      </w:r>
-      <w:proofErr w:type="spellStart"/>
-      <w:proofErr w:type="gramStart"/>
-      <w:r>
-        <w:rPr>
-          <w:rFonts w:cstheme="minorHAnsi"/>
-          <w:i/>
-          <w:iCs/>
-        </w:rPr>
-        <w:t>language</w:t>
-      </w:r>
-      <w:proofErr w:type="spellEnd"/>
-      <w:r>
-        <w:rPr>
-          <w:rFonts w:cstheme="minorHAnsi"/>
-          <w:i/>
-          <w:iCs/>
-        </w:rPr>
-        <w:t xml:space="preserve"> :</w:t>
-      </w:r>
-      <w:proofErr w:type="gramEnd"/>
-      <w:r>
-        <w:rPr>
-          <w:rFonts w:cstheme="minorHAnsi"/>
-          <w:i/>
-          <w:iCs/>
-        </w:rPr>
-        <w:t xml:space="preserve"> java </w:t>
+        <w:t xml:space="preserve">language : java </w:t>
       </w:r>
     </w:p>
     <w:p>
@@ -6839,7 +5953,6 @@
         </w:rPr>
         <w:t xml:space="preserve"> on the </w:t>
       </w:r>
-      <w:proofErr w:type="spellStart"/>
       <w:r>
         <w:rPr>
           <w:i/>
@@ -6848,7 +5961,6 @@
         </w:rPr>
         <w:t>Crossroad.ggen</w:t>
       </w:r>
-      <w:proofErr w:type="spellEnd"/>
       <w:r>
         <w:rPr>
           <w:lang w:val="en-US"/>
@@ -6949,14 +6061,7 @@
         <w:rPr>
           <w:lang w:val="en-US"/>
         </w:rPr>
-        <w:t xml:space="preserve"> using the </w:t>
-      </w:r>
-      <w:proofErr w:type="gramStart"/>
-      <w:r>
-        <w:rPr>
-          <w:lang w:val="en-US"/>
-        </w:rPr>
-        <w:t xml:space="preserve">following </w:t>
+        <w:t xml:space="preserve"> using the following </w:t>
       </w:r>
       <w:r>
         <w:rPr>
@@ -6964,7 +6069,6 @@
         </w:rPr>
         <w:t>.</w:t>
       </w:r>
-      <w:proofErr w:type="spellStart"/>
       <w:r>
         <w:rPr>
           <w:i/>
@@ -6973,8 +6077,6 @@
         </w:rPr>
         <w:t>ggen</w:t>
       </w:r>
-      <w:proofErr w:type="spellEnd"/>
-      <w:proofErr w:type="gramEnd"/>
       <w:r>
         <w:rPr>
           <w:lang w:val="en-US"/>
@@ -7022,35 +6124,8 @@
           <w:iCs/>
         </w:rPr>
         <w:tab/>
-      </w:r>
-      <w:proofErr w:type="gramStart"/>
-      <w:r>
-        <w:rPr>
-          <w:rFonts w:cstheme="minorHAnsi"/>
-          <w:i/>
-          <w:iCs/>
-        </w:rPr>
-        <w:t>trace :</w:t>
-      </w:r>
-      <w:proofErr w:type="gramEnd"/>
-      <w:r>
-        <w:rPr>
-          <w:rFonts w:cstheme="minorHAnsi"/>
-          <w:i/>
-          <w:iCs/>
-        </w:rPr>
-        <w:t xml:space="preserve"> </w:t>
-      </w:r>
-      <w:proofErr w:type="spellStart"/>
-      <w:r>
-        <w:rPr>
-          <w:rFonts w:cstheme="minorHAnsi"/>
-          <w:i/>
-          <w:iCs/>
-        </w:rPr>
-        <w:t>CrossroadsTrace</w:t>
-      </w:r>
-      <w:proofErr w:type="spellEnd"/>
+        <w:t>trace : CrossroadsTrace</w:t>
+      </w:r>
     </w:p>
     <w:p>
       <w:pPr>
@@ -7071,24 +6146,7 @@
           <w:iCs/>
         </w:rPr>
         <w:tab/>
-      </w:r>
-      <w:proofErr w:type="gramStart"/>
-      <w:r>
-        <w:rPr>
-          <w:rFonts w:cstheme="minorHAnsi"/>
-          <w:i/>
-          <w:iCs/>
-        </w:rPr>
-        <w:t>language :</w:t>
-      </w:r>
-      <w:proofErr w:type="gramEnd"/>
-      <w:r>
-        <w:rPr>
-          <w:rFonts w:cstheme="minorHAnsi"/>
-          <w:i/>
-          <w:iCs/>
-        </w:rPr>
-        <w:t xml:space="preserve"> java</w:t>
+        <w:t>language : java</w:t>
       </w:r>
     </w:p>
     <w:p>
@@ -7773,6 +6831,7 @@
                             <w:dataBinding w:prefixMappings="xmlns:ns0='http://purl.org/dc/elements/1.1/' xmlns:ns1='http://schemas.openxmlformats.org/package/2006/metadata/core-properties' " w:xpath="/ns1:coreProperties[1]/ns0:title[1]" w:storeItemID="{6C3C8BC8-F283-45AE-878A-BAB7291924A1}"/>
                             <w:text/>
                           </w:sdtPr>
+                          <w:sdtEndPr/>
                           <w:sdtContent>
                             <w:p>
                               <w:pPr>
@@ -7792,119 +6851,7 @@
                                   <w:rFonts w:asciiTheme="majorHAnsi" w:hAnsiTheme="majorHAnsi" w:cstheme="majorHAnsi"/>
                                   <w:color w:val="FFFFFF" w:themeColor="background1"/>
                                 </w:rPr>
-                                <w:t xml:space="preserve">Gamma Statechart </w:t>
-                              </w:r>
-                              <w:proofErr w:type="spellStart"/>
-                              <w:r>
-                                <w:rPr>
-                                  <w:rFonts w:asciiTheme="majorHAnsi" w:hAnsiTheme="majorHAnsi" w:cstheme="majorHAnsi"/>
-                                  <w:color w:val="FFFFFF" w:themeColor="background1"/>
-                                </w:rPr>
-                                <w:t>Composition</w:t>
-                              </w:r>
-                              <w:proofErr w:type="spellEnd"/>
-                              <w:r>
-                                <w:rPr>
-                                  <w:rFonts w:asciiTheme="majorHAnsi" w:hAnsiTheme="majorHAnsi" w:cstheme="majorHAnsi"/>
-                                  <w:color w:val="FFFFFF" w:themeColor="background1"/>
-                                </w:rPr>
-                                <w:t xml:space="preserve"> Framework – </w:t>
-                              </w:r>
-                              <w:proofErr w:type="spellStart"/>
-                              <w:r>
-                                <w:rPr>
-                                  <w:rFonts w:asciiTheme="majorHAnsi" w:hAnsiTheme="majorHAnsi" w:cstheme="majorHAnsi"/>
-                                  <w:color w:val="FFFFFF" w:themeColor="background1"/>
-                                </w:rPr>
-                                <w:t>User</w:t>
-                              </w:r>
-                              <w:proofErr w:type="spellEnd"/>
-                              <w:r>
-                                <w:rPr>
-                                  <w:rFonts w:asciiTheme="majorHAnsi" w:hAnsiTheme="majorHAnsi" w:cstheme="majorHAnsi"/>
-                                  <w:color w:val="FFFFFF" w:themeColor="background1"/>
-                                </w:rPr>
-                                <w:t xml:space="preserve"> </w:t>
-                              </w:r>
-                              <w:proofErr w:type="spellStart"/>
-                              <w:r>
-                                <w:rPr>
-                                  <w:rFonts w:asciiTheme="majorHAnsi" w:hAnsiTheme="majorHAnsi" w:cstheme="majorHAnsi"/>
-                                  <w:color w:val="FFFFFF" w:themeColor="background1"/>
-                                </w:rPr>
-                                <w:t>Guide</w:t>
-                              </w:r>
-                              <w:proofErr w:type="spellEnd"/>
-                              <w:r>
-                                <w:rPr>
-                                  <w:rFonts w:asciiTheme="majorHAnsi" w:hAnsiTheme="majorHAnsi" w:cstheme="majorHAnsi"/>
-                                  <w:color w:val="FFFFFF" w:themeColor="background1"/>
-                                </w:rPr>
-                                <w:t xml:space="preserve"> &amp; </w:t>
-                              </w:r>
-                              <w:proofErr w:type="spellStart"/>
-                              <w:r>
-                                <w:rPr>
-                                  <w:rFonts w:asciiTheme="majorHAnsi" w:hAnsiTheme="majorHAnsi" w:cstheme="majorHAnsi"/>
-                                  <w:color w:val="FFFFFF" w:themeColor="background1"/>
-                                </w:rPr>
-                                <w:t>Tutorial</w:t>
-                              </w:r>
-                              <w:proofErr w:type="spellEnd"/>
-                              <w:r>
-                                <w:rPr>
-                                  <w:rFonts w:asciiTheme="majorHAnsi" w:hAnsiTheme="majorHAnsi" w:cstheme="majorHAnsi"/>
-                                  <w:color w:val="FFFFFF" w:themeColor="background1"/>
-                                </w:rPr>
-                                <w:t xml:space="preserve"> (</w:t>
-                              </w:r>
-                              <w:proofErr w:type="spellStart"/>
-                              <w:r>
-                                <w:rPr>
-                                  <w:rFonts w:asciiTheme="majorHAnsi" w:hAnsiTheme="majorHAnsi" w:cstheme="majorHAnsi"/>
-                                  <w:color w:val="FFFFFF" w:themeColor="background1"/>
-                                </w:rPr>
-                                <w:t>Adaptive</w:t>
-                              </w:r>
-                              <w:proofErr w:type="spellEnd"/>
-                              <w:r>
-                                <w:rPr>
-                                  <w:rFonts w:asciiTheme="majorHAnsi" w:hAnsiTheme="majorHAnsi" w:cstheme="majorHAnsi"/>
-                                  <w:color w:val="FFFFFF" w:themeColor="background1"/>
-                                </w:rPr>
-                                <w:t xml:space="preserve"> </w:t>
-                              </w:r>
-                              <w:proofErr w:type="spellStart"/>
-                              <w:r>
-                                <w:rPr>
-                                  <w:rFonts w:asciiTheme="majorHAnsi" w:hAnsiTheme="majorHAnsi" w:cstheme="majorHAnsi"/>
-                                  <w:color w:val="FFFFFF" w:themeColor="background1"/>
-                                </w:rPr>
-                                <w:t>Contracts</w:t>
-                              </w:r>
-                              <w:proofErr w:type="spellEnd"/>
-                              <w:r>
-                                <w:rPr>
-                                  <w:rFonts w:asciiTheme="majorHAnsi" w:hAnsiTheme="majorHAnsi" w:cstheme="majorHAnsi"/>
-                                  <w:color w:val="FFFFFF" w:themeColor="background1"/>
-                                </w:rPr>
-                                <w:t xml:space="preserve"> </w:t>
-                              </w:r>
-                              <w:proofErr w:type="spellStart"/>
-                              <w:r>
-                                <w:rPr>
-                                  <w:rFonts w:asciiTheme="majorHAnsi" w:hAnsiTheme="majorHAnsi" w:cstheme="majorHAnsi"/>
-                                  <w:color w:val="FFFFFF" w:themeColor="background1"/>
-                                </w:rPr>
-                                <w:t>Extension</w:t>
-                              </w:r>
-                              <w:proofErr w:type="spellEnd"/>
-                              <w:r>
-                                <w:rPr>
-                                  <w:rFonts w:asciiTheme="majorHAnsi" w:hAnsiTheme="majorHAnsi" w:cstheme="majorHAnsi"/>
-                                  <w:color w:val="FFFFFF" w:themeColor="background1"/>
-                                </w:rPr>
-                                <w:t>)</w:t>
+                                <w:t>Gamma Statechart Composition Framework – User Guide &amp; Tutorial (Adaptive Contracts Extension)</w:t>
                               </w:r>
                             </w:p>
                           </w:sdtContent>

</xml_diff>

<commit_message>
Introduce initial state property in genmodel
</commit_message>
<xml_diff>
--- a/plugins/scenario/docs/Scenario tutorial.docx
+++ b/plugins/scenario/docs/Scenario tutorial.docx
@@ -130,6 +130,7 @@
         </w:rPr>
         <w:t xml:space="preserve"> (</w:t>
       </w:r>
+      <w:proofErr w:type="gramStart"/>
       <w:r>
         <w:rPr>
           <w:i/>
@@ -138,6 +139,7 @@
         </w:rPr>
         <w:t>Crossroads</w:t>
       </w:r>
+      <w:proofErr w:type="gramEnd"/>
       <w:r>
         <w:rPr>
           <w:lang w:val="en-US"/>
@@ -184,14 +186,34 @@
         </w:rPr>
         <w:t xml:space="preserve">” document. We have prepared a starting project for this tutorial with the name </w:t>
       </w:r>
-      <w:r>
-        <w:rPr>
-          <w:i/>
-          <w:iCs/>
-          <w:lang w:val="en-US"/>
-        </w:rPr>
-        <w:t>hu.bme.mit.gamma.tutorial.contract.finish</w:t>
-      </w:r>
+      <w:proofErr w:type="spellStart"/>
+      <w:proofErr w:type="gramStart"/>
+      <w:r>
+        <w:rPr>
+          <w:i/>
+          <w:iCs/>
+          <w:lang w:val="en-US"/>
+        </w:rPr>
+        <w:t>hu.bme.mit.gamma</w:t>
+      </w:r>
+      <w:proofErr w:type="gramEnd"/>
+      <w:r>
+        <w:rPr>
+          <w:i/>
+          <w:iCs/>
+          <w:lang w:val="en-US"/>
+        </w:rPr>
+        <w:t>.tutorial.contract.</w:t>
+      </w:r>
+      <w:r>
+        <w:rPr>
+          <w:i/>
+          <w:iCs/>
+          <w:lang w:val="en-US"/>
+        </w:rPr>
+        <w:t>start</w:t>
+      </w:r>
+      <w:proofErr w:type="spellEnd"/>
       <w:r>
         <w:rPr>
           <w:lang w:val="en-US"/>
@@ -1063,7 +1085,25 @@
           <w:iCs/>
           <w:lang w:val="en-US"/>
         </w:rPr>
-        <w:t>{cold receives PoliceInterrupt.police}</w:t>
+        <w:t xml:space="preserve">{cold receives </w:t>
+      </w:r>
+      <w:proofErr w:type="spellStart"/>
+      <w:r>
+        <w:rPr>
+          <w:i/>
+          <w:iCs/>
+          <w:lang w:val="en-US"/>
+        </w:rPr>
+        <w:t>PoliceInterrupt.police</w:t>
+      </w:r>
+      <w:proofErr w:type="spellEnd"/>
+      <w:r>
+        <w:rPr>
+          <w:i/>
+          <w:iCs/>
+          <w:lang w:val="en-US"/>
+        </w:rPr>
+        <w:t>}</w:t>
       </w:r>
     </w:p>
     <w:p>
@@ -1097,7 +1137,25 @@
           <w:iCs/>
           <w:lang w:val="en-US"/>
         </w:rPr>
-        <w:t xml:space="preserve">{hot sends PriorityPolice.police </w:t>
+        <w:t xml:space="preserve">{hot sends </w:t>
+      </w:r>
+      <w:proofErr w:type="spellStart"/>
+      <w:r>
+        <w:rPr>
+          <w:i/>
+          <w:iCs/>
+          <w:lang w:val="en-US"/>
+        </w:rPr>
+        <w:t>PriorityPolice.police</w:t>
+      </w:r>
+      <w:proofErr w:type="spellEnd"/>
+      <w:r>
+        <w:rPr>
+          <w:i/>
+          <w:iCs/>
+          <w:lang w:val="en-US"/>
+        </w:rPr>
+        <w:t xml:space="preserve"> </w:t>
       </w:r>
       <w:r>
         <w:rPr>
@@ -1106,7 +1164,25 @@
           <w:lang w:val="en-US"/>
         </w:rPr>
         <w:br/>
-        <w:t>hot sends SecondaryPolice.police}</w:t>
+        <w:t xml:space="preserve">hot sends </w:t>
+      </w:r>
+      <w:proofErr w:type="spellStart"/>
+      <w:r>
+        <w:rPr>
+          <w:i/>
+          <w:iCs/>
+          <w:lang w:val="en-US"/>
+        </w:rPr>
+        <w:t>SecondaryPolice.police</w:t>
+      </w:r>
+      <w:proofErr w:type="spellEnd"/>
+      <w:r>
+        <w:rPr>
+          <w:i/>
+          <w:iCs/>
+          <w:lang w:val="en-US"/>
+        </w:rPr>
+        <w:t>}</w:t>
       </w:r>
     </w:p>
     <w:p>
@@ -1441,6 +1517,7 @@
         </w:rPr>
         <w:t xml:space="preserve">of interactions where the acceptable trace must contain </w:t>
       </w:r>
+      <w:proofErr w:type="gramStart"/>
       <w:r>
         <w:rPr>
           <w:i/>
@@ -1463,7 +1540,16 @@
           <w:iCs/>
           <w:lang w:val="en-US"/>
         </w:rPr>
-        <w:t xml:space="preserve">of </w:t>
+        <w:t>of</w:t>
+      </w:r>
+      <w:proofErr w:type="gramEnd"/>
+      <w:r>
+        <w:rPr>
+          <w:i/>
+          <w:iCs/>
+          <w:lang w:val="en-US"/>
+        </w:rPr>
+        <w:t xml:space="preserve"> </w:t>
       </w:r>
       <w:r>
         <w:rPr>
@@ -1574,7 +1660,25 @@
           <w:iCs/>
           <w:lang w:val="en-US"/>
         </w:rPr>
-        <w:t>{cold receives PoliceInterrupt.police}</w:t>
+        <w:t xml:space="preserve">{cold receives </w:t>
+      </w:r>
+      <w:proofErr w:type="spellStart"/>
+      <w:r>
+        <w:rPr>
+          <w:i/>
+          <w:iCs/>
+          <w:lang w:val="en-US"/>
+        </w:rPr>
+        <w:t>PoliceInterrupt.police</w:t>
+      </w:r>
+      <w:proofErr w:type="spellEnd"/>
+      <w:r>
+        <w:rPr>
+          <w:i/>
+          <w:iCs/>
+          <w:lang w:val="en-US"/>
+        </w:rPr>
+        <w:t>}</w:t>
       </w:r>
       <w:r>
         <w:rPr>
@@ -1761,7 +1865,25 @@
           <w:lang w:val="en-US"/>
         </w:rPr>
         <w:tab/>
-        <w:t>{hot sends PriorityControl.toggle}</w:t>
+        <w:t xml:space="preserve">{hot sends </w:t>
+      </w:r>
+      <w:proofErr w:type="spellStart"/>
+      <w:r>
+        <w:rPr>
+          <w:i/>
+          <w:iCs/>
+          <w:lang w:val="en-US"/>
+        </w:rPr>
+        <w:t>PriorityControl.toggle</w:t>
+      </w:r>
+      <w:proofErr w:type="spellEnd"/>
+      <w:r>
+        <w:rPr>
+          <w:i/>
+          <w:iCs/>
+          <w:lang w:val="en-US"/>
+        </w:rPr>
+        <w:t>}</w:t>
       </w:r>
       <w:r>
         <w:rPr>
@@ -1794,7 +1916,25 @@
           <w:lang w:val="en-US"/>
         </w:rPr>
         <w:tab/>
-        <w:t>{hot sends SecondaryControl.toggle}</w:t>
+        <w:t xml:space="preserve">{hot sends </w:t>
+      </w:r>
+      <w:proofErr w:type="spellStart"/>
+      <w:r>
+        <w:rPr>
+          <w:i/>
+          <w:iCs/>
+          <w:lang w:val="en-US"/>
+        </w:rPr>
+        <w:t>SecondaryControl.toggle</w:t>
+      </w:r>
+      <w:proofErr w:type="spellEnd"/>
+      <w:r>
+        <w:rPr>
+          <w:i/>
+          <w:iCs/>
+          <w:lang w:val="en-US"/>
+        </w:rPr>
+        <w:t>}</w:t>
       </w:r>
       <w:r>
         <w:rPr>
@@ -1974,7 +2114,25 @@
           <w:iCs/>
           <w:lang w:val="en-US"/>
         </w:rPr>
-        <w:t>(1 .. 10)</w:t>
+        <w:t>(1</w:t>
+      </w:r>
+      <w:proofErr w:type="gramStart"/>
+      <w:r>
+        <w:rPr>
+          <w:i/>
+          <w:iCs/>
+          <w:lang w:val="en-US"/>
+        </w:rPr>
+        <w:t xml:space="preserve"> ..</w:t>
+      </w:r>
+      <w:proofErr w:type="gramEnd"/>
+      <w:r>
+        <w:rPr>
+          <w:i/>
+          <w:iCs/>
+          <w:lang w:val="en-US"/>
+        </w:rPr>
+        <w:t xml:space="preserve"> 10)</w:t>
       </w:r>
       <w:r>
         <w:rPr>
@@ -2014,7 +2172,25 @@
           <w:iCs/>
           <w:lang w:val="en-US"/>
         </w:rPr>
-        <w:t>{cold delay (500 .. 500)}</w:t>
+        <w:t>{cold delay (500</w:t>
+      </w:r>
+      <w:proofErr w:type="gramStart"/>
+      <w:r>
+        <w:rPr>
+          <w:i/>
+          <w:iCs/>
+          <w:lang w:val="en-US"/>
+        </w:rPr>
+        <w:t xml:space="preserve"> ..</w:t>
+      </w:r>
+      <w:proofErr w:type="gramEnd"/>
+      <w:r>
+        <w:rPr>
+          <w:i/>
+          <w:iCs/>
+          <w:lang w:val="en-US"/>
+        </w:rPr>
+        <w:t xml:space="preserve"> 500)}</w:t>
       </w:r>
       <w:r>
         <w:rPr>
@@ -2038,7 +2214,25 @@
           <w:iCs/>
           <w:lang w:val="en-US"/>
         </w:rPr>
-        <w:t xml:space="preserve">{hot sends PriorityPolice.police </w:t>
+        <w:t xml:space="preserve">{hot sends </w:t>
+      </w:r>
+      <w:proofErr w:type="spellStart"/>
+      <w:r>
+        <w:rPr>
+          <w:i/>
+          <w:iCs/>
+          <w:lang w:val="en-US"/>
+        </w:rPr>
+        <w:t>PriorityPolice.police</w:t>
+      </w:r>
+      <w:proofErr w:type="spellEnd"/>
+      <w:r>
+        <w:rPr>
+          <w:i/>
+          <w:iCs/>
+          <w:lang w:val="en-US"/>
+        </w:rPr>
+        <w:t xml:space="preserve"> </w:t>
       </w:r>
       <w:r>
         <w:rPr>
@@ -2062,7 +2256,25 @@
           <w:iCs/>
           <w:lang w:val="en-US"/>
         </w:rPr>
-        <w:t>hot sends SecondaryPolice.police}</w:t>
+        <w:t xml:space="preserve">hot sends </w:t>
+      </w:r>
+      <w:proofErr w:type="spellStart"/>
+      <w:r>
+        <w:rPr>
+          <w:i/>
+          <w:iCs/>
+          <w:lang w:val="en-US"/>
+        </w:rPr>
+        <w:t>SecondaryPolice.police</w:t>
+      </w:r>
+      <w:proofErr w:type="spellEnd"/>
+      <w:r>
+        <w:rPr>
+          <w:i/>
+          <w:iCs/>
+          <w:lang w:val="en-US"/>
+        </w:rPr>
+        <w:t>}</w:t>
       </w:r>
       <w:r>
         <w:rPr>
@@ -2234,7 +2446,25 @@
           <w:lang w:val="en-US"/>
         </w:rPr>
         <w:tab/>
-        <w:t>{hot sends PriorityControl.toggle}</w:t>
+        <w:t xml:space="preserve">{hot sends </w:t>
+      </w:r>
+      <w:proofErr w:type="spellStart"/>
+      <w:r>
+        <w:rPr>
+          <w:i/>
+          <w:iCs/>
+          <w:lang w:val="en-US"/>
+        </w:rPr>
+        <w:t>PriorityControl.toggle</w:t>
+      </w:r>
+      <w:proofErr w:type="spellEnd"/>
+      <w:r>
+        <w:rPr>
+          <w:i/>
+          <w:iCs/>
+          <w:lang w:val="en-US"/>
+        </w:rPr>
+        <w:t>}</w:t>
       </w:r>
     </w:p>
     <w:p>
@@ -2289,7 +2519,25 @@
           <w:lang w:val="en-US"/>
         </w:rPr>
         <w:tab/>
-        <w:t>{hot sends SecondaryControl.toggle}</w:t>
+        <w:t xml:space="preserve">{hot sends </w:t>
+      </w:r>
+      <w:proofErr w:type="spellStart"/>
+      <w:r>
+        <w:rPr>
+          <w:i/>
+          <w:iCs/>
+          <w:lang w:val="en-US"/>
+        </w:rPr>
+        <w:t>SecondaryControl.toggle</w:t>
+      </w:r>
+      <w:proofErr w:type="spellEnd"/>
+      <w:r>
+        <w:rPr>
+          <w:i/>
+          <w:iCs/>
+          <w:lang w:val="en-US"/>
+        </w:rPr>
+        <w:t>}</w:t>
       </w:r>
     </w:p>
     <w:p>
@@ -2478,7 +2726,25 @@
           <w:lang w:val="en-US"/>
         </w:rPr>
         <w:tab/>
-        <w:t>{hot sends PriorityControl.toggle}</w:t>
+        <w:t xml:space="preserve">{hot sends </w:t>
+      </w:r>
+      <w:proofErr w:type="spellStart"/>
+      <w:r>
+        <w:rPr>
+          <w:i/>
+          <w:iCs/>
+          <w:lang w:val="en-US"/>
+        </w:rPr>
+        <w:t>PriorityControl.toggle</w:t>
+      </w:r>
+      <w:proofErr w:type="spellEnd"/>
+      <w:r>
+        <w:rPr>
+          <w:i/>
+          <w:iCs/>
+          <w:lang w:val="en-US"/>
+        </w:rPr>
+        <w:t>}</w:t>
       </w:r>
     </w:p>
     <w:p>
@@ -2533,7 +2799,25 @@
           <w:lang w:val="en-US"/>
         </w:rPr>
         <w:tab/>
-        <w:t>{hot sends SecondaryControl.toggle}</w:t>
+        <w:t xml:space="preserve">{hot sends </w:t>
+      </w:r>
+      <w:proofErr w:type="spellStart"/>
+      <w:r>
+        <w:rPr>
+          <w:i/>
+          <w:iCs/>
+          <w:lang w:val="en-US"/>
+        </w:rPr>
+        <w:t>SecondaryControl.toggle</w:t>
+      </w:r>
+      <w:proofErr w:type="spellEnd"/>
+      <w:r>
+        <w:rPr>
+          <w:i/>
+          <w:iCs/>
+          <w:lang w:val="en-US"/>
+        </w:rPr>
+        <w:t>}</w:t>
       </w:r>
     </w:p>
     <w:p>
@@ -2624,6 +2908,7 @@
         </w:rPr>
         <w:t xml:space="preserve">The </w:t>
       </w:r>
+      <w:proofErr w:type="spellStart"/>
       <w:r>
         <w:rPr>
           <w:i/>
@@ -2632,6 +2917,7 @@
         </w:rPr>
         <w:t>AllowedWaiting</w:t>
       </w:r>
+      <w:proofErr w:type="spellEnd"/>
       <w:r>
         <w:rPr>
           <w:lang w:val="en-US"/>
@@ -2769,7 +3055,25 @@
           <w:iCs/>
           <w:lang w:val="en-US"/>
         </w:rPr>
-        <w:t>@AllowedWaiting 0 .. 1</w:t>
+        <w:t>@AllowedWaiting 0</w:t>
+      </w:r>
+      <w:proofErr w:type="gramStart"/>
+      <w:r>
+        <w:rPr>
+          <w:i/>
+          <w:iCs/>
+          <w:lang w:val="en-US"/>
+        </w:rPr>
+        <w:t xml:space="preserve"> ..</w:t>
+      </w:r>
+      <w:proofErr w:type="gramEnd"/>
+      <w:r>
+        <w:rPr>
+          <w:i/>
+          <w:iCs/>
+          <w:lang w:val="en-US"/>
+        </w:rPr>
+        <w:t xml:space="preserve"> 1</w:t>
       </w:r>
     </w:p>
     <w:p>
@@ -2779,6 +3083,7 @@
           <w:lang w:val="en-US"/>
         </w:rPr>
       </w:pPr>
+      <w:proofErr w:type="gramStart"/>
       <w:r>
         <w:rPr>
           <w:lang w:val="en-US"/>
@@ -2789,7 +3094,14 @@
         <w:rPr>
           <w:lang w:val="en-US"/>
         </w:rPr>
-        <w:t xml:space="preserve">o describe </w:t>
+        <w:t>o</w:t>
+      </w:r>
+      <w:proofErr w:type="gramEnd"/>
+      <w:r>
+        <w:rPr>
+          <w:lang w:val="en-US"/>
+        </w:rPr>
+        <w:t xml:space="preserve"> describe </w:t>
       </w:r>
       <w:r>
         <w:rPr>
@@ -2973,11 +3285,19 @@
           <w:lang w:val="en-US"/>
         </w:rPr>
       </w:pPr>
-      <w:r>
-        <w:rPr>
-          <w:lang w:val="en-US"/>
-        </w:rPr>
-        <w:t xml:space="preserve">All of </w:t>
+      <w:proofErr w:type="gramStart"/>
+      <w:r>
+        <w:rPr>
+          <w:lang w:val="en-US"/>
+        </w:rPr>
+        <w:t>All of</w:t>
+      </w:r>
+      <w:proofErr w:type="gramEnd"/>
+      <w:r>
+        <w:rPr>
+          <w:lang w:val="en-US"/>
+        </w:rPr>
+        <w:t xml:space="preserve"> </w:t>
       </w:r>
       <w:r>
         <w:rPr>
@@ -3009,6 +3329,7 @@
         </w:rPr>
         <w:t xml:space="preserve"> called </w:t>
       </w:r>
+      <w:proofErr w:type="spellStart"/>
       <w:r>
         <w:rPr>
           <w:i/>
@@ -3017,6 +3338,7 @@
         </w:rPr>
         <w:t>Example.gsc</w:t>
       </w:r>
+      <w:proofErr w:type="spellEnd"/>
       <w:r>
         <w:rPr>
           <w:lang w:val="en-US"/>
@@ -3035,7 +3357,7 @@
           <w:iCs/>
           <w:lang w:val="en-US"/>
         </w:rPr>
-        <w:t>scenarios</w:t>
+        <w:t>scenario</w:t>
       </w:r>
       <w:r>
         <w:rPr>
@@ -3075,6 +3397,7 @@
         </w:rPr>
         <w:t xml:space="preserve">This folder also contains a scenario called </w:t>
       </w:r>
+      <w:proofErr w:type="spellStart"/>
       <w:r>
         <w:rPr>
           <w:i/>
@@ -3091,6 +3414,7 @@
         </w:rPr>
         <w:t>.gsc</w:t>
       </w:r>
+      <w:proofErr w:type="spellEnd"/>
       <w:r>
         <w:rPr>
           <w:lang w:val="en-US"/>
@@ -3208,8 +3532,18 @@
           <w:iCs/>
           <w:lang w:val="en-US"/>
         </w:rPr>
-        <w:t>.ggen</w:t>
-      </w:r>
+        <w:t>.</w:t>
+      </w:r>
+      <w:proofErr w:type="spellStart"/>
+      <w:r>
+        <w:rPr>
+          <w:i/>
+          <w:iCs/>
+          <w:lang w:val="en-US"/>
+        </w:rPr>
+        <w:t>ggen</w:t>
+      </w:r>
+      <w:proofErr w:type="spellEnd"/>
       <w:r>
         <w:rPr>
           <w:lang w:val="en-US"/>
@@ -3278,6 +3612,7 @@
         </w:rPr>
         <w:t xml:space="preserve"> </w:t>
       </w:r>
+      <w:proofErr w:type="spellStart"/>
       <w:r>
         <w:rPr>
           <w:i/>
@@ -3286,11 +3621,26 @@
         </w:rPr>
         <w:t>StatechartGeneration.ggen</w:t>
       </w:r>
-      <w:r>
-        <w:rPr>
-          <w:lang w:val="en-US"/>
-        </w:rPr>
-        <w:t xml:space="preserve"> file in the scenario folder, with the following content:</w:t>
+      <w:proofErr w:type="spellEnd"/>
+      <w:r>
+        <w:rPr>
+          <w:lang w:val="en-US"/>
+        </w:rPr>
+        <w:t xml:space="preserve"> file in the </w:t>
+      </w:r>
+      <w:r>
+        <w:rPr>
+          <w:i/>
+          <w:iCs/>
+          <w:lang w:val="en-US"/>
+        </w:rPr>
+        <w:t>scenario</w:t>
+      </w:r>
+      <w:r>
+        <w:rPr>
+          <w:lang w:val="en-US"/>
+        </w:rPr>
+        <w:t xml:space="preserve"> folder, with the following content:</w:t>
       </w:r>
     </w:p>
     <w:p>
@@ -3312,7 +3662,25 @@
           <w:i/>
           <w:iCs/>
         </w:rPr>
-        <w:t>statechart-contract {</w:t>
+        <w:t>statechart-</w:t>
+      </w:r>
+      <w:proofErr w:type="spellStart"/>
+      <w:r>
+        <w:rPr>
+          <w:rFonts w:cstheme="minorHAnsi"/>
+          <w:i/>
+          <w:iCs/>
+        </w:rPr>
+        <w:t>contract</w:t>
+      </w:r>
+      <w:proofErr w:type="spellEnd"/>
+      <w:r>
+        <w:rPr>
+          <w:rFonts w:cstheme="minorHAnsi"/>
+          <w:i/>
+          <w:iCs/>
+        </w:rPr>
+        <w:t xml:space="preserve"> {</w:t>
       </w:r>
     </w:p>
     <w:p>
@@ -3328,14 +3696,44 @@
           <w:iCs/>
         </w:rPr>
       </w:pPr>
-      <w:r>
-        <w:rPr>
-          <w:rFonts w:cstheme="minorHAnsi"/>
-          <w:i/>
-          <w:iCs/>
-        </w:rPr>
-        <w:t>scenario : PoliceBehaviour</w:t>
-      </w:r>
+      <w:proofErr w:type="spellStart"/>
+      <w:proofErr w:type="gramStart"/>
+      <w:r>
+        <w:rPr>
+          <w:rFonts w:cstheme="minorHAnsi"/>
+          <w:i/>
+          <w:iCs/>
+        </w:rPr>
+        <w:t>scenario</w:t>
+      </w:r>
+      <w:proofErr w:type="spellEnd"/>
+      <w:r>
+        <w:rPr>
+          <w:rFonts w:cstheme="minorHAnsi"/>
+          <w:i/>
+          <w:iCs/>
+        </w:rPr>
+        <w:t xml:space="preserve"> :</w:t>
+      </w:r>
+      <w:proofErr w:type="gramEnd"/>
+      <w:r>
+        <w:rPr>
+          <w:rFonts w:cstheme="minorHAnsi"/>
+          <w:i/>
+          <w:iCs/>
+        </w:rPr>
+        <w:t xml:space="preserve"> </w:t>
+      </w:r>
+      <w:proofErr w:type="spellStart"/>
+      <w:r>
+        <w:rPr>
+          <w:rFonts w:cstheme="minorHAnsi"/>
+          <w:i/>
+          <w:iCs/>
+        </w:rPr>
+        <w:t>PoliceBehaviour</w:t>
+      </w:r>
+      <w:proofErr w:type="spellEnd"/>
     </w:p>
     <w:p>
       <w:pPr>
@@ -3350,13 +3748,69 @@
           <w:iCs/>
         </w:rPr>
       </w:pPr>
-      <w:r>
-        <w:rPr>
-          <w:rFonts w:cstheme="minorHAnsi"/>
-          <w:i/>
-          <w:iCs/>
-        </w:rPr>
-        <w:t>folder : "model/scenario"</w:t>
+      <w:proofErr w:type="spellStart"/>
+      <w:proofErr w:type="gramStart"/>
+      <w:r>
+        <w:rPr>
+          <w:rFonts w:cstheme="minorHAnsi"/>
+          <w:i/>
+          <w:iCs/>
+        </w:rPr>
+        <w:t>folder</w:t>
+      </w:r>
+      <w:proofErr w:type="spellEnd"/>
+      <w:r>
+        <w:rPr>
+          <w:rFonts w:cstheme="minorHAnsi"/>
+          <w:i/>
+          <w:iCs/>
+        </w:rPr>
+        <w:t xml:space="preserve"> :</w:t>
+      </w:r>
+      <w:proofErr w:type="gramEnd"/>
+      <w:r>
+        <w:rPr>
+          <w:rFonts w:cstheme="minorHAnsi"/>
+          <w:i/>
+          <w:iCs/>
+        </w:rPr>
+        <w:t xml:space="preserve"> "</w:t>
+      </w:r>
+      <w:proofErr w:type="spellStart"/>
+      <w:r>
+        <w:rPr>
+          <w:rFonts w:cstheme="minorHAnsi"/>
+          <w:i/>
+          <w:iCs/>
+        </w:rPr>
+        <w:t>model</w:t>
+      </w:r>
+      <w:proofErr w:type="spellEnd"/>
+      <w:r>
+        <w:rPr>
+          <w:rFonts w:cstheme="minorHAnsi"/>
+          <w:i/>
+          <w:iCs/>
+        </w:rPr>
+        <w:t>/</w:t>
+      </w:r>
+      <w:proofErr w:type="spellStart"/>
+      <w:r>
+        <w:rPr>
+          <w:rFonts w:cstheme="minorHAnsi"/>
+          <w:i/>
+          <w:iCs/>
+        </w:rPr>
+        <w:t>scenario</w:t>
+      </w:r>
+      <w:proofErr w:type="spellEnd"/>
+      <w:r>
+        <w:rPr>
+          <w:rFonts w:cstheme="minorHAnsi"/>
+          <w:i/>
+          <w:iCs/>
+        </w:rPr>
+        <w:t>"</w:t>
       </w:r>
     </w:p>
     <w:p>
@@ -3372,13 +3826,51 @@
           <w:iCs/>
         </w:rPr>
       </w:pPr>
-      <w:r>
-        <w:rPr>
-          <w:rFonts w:cstheme="minorHAnsi"/>
-          <w:i/>
-          <w:iCs/>
-        </w:rPr>
-        <w:t>name : "PoliceStatechart"</w:t>
+      <w:proofErr w:type="spellStart"/>
+      <w:proofErr w:type="gramStart"/>
+      <w:r>
+        <w:rPr>
+          <w:rFonts w:cstheme="minorHAnsi"/>
+          <w:i/>
+          <w:iCs/>
+        </w:rPr>
+        <w:t>name</w:t>
+      </w:r>
+      <w:proofErr w:type="spellEnd"/>
+      <w:r>
+        <w:rPr>
+          <w:rFonts w:cstheme="minorHAnsi"/>
+          <w:i/>
+          <w:iCs/>
+        </w:rPr>
+        <w:t xml:space="preserve"> :</w:t>
+      </w:r>
+      <w:proofErr w:type="gramEnd"/>
+      <w:r>
+        <w:rPr>
+          <w:rFonts w:cstheme="minorHAnsi"/>
+          <w:i/>
+          <w:iCs/>
+        </w:rPr>
+        <w:t xml:space="preserve"> "</w:t>
+      </w:r>
+      <w:proofErr w:type="spellStart"/>
+      <w:r>
+        <w:rPr>
+          <w:rFonts w:cstheme="minorHAnsi"/>
+          <w:i/>
+          <w:iCs/>
+        </w:rPr>
+        <w:t>PoliceStatechart</w:t>
+      </w:r>
+      <w:proofErr w:type="spellEnd"/>
+      <w:r>
+        <w:rPr>
+          <w:rFonts w:cstheme="minorHAnsi"/>
+          <w:i/>
+          <w:iCs/>
+        </w:rPr>
+        <w:t>"</w:t>
       </w:r>
     </w:p>
     <w:p>
@@ -3419,6 +3911,7 @@
         </w:rPr>
         <w:t xml:space="preserve"> </w:t>
       </w:r>
+      <w:proofErr w:type="spellStart"/>
       <w:r>
         <w:rPr>
           <w:i/>
@@ -3435,6 +3928,7 @@
         </w:rPr>
         <w:t>ggen</w:t>
       </w:r>
+      <w:proofErr w:type="spellEnd"/>
       <w:r>
         <w:rPr>
           <w:lang w:val="en-US"/>
@@ -3532,8 +4026,6 @@
       </w:r>
       <w:r>
         <w:rPr>
-          <w:i/>
-          <w:iCs/>
           <w:lang w:val="en-US"/>
         </w:rPr>
         <w:t>generated file</w:t>
@@ -3550,6 +4042,7 @@
         </w:rPr>
         <w:t xml:space="preserve">and select the </w:t>
       </w:r>
+      <w:proofErr w:type="spellStart"/>
       <w:r>
         <w:rPr>
           <w:lang w:val="en-US"/>
@@ -3560,7 +4053,14 @@
         <w:rPr>
           <w:lang w:val="en-US"/>
         </w:rPr>
-        <w:t xml:space="preserve">lantUML </w:t>
+        <w:t>lantUML</w:t>
+      </w:r>
+      <w:proofErr w:type="spellEnd"/>
+      <w:r>
+        <w:rPr>
+          <w:lang w:val="en-US"/>
+        </w:rPr>
+        <w:t xml:space="preserve"> </w:t>
       </w:r>
       <w:r>
         <w:rPr>
@@ -3606,6 +4106,7 @@
         </w:rPr>
         <w:t xml:space="preserve">The </w:t>
       </w:r>
+      <w:proofErr w:type="spellStart"/>
       <w:r>
         <w:rPr>
           <w:i/>
@@ -3614,6 +4115,7 @@
         </w:rPr>
         <w:t>ColdViolation</w:t>
       </w:r>
+      <w:proofErr w:type="spellEnd"/>
       <w:r>
         <w:rPr>
           <w:lang w:val="en-US"/>
@@ -3658,6 +4160,7 @@
         </w:rPr>
         <w:t xml:space="preserve"> the </w:t>
       </w:r>
+      <w:proofErr w:type="spellStart"/>
       <w:r>
         <w:rPr>
           <w:i/>
@@ -3666,6 +4169,7 @@
         </w:rPr>
         <w:t>HotViolation</w:t>
       </w:r>
+      <w:proofErr w:type="spellEnd"/>
       <w:r>
         <w:rPr>
           <w:lang w:val="en-US"/>
@@ -3692,6 +4196,7 @@
         </w:rPr>
         <w:t xml:space="preserve">The </w:t>
       </w:r>
+      <w:proofErr w:type="spellStart"/>
       <w:r>
         <w:rPr>
           <w:i/>
@@ -3700,6 +4205,7 @@
         </w:rPr>
         <w:t>AcceptingState</w:t>
       </w:r>
+      <w:proofErr w:type="spellEnd"/>
       <w:r>
         <w:rPr>
           <w:lang w:val="en-US"/>
@@ -3843,6 +4349,7 @@
         </w:rPr>
         <w:t xml:space="preserve"> it is examined whether the expected interactions were sent by the component. If they were, and the component waited enough execution turns according to the </w:t>
       </w:r>
+      <w:proofErr w:type="spellStart"/>
       <w:r>
         <w:rPr>
           <w:i/>
@@ -3851,6 +4358,7 @@
         </w:rPr>
         <w:t>AllowedWaiting</w:t>
       </w:r>
+      <w:proofErr w:type="spellEnd"/>
       <w:r>
         <w:rPr>
           <w:lang w:val="en-US"/>
@@ -3893,6 +4401,7 @@
         </w:rPr>
         <w:t xml:space="preserve">, then the limit set by the </w:t>
       </w:r>
+      <w:proofErr w:type="spellStart"/>
       <w:r>
         <w:rPr>
           <w:i/>
@@ -3901,6 +4410,7 @@
         </w:rPr>
         <w:t>AllowedWaiting</w:t>
       </w:r>
+      <w:proofErr w:type="spellEnd"/>
       <w:r>
         <w:rPr>
           <w:lang w:val="en-US"/>
@@ -4050,8 +4560,18 @@
           <w:iCs/>
           <w:lang w:val="en-US"/>
         </w:rPr>
-        <w:t>.ggen</w:t>
-      </w:r>
+        <w:t>.</w:t>
+      </w:r>
+      <w:proofErr w:type="spellStart"/>
+      <w:r>
+        <w:rPr>
+          <w:i/>
+          <w:iCs/>
+          <w:lang w:val="en-US"/>
+        </w:rPr>
+        <w:t>ggen</w:t>
+      </w:r>
+      <w:proofErr w:type="spellEnd"/>
       <w:r>
         <w:rPr>
           <w:lang w:val="en-US"/>
@@ -4098,16 +4618,40 @@
         <w:rPr>
           <w:lang w:val="en-US"/>
         </w:rPr>
-        <w:t xml:space="preserve"> right-clicking the </w:t>
-      </w:r>
-      <w:r>
-        <w:rPr>
-          <w:i/>
-          <w:iCs/>
-          <w:lang w:val="en-US"/>
-        </w:rPr>
-        <w:t>.ggen</w:t>
-      </w:r>
+        <w:t xml:space="preserve"> </w:t>
+      </w:r>
+      <w:proofErr w:type="gramStart"/>
+      <w:r>
+        <w:rPr>
+          <w:lang w:val="en-US"/>
+        </w:rPr>
+        <w:t>right-clicking</w:t>
+      </w:r>
+      <w:proofErr w:type="gramEnd"/>
+      <w:r>
+        <w:rPr>
+          <w:lang w:val="en-US"/>
+        </w:rPr>
+        <w:t xml:space="preserve"> the </w:t>
+      </w:r>
+      <w:r>
+        <w:rPr>
+          <w:i/>
+          <w:iCs/>
+          <w:lang w:val="en-US"/>
+        </w:rPr>
+        <w:t>.</w:t>
+      </w:r>
+      <w:proofErr w:type="spellStart"/>
+      <w:r>
+        <w:rPr>
+          <w:i/>
+          <w:iCs/>
+          <w:lang w:val="en-US"/>
+        </w:rPr>
+        <w:t>ggen</w:t>
+      </w:r>
+      <w:proofErr w:type="spellEnd"/>
       <w:r>
         <w:rPr>
           <w:lang w:val="en-US"/>
@@ -4148,6 +4692,7 @@
         </w:rPr>
         <w:t xml:space="preserve"> the </w:t>
       </w:r>
+      <w:proofErr w:type="spellStart"/>
       <w:r>
         <w:rPr>
           <w:i/>
@@ -4172,6 +4717,7 @@
         </w:rPr>
         <w:t>ggen</w:t>
       </w:r>
+      <w:proofErr w:type="spellEnd"/>
       <w:r>
         <w:rPr>
           <w:lang w:val="en-US"/>
@@ -4202,6 +4748,7 @@
         </w:rPr>
         <w:t xml:space="preserve"> with the name set in the </w:t>
       </w:r>
+      <w:proofErr w:type="spellStart"/>
       <w:r>
         <w:rPr>
           <w:i/>
@@ -4210,6 +4757,7 @@
         </w:rPr>
         <w:t>TestGeneration.ggen</w:t>
       </w:r>
+      <w:proofErr w:type="spellEnd"/>
       <w:r>
         <w:rPr>
           <w:lang w:val="en-US"/>
@@ -4373,7 +4921,19 @@
         <w:rPr>
           <w:lang w:val="en-US"/>
         </w:rPr>
-        <w:t>(GASL)</w:t>
+        <w:t>(GA</w:t>
+      </w:r>
+      <w:r>
+        <w:rPr>
+          <w:lang w:val="en-US"/>
+        </w:rPr>
+        <w:t>C</w:t>
+      </w:r>
+      <w:r>
+        <w:rPr>
+          <w:lang w:val="en-US"/>
+        </w:rPr>
+        <w:t>L)</w:t>
       </w:r>
       <w:bookmarkEnd w:id="1"/>
     </w:p>
@@ -4970,6 +5530,7 @@
         </w:rPr>
         <w:t xml:space="preserve">@StatechartContract = </w:t>
       </w:r>
+      <w:proofErr w:type="spellStart"/>
       <w:r>
         <w:rPr>
           <w:rFonts w:cstheme="minorHAnsi"/>
@@ -4978,14 +5539,61 @@
         </w:rPr>
         <w:t>Init</w:t>
       </w:r>
-      <w:r>
-        <w:rPr>
-          <w:rFonts w:cstheme="minorHAnsi"/>
-          <w:i/>
-          <w:iCs/>
-        </w:rPr>
-        <w:t xml:space="preserve"> // Reference to a GSCL contract</w:t>
-      </w:r>
+      <w:proofErr w:type="spellEnd"/>
+      <w:r>
+        <w:rPr>
+          <w:rFonts w:cstheme="minorHAnsi"/>
+          <w:i/>
+          <w:iCs/>
+        </w:rPr>
+        <w:t xml:space="preserve"> // </w:t>
+      </w:r>
+      <w:proofErr w:type="spellStart"/>
+      <w:r>
+        <w:rPr>
+          <w:rFonts w:cstheme="minorHAnsi"/>
+          <w:i/>
+          <w:iCs/>
+        </w:rPr>
+        <w:t>Reference</w:t>
+      </w:r>
+      <w:proofErr w:type="spellEnd"/>
+      <w:r>
+        <w:rPr>
+          <w:rFonts w:cstheme="minorHAnsi"/>
+          <w:i/>
+          <w:iCs/>
+        </w:rPr>
+        <w:t xml:space="preserve"> </w:t>
+      </w:r>
+      <w:proofErr w:type="spellStart"/>
+      <w:r>
+        <w:rPr>
+          <w:rFonts w:cstheme="minorHAnsi"/>
+          <w:i/>
+          <w:iCs/>
+        </w:rPr>
+        <w:t>to</w:t>
+      </w:r>
+      <w:proofErr w:type="spellEnd"/>
+      <w:r>
+        <w:rPr>
+          <w:rFonts w:cstheme="minorHAnsi"/>
+          <w:i/>
+          <w:iCs/>
+        </w:rPr>
+        <w:t xml:space="preserve"> a GSCL </w:t>
+      </w:r>
+      <w:proofErr w:type="spellStart"/>
+      <w:r>
+        <w:rPr>
+          <w:rFonts w:cstheme="minorHAnsi"/>
+          <w:i/>
+          <w:iCs/>
+        </w:rPr>
+        <w:t>contract</w:t>
+      </w:r>
+      <w:proofErr w:type="spellEnd"/>
     </w:p>
     <w:p>
       <w:pPr>
@@ -5000,13 +5608,41 @@
           <w:iCs/>
         </w:rPr>
       </w:pPr>
-      <w:r>
-        <w:rPr>
-          <w:rFonts w:cstheme="minorHAnsi"/>
-          <w:i/>
-          <w:iCs/>
-        </w:rPr>
-        <w:t>state Init {</w:t>
+      <w:proofErr w:type="spellStart"/>
+      <w:r>
+        <w:rPr>
+          <w:rFonts w:cstheme="minorHAnsi"/>
+          <w:i/>
+          <w:iCs/>
+        </w:rPr>
+        <w:t>state</w:t>
+      </w:r>
+      <w:proofErr w:type="spellEnd"/>
+      <w:r>
+        <w:rPr>
+          <w:rFonts w:cstheme="minorHAnsi"/>
+          <w:i/>
+          <w:iCs/>
+        </w:rPr>
+        <w:t xml:space="preserve"> </w:t>
+      </w:r>
+      <w:proofErr w:type="spellStart"/>
+      <w:r>
+        <w:rPr>
+          <w:rFonts w:cstheme="minorHAnsi"/>
+          <w:i/>
+          <w:iCs/>
+        </w:rPr>
+        <w:t>Init</w:t>
+      </w:r>
+      <w:proofErr w:type="spellEnd"/>
+      <w:r>
+        <w:rPr>
+          <w:rFonts w:cstheme="minorHAnsi"/>
+          <w:i/>
+          <w:iCs/>
+        </w:rPr>
+        <w:t xml:space="preserve"> {</w:t>
       </w:r>
     </w:p>
     <w:p>
@@ -5022,13 +5658,69 @@
           <w:iCs/>
         </w:rPr>
       </w:pPr>
-      <w:r>
-        <w:rPr>
-          <w:rFonts w:cstheme="minorHAnsi"/>
-          <w:i/>
-          <w:iCs/>
-        </w:rPr>
-        <w:t>entry / set delay := 2 s;</w:t>
+      <w:proofErr w:type="spellStart"/>
+      <w:r>
+        <w:rPr>
+          <w:rFonts w:cstheme="minorHAnsi"/>
+          <w:i/>
+          <w:iCs/>
+        </w:rPr>
+        <w:t>entry</w:t>
+      </w:r>
+      <w:proofErr w:type="spellEnd"/>
+      <w:r>
+        <w:rPr>
+          <w:rFonts w:cstheme="minorHAnsi"/>
+          <w:i/>
+          <w:iCs/>
+        </w:rPr>
+        <w:t xml:space="preserve"> / </w:t>
+      </w:r>
+      <w:proofErr w:type="spellStart"/>
+      <w:r>
+        <w:rPr>
+          <w:rFonts w:cstheme="minorHAnsi"/>
+          <w:i/>
+          <w:iCs/>
+        </w:rPr>
+        <w:t>set</w:t>
+      </w:r>
+      <w:proofErr w:type="spellEnd"/>
+      <w:r>
+        <w:rPr>
+          <w:rFonts w:cstheme="minorHAnsi"/>
+          <w:i/>
+          <w:iCs/>
+        </w:rPr>
+        <w:t xml:space="preserve"> </w:t>
+      </w:r>
+      <w:proofErr w:type="spellStart"/>
+      <w:proofErr w:type="gramStart"/>
+      <w:r>
+        <w:rPr>
+          <w:rFonts w:cstheme="minorHAnsi"/>
+          <w:i/>
+          <w:iCs/>
+        </w:rPr>
+        <w:t>delay</w:t>
+      </w:r>
+      <w:proofErr w:type="spellEnd"/>
+      <w:r>
+        <w:rPr>
+          <w:rFonts w:cstheme="minorHAnsi"/>
+          <w:i/>
+          <w:iCs/>
+        </w:rPr>
+        <w:t xml:space="preserve"> :</w:t>
+      </w:r>
+      <w:proofErr w:type="gramEnd"/>
+      <w:r>
+        <w:rPr>
+          <w:rFonts w:cstheme="minorHAnsi"/>
+          <w:i/>
+          <w:iCs/>
+        </w:rPr>
+        <w:t>= 2 s;</w:t>
       </w:r>
     </w:p>
     <w:p>
@@ -5106,6 +5798,12 @@
         <w:rPr>
           <w:lang w:val="en-US"/>
         </w:rPr>
+        <w:t xml:space="preserve"> (GACL)</w:t>
+      </w:r>
+      <w:r>
+        <w:rPr>
+          <w:lang w:val="en-US"/>
+        </w:rPr>
         <w:t xml:space="preserve"> Model</w:t>
       </w:r>
     </w:p>
@@ -5144,6 +5842,7 @@
         </w:rPr>
         <w:t xml:space="preserve">, named </w:t>
       </w:r>
+      <w:proofErr w:type="spellStart"/>
       <w:r>
         <w:rPr>
           <w:rFonts w:cstheme="minorHAnsi"/>
@@ -5162,6 +5861,7 @@
         </w:rPr>
         <w:t>.gcd</w:t>
       </w:r>
+      <w:proofErr w:type="spellEnd"/>
       <w:r>
         <w:rPr>
           <w:rFonts w:cstheme="minorHAnsi"/>
@@ -5183,7 +5883,16 @@
           <w:rFonts w:cstheme="minorHAnsi"/>
           <w:lang w:val="en-US"/>
         </w:rPr>
-        <w:t xml:space="preserve"> subfolder of the model</w:t>
+        <w:t xml:space="preserve"> subfolder of the </w:t>
+      </w:r>
+      <w:r>
+        <w:rPr>
+          <w:rFonts w:cstheme="minorHAnsi"/>
+          <w:i/>
+          <w:iCs/>
+          <w:lang w:val="en-US"/>
+        </w:rPr>
+        <w:t>model</w:t>
       </w:r>
       <w:r>
         <w:rPr>
@@ -5205,6 +5914,7 @@
         </w:rPr>
         <w:t xml:space="preserve">The figure below shows the </w:t>
       </w:r>
+      <w:proofErr w:type="spellStart"/>
       <w:r>
         <w:rPr>
           <w:i/>
@@ -5221,6 +5931,7 @@
         </w:rPr>
         <w:t>.gcd</w:t>
       </w:r>
+      <w:proofErr w:type="spellEnd"/>
       <w:r>
         <w:rPr>
           <w:lang w:val="en-US"/>
@@ -5297,6 +6008,8 @@
         </w:rPr>
         <w:t xml:space="preserve"> phase. Two seconds later, the system starts its normal behavior. In case of a </w:t>
       </w:r>
+      <w:proofErr w:type="spellStart"/>
+      <w:proofErr w:type="gramStart"/>
       <w:r>
         <w:rPr>
           <w:i/>
@@ -5305,6 +6018,8 @@
         </w:rPr>
         <w:t>police.police</w:t>
       </w:r>
+      <w:proofErr w:type="spellEnd"/>
+      <w:proofErr w:type="gramEnd"/>
       <w:r>
         <w:rPr>
           <w:lang w:val="en-US"/>
@@ -5325,6 +6040,7 @@
         </w:rPr>
         <w:t xml:space="preserve">, however in case of another </w:t>
       </w:r>
+      <w:proofErr w:type="spellStart"/>
       <w:r>
         <w:rPr>
           <w:i/>
@@ -5333,6 +6049,7 @@
         </w:rPr>
         <w:t>police.police</w:t>
       </w:r>
+      <w:proofErr w:type="spellEnd"/>
       <w:r>
         <w:rPr>
           <w:lang w:val="en-US"/>
@@ -5417,6 +6134,7 @@
         </w:rPr>
         <w:t xml:space="preserve">Furthermore, there is a </w:t>
       </w:r>
+      <w:proofErr w:type="spellStart"/>
       <w:r>
         <w:rPr>
           <w:i/>
@@ -5425,6 +6143,7 @@
         </w:rPr>
         <w:t>Contracts.gsc</w:t>
       </w:r>
+      <w:proofErr w:type="spellEnd"/>
       <w:r>
         <w:rPr>
           <w:lang w:val="en-US"/>
@@ -5485,6 +6204,7 @@
         </w:rPr>
         <w:t xml:space="preserve">From the </w:t>
       </w:r>
+      <w:proofErr w:type="spellStart"/>
       <w:r>
         <w:rPr>
           <w:i/>
@@ -5501,6 +6221,7 @@
         </w:rPr>
         <w:t>gsc</w:t>
       </w:r>
+      <w:proofErr w:type="spellEnd"/>
       <w:r>
         <w:rPr>
           <w:lang w:val="en-US"/>
@@ -5563,6 +6284,7 @@
         </w:rPr>
         <w:t xml:space="preserve">, called </w:t>
       </w:r>
+      <w:proofErr w:type="spellStart"/>
       <w:r>
         <w:rPr>
           <w:i/>
@@ -5571,6 +6293,7 @@
         </w:rPr>
         <w:t>Crossroad.ggen</w:t>
       </w:r>
+      <w:proofErr w:type="spellEnd"/>
       <w:r>
         <w:rPr>
           <w:lang w:val="en-US"/>
@@ -5608,13 +6331,23 @@
           <w:iCs/>
         </w:rPr>
       </w:pPr>
-      <w:r>
-        <w:rPr>
-          <w:rFonts w:cstheme="minorHAnsi"/>
-          <w:i/>
-          <w:iCs/>
-        </w:rPr>
-        <w:t>adaptive-test {</w:t>
+      <w:proofErr w:type="spellStart"/>
+      <w:r>
+        <w:rPr>
+          <w:rFonts w:cstheme="minorHAnsi"/>
+          <w:i/>
+          <w:iCs/>
+        </w:rPr>
+        <w:t>adaptive</w:t>
+      </w:r>
+      <w:proofErr w:type="spellEnd"/>
+      <w:r>
+        <w:rPr>
+          <w:rFonts w:cstheme="minorHAnsi"/>
+          <w:i/>
+          <w:iCs/>
+        </w:rPr>
+        <w:t>-test {</w:t>
       </w:r>
     </w:p>
     <w:p>
@@ -5636,7 +6369,24 @@
           <w:iCs/>
         </w:rPr>
         <w:tab/>
-        <w:t>analysis {</w:t>
+      </w:r>
+      <w:proofErr w:type="spellStart"/>
+      <w:r>
+        <w:rPr>
+          <w:rFonts w:cstheme="minorHAnsi"/>
+          <w:i/>
+          <w:iCs/>
+        </w:rPr>
+        <w:t>analysis</w:t>
+      </w:r>
+      <w:proofErr w:type="spellEnd"/>
+      <w:r>
+        <w:rPr>
+          <w:rFonts w:cstheme="minorHAnsi"/>
+          <w:i/>
+          <w:iCs/>
+        </w:rPr>
+        <w:t xml:space="preserve"> {</w:t>
       </w:r>
     </w:p>
     <w:p>
@@ -5666,7 +6416,52 @@
           <w:iCs/>
         </w:rPr>
         <w:tab/>
-        <w:t xml:space="preserve">component : AdaptiveContractStatechart </w:t>
+      </w:r>
+      <w:proofErr w:type="spellStart"/>
+      <w:proofErr w:type="gramStart"/>
+      <w:r>
+        <w:rPr>
+          <w:rFonts w:cstheme="minorHAnsi"/>
+          <w:i/>
+          <w:iCs/>
+        </w:rPr>
+        <w:t>component</w:t>
+      </w:r>
+      <w:proofErr w:type="spellEnd"/>
+      <w:r>
+        <w:rPr>
+          <w:rFonts w:cstheme="minorHAnsi"/>
+          <w:i/>
+          <w:iCs/>
+        </w:rPr>
+        <w:t xml:space="preserve"> :</w:t>
+      </w:r>
+      <w:proofErr w:type="gramEnd"/>
+      <w:r>
+        <w:rPr>
+          <w:rFonts w:cstheme="minorHAnsi"/>
+          <w:i/>
+          <w:iCs/>
+        </w:rPr>
+        <w:t xml:space="preserve"> </w:t>
+      </w:r>
+      <w:proofErr w:type="spellStart"/>
+      <w:r>
+        <w:rPr>
+          <w:rFonts w:cstheme="minorHAnsi"/>
+          <w:i/>
+          <w:iCs/>
+        </w:rPr>
+        <w:t>AdaptiveContractStatechart</w:t>
+      </w:r>
+      <w:proofErr w:type="spellEnd"/>
+      <w:r>
+        <w:rPr>
+          <w:rFonts w:cstheme="minorHAnsi"/>
+          <w:i/>
+          <w:iCs/>
+        </w:rPr>
+        <w:t xml:space="preserve"> </w:t>
       </w:r>
     </w:p>
     <w:p>
@@ -5696,8 +6491,45 @@
           <w:iCs/>
         </w:rPr>
         <w:tab/>
-        <w:t>language : Theta</w:t>
-      </w:r>
+      </w:r>
+      <w:proofErr w:type="spellStart"/>
+      <w:proofErr w:type="gramStart"/>
+      <w:r>
+        <w:rPr>
+          <w:rFonts w:cstheme="minorHAnsi"/>
+          <w:i/>
+          <w:iCs/>
+        </w:rPr>
+        <w:t>language</w:t>
+      </w:r>
+      <w:proofErr w:type="spellEnd"/>
+      <w:r>
+        <w:rPr>
+          <w:rFonts w:cstheme="minorHAnsi"/>
+          <w:i/>
+          <w:iCs/>
+        </w:rPr>
+        <w:t xml:space="preserve"> :</w:t>
+      </w:r>
+      <w:proofErr w:type="gramEnd"/>
+      <w:r>
+        <w:rPr>
+          <w:rFonts w:cstheme="minorHAnsi"/>
+          <w:i/>
+          <w:iCs/>
+        </w:rPr>
+        <w:t xml:space="preserve"> </w:t>
+      </w:r>
+      <w:proofErr w:type="spellStart"/>
+      <w:r>
+        <w:rPr>
+          <w:rFonts w:cstheme="minorHAnsi"/>
+          <w:i/>
+          <w:iCs/>
+        </w:rPr>
+        <w:t>Theta</w:t>
+      </w:r>
+      <w:proofErr w:type="spellEnd"/>
     </w:p>
     <w:p>
       <w:pPr>
@@ -5726,7 +6558,24 @@
           <w:iCs/>
         </w:rPr>
         <w:tab/>
-        <w:t xml:space="preserve">state-coverage </w:t>
+      </w:r>
+      <w:proofErr w:type="spellStart"/>
+      <w:r>
+        <w:rPr>
+          <w:rFonts w:cstheme="minorHAnsi"/>
+          <w:i/>
+          <w:iCs/>
+        </w:rPr>
+        <w:t>state-coverage</w:t>
+      </w:r>
+      <w:proofErr w:type="spellEnd"/>
+      <w:r>
+        <w:rPr>
+          <w:rFonts w:cstheme="minorHAnsi"/>
+          <w:i/>
+          <w:iCs/>
+        </w:rPr>
+        <w:t xml:space="preserve"> </w:t>
       </w:r>
     </w:p>
     <w:p>
@@ -5756,7 +6605,34 @@
           <w:iCs/>
         </w:rPr>
         <w:tab/>
-        <w:t>constraint : {</w:t>
+      </w:r>
+      <w:proofErr w:type="spellStart"/>
+      <w:proofErr w:type="gramStart"/>
+      <w:r>
+        <w:rPr>
+          <w:rFonts w:cstheme="minorHAnsi"/>
+          <w:i/>
+          <w:iCs/>
+        </w:rPr>
+        <w:t>constraint</w:t>
+      </w:r>
+      <w:proofErr w:type="spellEnd"/>
+      <w:r>
+        <w:rPr>
+          <w:rFonts w:cstheme="minorHAnsi"/>
+          <w:i/>
+          <w:iCs/>
+        </w:rPr>
+        <w:t xml:space="preserve"> :</w:t>
+      </w:r>
+      <w:proofErr w:type="gramEnd"/>
+      <w:r>
+        <w:rPr>
+          <w:rFonts w:cstheme="minorHAnsi"/>
+          <w:i/>
+          <w:iCs/>
+        </w:rPr>
+        <w:t xml:space="preserve"> {</w:t>
       </w:r>
     </w:p>
     <w:p>
@@ -5794,8 +6670,64 @@
           <w:iCs/>
         </w:rPr>
         <w:tab/>
-        <w:t>minimum-orchestrating-period : 2000 ms</w:t>
-      </w:r>
+        <w:t>minimum-</w:t>
+      </w:r>
+      <w:proofErr w:type="spellStart"/>
+      <w:r>
+        <w:rPr>
+          <w:rFonts w:cstheme="minorHAnsi"/>
+          <w:i/>
+          <w:iCs/>
+        </w:rPr>
+        <w:t>orchestrating</w:t>
+      </w:r>
+      <w:proofErr w:type="spellEnd"/>
+      <w:r>
+        <w:rPr>
+          <w:rFonts w:cstheme="minorHAnsi"/>
+          <w:i/>
+          <w:iCs/>
+        </w:rPr>
+        <w:t>-</w:t>
+      </w:r>
+      <w:proofErr w:type="spellStart"/>
+      <w:proofErr w:type="gramStart"/>
+      <w:r>
+        <w:rPr>
+          <w:rFonts w:cstheme="minorHAnsi"/>
+          <w:i/>
+          <w:iCs/>
+        </w:rPr>
+        <w:t>period</w:t>
+      </w:r>
+      <w:proofErr w:type="spellEnd"/>
+      <w:r>
+        <w:rPr>
+          <w:rFonts w:cstheme="minorHAnsi"/>
+          <w:i/>
+          <w:iCs/>
+        </w:rPr>
+        <w:t xml:space="preserve"> :</w:t>
+      </w:r>
+      <w:proofErr w:type="gramEnd"/>
+      <w:r>
+        <w:rPr>
+          <w:rFonts w:cstheme="minorHAnsi"/>
+          <w:i/>
+          <w:iCs/>
+        </w:rPr>
+        <w:t xml:space="preserve"> 2000 </w:t>
+      </w:r>
+      <w:proofErr w:type="spellStart"/>
+      <w:r>
+        <w:rPr>
+          <w:rFonts w:cstheme="minorHAnsi"/>
+          <w:i/>
+          <w:iCs/>
+        </w:rPr>
+        <w:t>ms</w:t>
+      </w:r>
+      <w:proofErr w:type="spellEnd"/>
     </w:p>
     <w:p>
       <w:pPr>
@@ -5832,8 +6764,64 @@
           <w:iCs/>
         </w:rPr>
         <w:tab/>
-        <w:t>maximum-orchestrating-period : 2000 ms</w:t>
-      </w:r>
+        <w:t>maximum-</w:t>
+      </w:r>
+      <w:proofErr w:type="spellStart"/>
+      <w:r>
+        <w:rPr>
+          <w:rFonts w:cstheme="minorHAnsi"/>
+          <w:i/>
+          <w:iCs/>
+        </w:rPr>
+        <w:t>orchestrating</w:t>
+      </w:r>
+      <w:proofErr w:type="spellEnd"/>
+      <w:r>
+        <w:rPr>
+          <w:rFonts w:cstheme="minorHAnsi"/>
+          <w:i/>
+          <w:iCs/>
+        </w:rPr>
+        <w:t>-</w:t>
+      </w:r>
+      <w:proofErr w:type="spellStart"/>
+      <w:proofErr w:type="gramStart"/>
+      <w:r>
+        <w:rPr>
+          <w:rFonts w:cstheme="minorHAnsi"/>
+          <w:i/>
+          <w:iCs/>
+        </w:rPr>
+        <w:t>period</w:t>
+      </w:r>
+      <w:proofErr w:type="spellEnd"/>
+      <w:r>
+        <w:rPr>
+          <w:rFonts w:cstheme="minorHAnsi"/>
+          <w:i/>
+          <w:iCs/>
+        </w:rPr>
+        <w:t xml:space="preserve"> :</w:t>
+      </w:r>
+      <w:proofErr w:type="gramEnd"/>
+      <w:r>
+        <w:rPr>
+          <w:rFonts w:cstheme="minorHAnsi"/>
+          <w:i/>
+          <w:iCs/>
+        </w:rPr>
+        <w:t xml:space="preserve"> 2000 </w:t>
+      </w:r>
+      <w:proofErr w:type="spellStart"/>
+      <w:r>
+        <w:rPr>
+          <w:rFonts w:cstheme="minorHAnsi"/>
+          <w:i/>
+          <w:iCs/>
+        </w:rPr>
+        <w:t>ms</w:t>
+      </w:r>
+      <w:proofErr w:type="spellEnd"/>
     </w:p>
     <w:p>
       <w:pPr>
@@ -5906,7 +6894,34 @@
           <w:iCs/>
         </w:rPr>
         <w:tab/>
-        <w:t xml:space="preserve">language : java </w:t>
+      </w:r>
+      <w:proofErr w:type="spellStart"/>
+      <w:proofErr w:type="gramStart"/>
+      <w:r>
+        <w:rPr>
+          <w:rFonts w:cstheme="minorHAnsi"/>
+          <w:i/>
+          <w:iCs/>
+        </w:rPr>
+        <w:t>language</w:t>
+      </w:r>
+      <w:proofErr w:type="spellEnd"/>
+      <w:r>
+        <w:rPr>
+          <w:rFonts w:cstheme="minorHAnsi"/>
+          <w:i/>
+          <w:iCs/>
+        </w:rPr>
+        <w:t xml:space="preserve"> :</w:t>
+      </w:r>
+      <w:proofErr w:type="gramEnd"/>
+      <w:r>
+        <w:rPr>
+          <w:rFonts w:cstheme="minorHAnsi"/>
+          <w:i/>
+          <w:iCs/>
+        </w:rPr>
+        <w:t xml:space="preserve"> java </w:t>
       </w:r>
     </w:p>
     <w:p>
@@ -5953,6 +6968,7 @@
         </w:rPr>
         <w:t xml:space="preserve"> on the </w:t>
       </w:r>
+      <w:proofErr w:type="spellStart"/>
       <w:r>
         <w:rPr>
           <w:i/>
@@ -5961,6 +6977,7 @@
         </w:rPr>
         <w:t>Crossroad.ggen</w:t>
       </w:r>
+      <w:proofErr w:type="spellEnd"/>
       <w:r>
         <w:rPr>
           <w:lang w:val="en-US"/>
@@ -6061,7 +7078,14 @@
         <w:rPr>
           <w:lang w:val="en-US"/>
         </w:rPr>
-        <w:t xml:space="preserve"> using the following </w:t>
+        <w:t xml:space="preserve"> using the </w:t>
+      </w:r>
+      <w:proofErr w:type="gramStart"/>
+      <w:r>
+        <w:rPr>
+          <w:lang w:val="en-US"/>
+        </w:rPr>
+        <w:t xml:space="preserve">following </w:t>
       </w:r>
       <w:r>
         <w:rPr>
@@ -6069,6 +7093,7 @@
         </w:rPr>
         <w:t>.</w:t>
       </w:r>
+      <w:proofErr w:type="spellStart"/>
       <w:r>
         <w:rPr>
           <w:i/>
@@ -6077,6 +7102,8 @@
         </w:rPr>
         <w:t>ggen</w:t>
       </w:r>
+      <w:proofErr w:type="spellEnd"/>
+      <w:proofErr w:type="gramEnd"/>
       <w:r>
         <w:rPr>
           <w:lang w:val="en-US"/>
@@ -6124,8 +7151,45 @@
           <w:iCs/>
         </w:rPr>
         <w:tab/>
-        <w:t>trace : CrossroadsTrace</w:t>
-      </w:r>
+      </w:r>
+      <w:proofErr w:type="spellStart"/>
+      <w:proofErr w:type="gramStart"/>
+      <w:r>
+        <w:rPr>
+          <w:rFonts w:cstheme="minorHAnsi"/>
+          <w:i/>
+          <w:iCs/>
+        </w:rPr>
+        <w:t>trace</w:t>
+      </w:r>
+      <w:proofErr w:type="spellEnd"/>
+      <w:r>
+        <w:rPr>
+          <w:rFonts w:cstheme="minorHAnsi"/>
+          <w:i/>
+          <w:iCs/>
+        </w:rPr>
+        <w:t xml:space="preserve"> :</w:t>
+      </w:r>
+      <w:proofErr w:type="gramEnd"/>
+      <w:r>
+        <w:rPr>
+          <w:rFonts w:cstheme="minorHAnsi"/>
+          <w:i/>
+          <w:iCs/>
+        </w:rPr>
+        <w:t xml:space="preserve"> </w:t>
+      </w:r>
+      <w:proofErr w:type="spellStart"/>
+      <w:r>
+        <w:rPr>
+          <w:rFonts w:cstheme="minorHAnsi"/>
+          <w:i/>
+          <w:iCs/>
+        </w:rPr>
+        <w:t>CrossroadsTrace</w:t>
+      </w:r>
+      <w:proofErr w:type="spellEnd"/>
     </w:p>
     <w:p>
       <w:pPr>
@@ -6146,7 +7210,34 @@
           <w:iCs/>
         </w:rPr>
         <w:tab/>
-        <w:t>language : java</w:t>
+      </w:r>
+      <w:proofErr w:type="spellStart"/>
+      <w:proofErr w:type="gramStart"/>
+      <w:r>
+        <w:rPr>
+          <w:rFonts w:cstheme="minorHAnsi"/>
+          <w:i/>
+          <w:iCs/>
+        </w:rPr>
+        <w:t>language</w:t>
+      </w:r>
+      <w:proofErr w:type="spellEnd"/>
+      <w:r>
+        <w:rPr>
+          <w:rFonts w:cstheme="minorHAnsi"/>
+          <w:i/>
+          <w:iCs/>
+        </w:rPr>
+        <w:t xml:space="preserve"> :</w:t>
+      </w:r>
+      <w:proofErr w:type="gramEnd"/>
+      <w:r>
+        <w:rPr>
+          <w:rFonts w:cstheme="minorHAnsi"/>
+          <w:i/>
+          <w:iCs/>
+        </w:rPr>
+        <w:t xml:space="preserve"> java</w:t>
       </w:r>
     </w:p>
     <w:p>

</xml_diff>

<commit_message>
Updated scenario tutorial, Schedule is not generated to steps derived from sent messages
</commit_message>
<xml_diff>
--- a/plugins/scenario/docs/Scenario tutorial.docx
+++ b/plugins/scenario/docs/Scenario tutorial.docx
@@ -4260,14 +4260,13 @@
       </w:pPr>
       <w:r>
         <w:rPr>
-          <w:noProof/>
           <w:lang w:val="en-US"/>
         </w:rPr>
         <w:drawing>
-          <wp:inline distT="0" distB="0" distL="0" distR="0" wp14:anchorId="3F3B62AA" wp14:editId="6444DD30">
-            <wp:extent cx="5296172" cy="1892397"/>
+          <wp:inline distT="0" distB="0" distL="0" distR="0" wp14:anchorId="26A77A3C" wp14:editId="5D96CA16">
+            <wp:extent cx="5760720" cy="1830705"/>
             <wp:effectExtent l="0" t="0" r="0" b="0"/>
-            <wp:docPr id="11" name="Kép 11"/>
+            <wp:docPr id="1" name="Kép 1" descr="A képen szöveg látható&#10;&#10;Automatikusan generált leírás"/>
             <wp:cNvGraphicFramePr>
               <a:graphicFrameLocks xmlns:a="http://schemas.openxmlformats.org/drawingml/2006/main" noChangeAspect="1"/>
             </wp:cNvGraphicFramePr>
@@ -4275,7 +4274,7 @@
               <a:graphicData uri="http://schemas.openxmlformats.org/drawingml/2006/picture">
                 <pic:pic xmlns:pic="http://schemas.openxmlformats.org/drawingml/2006/picture">
                   <pic:nvPicPr>
-                    <pic:cNvPr id="1" name=""/>
+                    <pic:cNvPr id="1" name="Kép 1" descr="A képen szöveg látható&#10;&#10;Automatikusan generált leírás"/>
                     <pic:cNvPicPr/>
                   </pic:nvPicPr>
                   <pic:blipFill>
@@ -4287,7 +4286,7 @@
                   <pic:spPr>
                     <a:xfrm>
                       <a:off x="0" y="0"/>
-                      <a:ext cx="5296172" cy="1892397"/>
+                      <a:ext cx="5760720" cy="1830705"/>
                     </a:xfrm>
                     <a:prstGeom prst="rect">
                       <a:avLst/>
@@ -4347,7 +4346,121 @@
         <w:rPr>
           <w:lang w:val="en-US"/>
         </w:rPr>
-        <w:t xml:space="preserve"> it is examined whether the expected interactions were sent by the component. If they were, and the component waited enough execution turns according to the </w:t>
+        <w:t xml:space="preserve"> it is examined whether the expected interactions were sent by the component. If they were, the transition leading to the next state fires. If this transition is unable to fire, the transition leading to the appropriate violation state fires. </w:t>
+      </w:r>
+      <w:r>
+        <w:rPr>
+          <w:lang w:val="en-US"/>
+        </w:rPr>
+        <w:t xml:space="preserve">In the case of a </w:t>
+      </w:r>
+      <w:r>
+        <w:rPr>
+          <w:i/>
+          <w:iCs/>
+          <w:lang w:val="en-US"/>
+        </w:rPr>
+        <w:t>Strict</w:t>
+      </w:r>
+      <w:r>
+        <w:rPr>
+          <w:lang w:val="en-US"/>
+        </w:rPr>
+        <w:t xml:space="preserve"> annotation, the transition leading to the next state is extended by a guard, which evaluates to true, if </w:t>
+      </w:r>
+      <w:r>
+        <w:rPr>
+          <w:lang w:val="en-US"/>
+        </w:rPr>
+        <w:t>no interactions</w:t>
+      </w:r>
+      <w:r>
+        <w:rPr>
+          <w:lang w:val="en-US"/>
+        </w:rPr>
+        <w:t xml:space="preserve"> in addition to the specified ones</w:t>
+      </w:r>
+      <w:r>
+        <w:rPr>
+          <w:lang w:val="en-US"/>
+        </w:rPr>
+        <w:t xml:space="preserve"> were present.</w:t>
+      </w:r>
+    </w:p>
+    <w:p>
+      <w:pPr>
+        <w:jc w:val="both"/>
+        <w:rPr>
+          <w:lang w:val="en-US"/>
+        </w:rPr>
+      </w:pPr>
+      <w:r>
+        <w:rPr>
+          <w:lang w:val="en-US"/>
+        </w:rPr>
+        <w:t xml:space="preserve">From these </w:t>
+      </w:r>
+      <w:r>
+        <w:rPr>
+          <w:lang w:val="en-US"/>
+        </w:rPr>
+        <w:t>scenario contract statecharts (</w:t>
+      </w:r>
+      <w:r>
+        <w:rPr>
+          <w:lang w:val="en-US"/>
+        </w:rPr>
+        <w:t>formalized scenarios</w:t>
+      </w:r>
+      <w:r>
+        <w:rPr>
+          <w:lang w:val="en-US"/>
+        </w:rPr>
+        <w:t>)</w:t>
+      </w:r>
+      <w:r>
+        <w:rPr>
+          <w:lang w:val="en-US"/>
+        </w:rPr>
+        <w:t xml:space="preserve">, it is possible to generate abstract tests that can be used to verify the component. </w:t>
+      </w:r>
+      <w:r>
+        <w:rPr>
+          <w:lang w:val="en-US"/>
+        </w:rPr>
+        <w:t>Generally, t</w:t>
+      </w:r>
+      <w:r>
+        <w:rPr>
+          <w:lang w:val="en-US"/>
+        </w:rPr>
+        <w:t xml:space="preserve">his </w:t>
+      </w:r>
+      <w:r>
+        <w:rPr>
+          <w:lang w:val="en-US"/>
+        </w:rPr>
+        <w:t>generation</w:t>
+      </w:r>
+      <w:r>
+        <w:rPr>
+          <w:lang w:val="en-US"/>
+        </w:rPr>
+        <w:t xml:space="preserve"> also</w:t>
+      </w:r>
+      <w:r>
+        <w:rPr>
+          <w:lang w:val="en-US"/>
+        </w:rPr>
+        <w:t xml:space="preserve"> needs to be defined in a </w:t>
+      </w:r>
+      <w:r>
+        <w:rPr>
+          <w:i/>
+          <w:iCs/>
+          <w:lang w:val="en-US"/>
+        </w:rPr>
+        <w:t>.</w:t>
       </w:r>
       <w:proofErr w:type="spellStart"/>
       <w:r>
@@ -4356,50 +4469,85 @@
           <w:iCs/>
           <w:lang w:val="en-US"/>
         </w:rPr>
-        <w:t>AllowedWaiting</w:t>
+        <w:t>ggen</w:t>
       </w:r>
       <w:proofErr w:type="spellEnd"/>
       <w:r>
         <w:rPr>
           <w:lang w:val="en-US"/>
         </w:rPr>
-        <w:t xml:space="preserve"> annotation, the transition leading to the next state fires. If this transition is unable to fire, </w:t>
-      </w:r>
-      <w:r>
-        <w:rPr>
-          <w:lang w:val="en-US"/>
-        </w:rPr>
-        <w:t xml:space="preserve">and </w:t>
-      </w:r>
-      <w:r>
-        <w:rPr>
-          <w:lang w:val="en-US"/>
-        </w:rPr>
-        <w:t>the component</w:t>
-      </w:r>
-      <w:r>
-        <w:rPr>
-          <w:lang w:val="en-US"/>
-        </w:rPr>
-        <w:t xml:space="preserve"> did not wait</w:t>
-      </w:r>
-      <w:r>
-        <w:rPr>
-          <w:lang w:val="en-US"/>
-        </w:rPr>
-        <w:t xml:space="preserve"> more</w:t>
-      </w:r>
-      <w:r>
-        <w:rPr>
-          <w:lang w:val="en-US"/>
-        </w:rPr>
-        <w:t xml:space="preserve"> execution turns</w:t>
-      </w:r>
-      <w:r>
-        <w:rPr>
-          <w:lang w:val="en-US"/>
-        </w:rPr>
-        <w:t xml:space="preserve">, then the limit set by the </w:t>
+        <w:t xml:space="preserve"> file. Within this file, you can set the scenario contract statechart, an output folder relative to the </w:t>
+      </w:r>
+      <w:r>
+        <w:rPr>
+          <w:lang w:val="en-US"/>
+        </w:rPr>
+        <w:t>project</w:t>
+      </w:r>
+      <w:r>
+        <w:rPr>
+          <w:lang w:val="en-US"/>
+        </w:rPr>
+        <w:t xml:space="preserve"> and an orchestrating constraint if </w:t>
+      </w:r>
+      <w:r>
+        <w:rPr>
+          <w:lang w:val="en-US"/>
+        </w:rPr>
+        <w:t>the model has timing</w:t>
+      </w:r>
+      <w:r>
+        <w:rPr>
+          <w:lang w:val="en-US"/>
+        </w:rPr>
+        <w:t xml:space="preserve"> (as it does in this example)</w:t>
+      </w:r>
+      <w:r>
+        <w:rPr>
+          <w:lang w:val="en-US"/>
+        </w:rPr>
+        <w:t xml:space="preserve">. The </w:t>
+      </w:r>
+      <w:r>
+        <w:rPr>
+          <w:lang w:val="en-US"/>
+        </w:rPr>
+        <w:lastRenderedPageBreak/>
+        <w:t xml:space="preserve">transformation can be </w:t>
+      </w:r>
+      <w:r>
+        <w:rPr>
+          <w:lang w:val="en-US"/>
+        </w:rPr>
+        <w:t>executed by</w:t>
+      </w:r>
+      <w:r>
+        <w:rPr>
+          <w:lang w:val="en-US"/>
+        </w:rPr>
+        <w:t xml:space="preserve"> </w:t>
+      </w:r>
+      <w:proofErr w:type="gramStart"/>
+      <w:r>
+        <w:rPr>
+          <w:lang w:val="en-US"/>
+        </w:rPr>
+        <w:t>right-clicking</w:t>
+      </w:r>
+      <w:proofErr w:type="gramEnd"/>
+      <w:r>
+        <w:rPr>
+          <w:lang w:val="en-US"/>
+        </w:rPr>
+        <w:t xml:space="preserve"> the </w:t>
+      </w:r>
+      <w:r>
+        <w:rPr>
+          <w:i/>
+          <w:iCs/>
+          <w:lang w:val="en-US"/>
+        </w:rPr>
+        <w:t>.</w:t>
       </w:r>
       <w:proofErr w:type="spellStart"/>
       <w:r>
@@ -4408,82 +4556,28 @@
           <w:iCs/>
           <w:lang w:val="en-US"/>
         </w:rPr>
-        <w:t>AllowedWaiting</w:t>
+        <w:t>ggen</w:t>
       </w:r>
       <w:proofErr w:type="spellEnd"/>
       <w:r>
         <w:rPr>
           <w:lang w:val="en-US"/>
         </w:rPr>
-        <w:t xml:space="preserve"> </w:t>
-      </w:r>
-      <w:r>
-        <w:rPr>
-          <w:lang w:val="en-US"/>
-        </w:rPr>
-        <w:t xml:space="preserve">annotation, the transition leading to the </w:t>
-      </w:r>
-      <w:r>
-        <w:rPr>
-          <w:lang w:val="en-US"/>
-        </w:rPr>
-        <w:t>previous</w:t>
-      </w:r>
-      <w:r>
-        <w:rPr>
-          <w:lang w:val="en-US"/>
-        </w:rPr>
-        <w:t xml:space="preserve"> state</w:t>
-      </w:r>
-      <w:r>
-        <w:rPr>
-          <w:lang w:val="en-US"/>
-        </w:rPr>
-        <w:t xml:space="preserve"> fires</w:t>
-      </w:r>
-      <w:r>
-        <w:rPr>
-          <w:lang w:val="en-US"/>
-        </w:rPr>
-        <w:t xml:space="preserve">. If neither of these transitions could fire, the transition leading to the appropriate violation state fires. </w:t>
-      </w:r>
-      <w:r>
-        <w:rPr>
-          <w:lang w:val="en-US"/>
-        </w:rPr>
-        <w:t xml:space="preserve">In the case of a </w:t>
-      </w:r>
-      <w:r>
-        <w:rPr>
-          <w:i/>
-          <w:iCs/>
-          <w:lang w:val="en-US"/>
-        </w:rPr>
-        <w:t>Strict</w:t>
-      </w:r>
-      <w:r>
-        <w:rPr>
-          <w:lang w:val="en-US"/>
-        </w:rPr>
-        <w:t xml:space="preserve"> annotation, the transition leading to the next state and to the previous state is extended by a guard, which evaluates to true, if </w:t>
-      </w:r>
-      <w:r>
-        <w:rPr>
-          <w:lang w:val="en-US"/>
-        </w:rPr>
-        <w:t>no interactions</w:t>
-      </w:r>
-      <w:r>
-        <w:rPr>
-          <w:lang w:val="en-US"/>
-        </w:rPr>
-        <w:t xml:space="preserve"> in addition to the specified ones</w:t>
-      </w:r>
-      <w:r>
-        <w:rPr>
-          <w:lang w:val="en-US"/>
-        </w:rPr>
-        <w:t xml:space="preserve"> were present.</w:t>
+        <w:t xml:space="preserve"> file, and selecting the </w:t>
+      </w:r>
+      <w:r>
+        <w:rPr>
+          <w:i/>
+          <w:iCs/>
+          <w:lang w:val="en-US"/>
+        </w:rPr>
+        <w:t>Gamma Commands &gt; Generate Artefacts</w:t>
+      </w:r>
+      <w:r>
+        <w:rPr>
+          <w:lang w:val="en-US"/>
+        </w:rPr>
+        <w:t xml:space="preserve"> menu item.</w:t>
       </w:r>
     </w:p>
     <w:p>
@@ -4497,70 +4591,13 @@
         <w:rPr>
           <w:lang w:val="en-US"/>
         </w:rPr>
-        <w:lastRenderedPageBreak/>
-        <w:t xml:space="preserve">From these </w:t>
-      </w:r>
-      <w:r>
-        <w:rPr>
-          <w:lang w:val="en-US"/>
-        </w:rPr>
-        <w:t>scenario contract statecharts (</w:t>
-      </w:r>
-      <w:r>
-        <w:rPr>
-          <w:lang w:val="en-US"/>
-        </w:rPr>
-        <w:t>formalized scenarios</w:t>
-      </w:r>
-      <w:r>
-        <w:rPr>
-          <w:lang w:val="en-US"/>
-        </w:rPr>
-        <w:t>)</w:t>
-      </w:r>
-      <w:r>
-        <w:rPr>
-          <w:lang w:val="en-US"/>
-        </w:rPr>
-        <w:t xml:space="preserve">, it is possible to generate abstract tests that can be used to verify the component. </w:t>
-      </w:r>
-      <w:r>
-        <w:rPr>
-          <w:lang w:val="en-US"/>
-        </w:rPr>
-        <w:t>Generally, t</w:t>
-      </w:r>
-      <w:r>
-        <w:rPr>
-          <w:lang w:val="en-US"/>
-        </w:rPr>
-        <w:t xml:space="preserve">his </w:t>
-      </w:r>
-      <w:r>
-        <w:rPr>
-          <w:lang w:val="en-US"/>
-        </w:rPr>
-        <w:t>generation</w:t>
-      </w:r>
-      <w:r>
-        <w:rPr>
-          <w:lang w:val="en-US"/>
-        </w:rPr>
-        <w:t xml:space="preserve"> also</w:t>
-      </w:r>
-      <w:r>
-        <w:rPr>
-          <w:lang w:val="en-US"/>
-        </w:rPr>
-        <w:t xml:space="preserve"> needs to be defined in a </w:t>
-      </w:r>
-      <w:r>
-        <w:rPr>
-          <w:i/>
-          <w:iCs/>
-          <w:lang w:val="en-US"/>
-        </w:rPr>
-        <w:t>.</w:t>
+        <w:t>You can find</w:t>
+      </w:r>
+      <w:r>
+        <w:rPr>
+          <w:lang w:val="en-US"/>
+        </w:rPr>
+        <w:t xml:space="preserve"> the </w:t>
       </w:r>
       <w:proofErr w:type="spellStart"/>
       <w:r>
@@ -4569,6 +4606,22 @@
           <w:iCs/>
           <w:lang w:val="en-US"/>
         </w:rPr>
+        <w:t>T</w:t>
+      </w:r>
+      <w:r>
+        <w:rPr>
+          <w:i/>
+          <w:iCs/>
+          <w:lang w:val="en-US"/>
+        </w:rPr>
+        <w:t>estGeneration.</w:t>
+      </w:r>
+      <w:r>
+        <w:rPr>
+          <w:i/>
+          <w:iCs/>
+          <w:lang w:val="en-US"/>
+        </w:rPr>
         <w:t>ggen</w:t>
       </w:r>
       <w:proofErr w:type="spellEnd"/>
@@ -4576,71 +4629,31 @@
         <w:rPr>
           <w:lang w:val="en-US"/>
         </w:rPr>
-        <w:t xml:space="preserve"> file. Within this file, you can set the scenario contract statechart, an output folder relative to the </w:t>
-      </w:r>
-      <w:r>
-        <w:rPr>
-          <w:lang w:val="en-US"/>
-        </w:rPr>
-        <w:t>project</w:t>
-      </w:r>
-      <w:r>
-        <w:rPr>
-          <w:lang w:val="en-US"/>
-        </w:rPr>
-        <w:t xml:space="preserve"> and an orchestrating constraint if </w:t>
-      </w:r>
-      <w:r>
-        <w:rPr>
-          <w:lang w:val="en-US"/>
-        </w:rPr>
-        <w:t>the model has timing</w:t>
-      </w:r>
-      <w:r>
-        <w:rPr>
-          <w:lang w:val="en-US"/>
-        </w:rPr>
-        <w:t xml:space="preserve"> (as it does in this example)</w:t>
-      </w:r>
-      <w:r>
-        <w:rPr>
-          <w:lang w:val="en-US"/>
-        </w:rPr>
-        <w:t xml:space="preserve">. The transformation can be </w:t>
-      </w:r>
-      <w:r>
-        <w:rPr>
-          <w:lang w:val="en-US"/>
-        </w:rPr>
-        <w:t>executed by</w:t>
-      </w:r>
-      <w:r>
-        <w:rPr>
-          <w:lang w:val="en-US"/>
-        </w:rPr>
-        <w:t xml:space="preserve"> </w:t>
-      </w:r>
-      <w:proofErr w:type="gramStart"/>
-      <w:r>
-        <w:rPr>
-          <w:lang w:val="en-US"/>
-        </w:rPr>
-        <w:t>right-clicking</w:t>
-      </w:r>
-      <w:proofErr w:type="gramEnd"/>
-      <w:r>
-        <w:rPr>
-          <w:lang w:val="en-US"/>
-        </w:rPr>
-        <w:t xml:space="preserve"> the </w:t>
-      </w:r>
-      <w:r>
-        <w:rPr>
-          <w:i/>
-          <w:iCs/>
-          <w:lang w:val="en-US"/>
-        </w:rPr>
-        <w:t>.</w:t>
+        <w:t xml:space="preserve"> file in the </w:t>
+      </w:r>
+      <w:r>
+        <w:rPr>
+          <w:lang w:val="en-US"/>
+        </w:rPr>
+        <w:t>folder of the scenarios</w:t>
+      </w:r>
+      <w:r>
+        <w:rPr>
+          <w:lang w:val="en-US"/>
+        </w:rPr>
+        <w:t xml:space="preserve"> in addition to</w:t>
+      </w:r>
+      <w:r>
+        <w:rPr>
+          <w:lang w:val="en-US"/>
+        </w:rPr>
+        <w:t xml:space="preserve"> the generated statechart. After invoking the artifact generation, a new folder should appear</w:t>
+      </w:r>
+      <w:r>
+        <w:rPr>
+          <w:lang w:val="en-US"/>
+        </w:rPr>
+        <w:t xml:space="preserve"> with the name set in the </w:t>
       </w:r>
       <w:proofErr w:type="spellStart"/>
       <w:r>
@@ -4649,119 +4662,13 @@
           <w:iCs/>
           <w:lang w:val="en-US"/>
         </w:rPr>
-        <w:t>ggen</w:t>
+        <w:t>TestGeneration.ggen</w:t>
       </w:r>
       <w:proofErr w:type="spellEnd"/>
       <w:r>
         <w:rPr>
           <w:lang w:val="en-US"/>
         </w:rPr>
-        <w:t xml:space="preserve"> file, and selecting the </w:t>
-      </w:r>
-      <w:r>
-        <w:rPr>
-          <w:i/>
-          <w:iCs/>
-          <w:lang w:val="en-US"/>
-        </w:rPr>
-        <w:t>Gamma Commands &gt; Generate Artefacts</w:t>
-      </w:r>
-      <w:r>
-        <w:rPr>
-          <w:lang w:val="en-US"/>
-        </w:rPr>
-        <w:t xml:space="preserve"> menu item.</w:t>
-      </w:r>
-    </w:p>
-    <w:p>
-      <w:pPr>
-        <w:jc w:val="both"/>
-        <w:rPr>
-          <w:lang w:val="en-US"/>
-        </w:rPr>
-      </w:pPr>
-      <w:r>
-        <w:rPr>
-          <w:lang w:val="en-US"/>
-        </w:rPr>
-        <w:t>You can find</w:t>
-      </w:r>
-      <w:r>
-        <w:rPr>
-          <w:lang w:val="en-US"/>
-        </w:rPr>
-        <w:t xml:space="preserve"> the </w:t>
-      </w:r>
-      <w:proofErr w:type="spellStart"/>
-      <w:r>
-        <w:rPr>
-          <w:i/>
-          <w:iCs/>
-          <w:lang w:val="en-US"/>
-        </w:rPr>
-        <w:t>T</w:t>
-      </w:r>
-      <w:r>
-        <w:rPr>
-          <w:i/>
-          <w:iCs/>
-          <w:lang w:val="en-US"/>
-        </w:rPr>
-        <w:t>estGeneration.</w:t>
-      </w:r>
-      <w:r>
-        <w:rPr>
-          <w:i/>
-          <w:iCs/>
-          <w:lang w:val="en-US"/>
-        </w:rPr>
-        <w:t>ggen</w:t>
-      </w:r>
-      <w:proofErr w:type="spellEnd"/>
-      <w:r>
-        <w:rPr>
-          <w:lang w:val="en-US"/>
-        </w:rPr>
-        <w:t xml:space="preserve"> file in the </w:t>
-      </w:r>
-      <w:r>
-        <w:rPr>
-          <w:lang w:val="en-US"/>
-        </w:rPr>
-        <w:t>folder of the scenarios</w:t>
-      </w:r>
-      <w:r>
-        <w:rPr>
-          <w:lang w:val="en-US"/>
-        </w:rPr>
-        <w:t xml:space="preserve"> in addition to</w:t>
-      </w:r>
-      <w:r>
-        <w:rPr>
-          <w:lang w:val="en-US"/>
-        </w:rPr>
-        <w:t xml:space="preserve"> the generated statechart. After invoking the artifact generation, a new folder should appear</w:t>
-      </w:r>
-      <w:r>
-        <w:rPr>
-          <w:lang w:val="en-US"/>
-        </w:rPr>
-        <w:t xml:space="preserve"> with the name set in the </w:t>
-      </w:r>
-      <w:proofErr w:type="spellStart"/>
-      <w:r>
-        <w:rPr>
-          <w:i/>
-          <w:iCs/>
-          <w:lang w:val="en-US"/>
-        </w:rPr>
-        <w:t>TestGeneration.ggen</w:t>
-      </w:r>
-      <w:proofErr w:type="spellEnd"/>
-      <w:r>
-        <w:rPr>
-          <w:lang w:val="en-US"/>
-        </w:rPr>
         <w:t xml:space="preserve"> file</w:t>
       </w:r>
       <w:r>
@@ -4780,13 +4687,19 @@
         <w:rPr>
           <w:lang w:val="en-US"/>
         </w:rPr>
-        <w:t xml:space="preserve"> the generated abstract tests. </w:t>
-      </w:r>
-      <w:r>
-        <w:rPr>
-          <w:lang w:val="en-US"/>
-        </w:rPr>
-        <w:t xml:space="preserve">Every </w:t>
+        <w:t xml:space="preserve"> the generated abstract test. </w:t>
+      </w:r>
+      <w:r>
+        <w:rPr>
+          <w:lang w:val="en-US"/>
+        </w:rPr>
+        <w:t>Generally, e</w:t>
+      </w:r>
+      <w:r>
+        <w:rPr>
+          <w:lang w:val="en-US"/>
+        </w:rPr>
+        <w:t xml:space="preserve">very </w:t>
       </w:r>
       <w:r>
         <w:rPr>

</xml_diff>

<commit_message>
Remove reset from first step of adaptive trace
</commit_message>
<xml_diff>
--- a/plugins/scenario/docs/Scenario tutorial.docx
+++ b/plugins/scenario/docs/Scenario tutorial.docx
@@ -2841,6 +2841,350 @@
     </w:p>
     <w:p>
       <w:pPr>
+        <w:rPr>
+          <w:lang w:val="en-US"/>
+        </w:rPr>
+      </w:pPr>
+      <w:r>
+        <w:rPr>
+          <w:lang w:val="en-US"/>
+        </w:rPr>
+        <w:t xml:space="preserve">Moreover, to be able to express, that the component should send specific </w:t>
+      </w:r>
+      <w:r>
+        <w:rPr>
+          <w:i/>
+          <w:iCs/>
+          <w:lang w:val="en-US"/>
+        </w:rPr>
+        <w:t>events</w:t>
+      </w:r>
+      <w:r>
+        <w:rPr>
+          <w:lang w:val="en-US"/>
+        </w:rPr>
+        <w:t xml:space="preserve"> right after it is started, scenarios can contain an </w:t>
+      </w:r>
+      <w:r>
+        <w:rPr>
+          <w:i/>
+          <w:iCs/>
+          <w:lang w:val="en-US"/>
+        </w:rPr>
+        <w:t>Initial Outputs Block</w:t>
+      </w:r>
+      <w:r>
+        <w:rPr>
+          <w:lang w:val="en-US"/>
+        </w:rPr>
+        <w:t xml:space="preserve">, which contains these </w:t>
+      </w:r>
+      <w:r>
+        <w:rPr>
+          <w:i/>
+          <w:iCs/>
+          <w:lang w:val="en-US"/>
+        </w:rPr>
+        <w:t>events</w:t>
+      </w:r>
+      <w:r>
+        <w:rPr>
+          <w:lang w:val="en-US"/>
+        </w:rPr>
+        <w:t xml:space="preserve">. </w:t>
+      </w:r>
+      <w:r>
+        <w:rPr>
+          <w:lang w:val="en-US"/>
+        </w:rPr>
+        <w:t xml:space="preserve">The </w:t>
+      </w:r>
+      <w:r>
+        <w:rPr>
+          <w:i/>
+          <w:iCs/>
+          <w:lang w:val="en-US"/>
+        </w:rPr>
+        <w:t>Initial Outputs Block</w:t>
+      </w:r>
+      <w:r>
+        <w:rPr>
+          <w:lang w:val="en-US"/>
+        </w:rPr>
+        <w:t xml:space="preserve"> can only contain basic </w:t>
+      </w:r>
+      <w:r>
+        <w:rPr>
+          <w:i/>
+          <w:iCs/>
+          <w:lang w:val="en-US"/>
+        </w:rPr>
+        <w:t>interactions</w:t>
+      </w:r>
+      <w:r>
+        <w:rPr>
+          <w:lang w:val="en-US"/>
+        </w:rPr>
+        <w:t xml:space="preserve"> sent by the component. As </w:t>
+      </w:r>
+      <w:proofErr w:type="gramStart"/>
+      <w:r>
+        <w:rPr>
+          <w:lang w:val="en-US"/>
+        </w:rPr>
+        <w:t>all of</w:t>
+      </w:r>
+      <w:proofErr w:type="gramEnd"/>
+      <w:r>
+        <w:rPr>
+          <w:lang w:val="en-US"/>
+        </w:rPr>
+        <w:t xml:space="preserve"> these </w:t>
+      </w:r>
+      <w:r>
+        <w:rPr>
+          <w:i/>
+          <w:iCs/>
+          <w:lang w:val="en-US"/>
+        </w:rPr>
+        <w:t>interactions</w:t>
+      </w:r>
+      <w:r>
+        <w:rPr>
+          <w:lang w:val="en-US"/>
+        </w:rPr>
+        <w:t xml:space="preserve"> need to be sent by the component after it is started, the </w:t>
+      </w:r>
+      <w:r>
+        <w:rPr>
+          <w:i/>
+          <w:iCs/>
+          <w:lang w:val="en-US"/>
+        </w:rPr>
+        <w:t>interactions</w:t>
+      </w:r>
+      <w:r>
+        <w:rPr>
+          <w:lang w:val="en-US"/>
+        </w:rPr>
+        <w:t xml:space="preserve"> are do not need to be embedded in a </w:t>
+      </w:r>
+      <w:r>
+        <w:rPr>
+          <w:i/>
+          <w:iCs/>
+          <w:lang w:val="en-US"/>
+        </w:rPr>
+        <w:t>synchronous block</w:t>
+      </w:r>
+      <w:r>
+        <w:rPr>
+          <w:lang w:val="en-US"/>
+        </w:rPr>
+        <w:t xml:space="preserve">. This behavior can be specified with the following syntax: </w:t>
+      </w:r>
+    </w:p>
+    <w:p>
+      <w:pPr>
+        <w:autoSpaceDE w:val="0"/>
+        <w:autoSpaceDN w:val="0"/>
+        <w:adjustRightInd w:val="0"/>
+        <w:spacing w:after="0" w:line="240" w:lineRule="auto"/>
+        <w:ind w:left="708"/>
+        <w:jc w:val="both"/>
+        <w:rPr>
+          <w:rFonts w:cstheme="minorHAnsi"/>
+          <w:i/>
+          <w:iCs/>
+        </w:rPr>
+      </w:pPr>
+      <w:proofErr w:type="spellStart"/>
+      <w:r>
+        <w:rPr>
+          <w:rFonts w:cstheme="minorHAnsi"/>
+          <w:i/>
+          <w:iCs/>
+        </w:rPr>
+        <w:t>initial</w:t>
+      </w:r>
+      <w:proofErr w:type="spellEnd"/>
+      <w:r>
+        <w:rPr>
+          <w:rFonts w:cstheme="minorHAnsi"/>
+          <w:i/>
+          <w:iCs/>
+        </w:rPr>
+        <w:t xml:space="preserve"> </w:t>
+      </w:r>
+      <w:proofErr w:type="spellStart"/>
+      <w:r>
+        <w:rPr>
+          <w:rFonts w:cstheme="minorHAnsi"/>
+          <w:i/>
+          <w:iCs/>
+        </w:rPr>
+        <w:t>outputs</w:t>
+      </w:r>
+      <w:proofErr w:type="spellEnd"/>
+      <w:r>
+        <w:rPr>
+          <w:rFonts w:cstheme="minorHAnsi"/>
+          <w:i/>
+          <w:iCs/>
+        </w:rPr>
+        <w:t xml:space="preserve"> [ </w:t>
+      </w:r>
+    </w:p>
+    <w:p>
+      <w:pPr>
+        <w:autoSpaceDE w:val="0"/>
+        <w:autoSpaceDN w:val="0"/>
+        <w:adjustRightInd w:val="0"/>
+        <w:spacing w:after="0" w:line="240" w:lineRule="auto"/>
+        <w:ind w:left="708"/>
+        <w:jc w:val="both"/>
+        <w:rPr>
+          <w:rFonts w:cstheme="minorHAnsi"/>
+          <w:i/>
+          <w:iCs/>
+        </w:rPr>
+      </w:pPr>
+      <w:r>
+        <w:rPr>
+          <w:rFonts w:cstheme="minorHAnsi"/>
+          <w:i/>
+          <w:iCs/>
+        </w:rPr>
+        <w:tab/>
+      </w:r>
+      <w:r>
+        <w:rPr>
+          <w:rFonts w:cstheme="minorHAnsi"/>
+          <w:i/>
+          <w:iCs/>
+        </w:rPr>
+        <w:tab/>
+        <w:t xml:space="preserve">hot </w:t>
+      </w:r>
+      <w:proofErr w:type="spellStart"/>
+      <w:r>
+        <w:rPr>
+          <w:rFonts w:cstheme="minorHAnsi"/>
+          <w:i/>
+          <w:iCs/>
+        </w:rPr>
+        <w:t>sends</w:t>
+      </w:r>
+      <w:proofErr w:type="spellEnd"/>
+      <w:r>
+        <w:rPr>
+          <w:rFonts w:cstheme="minorHAnsi"/>
+          <w:i/>
+          <w:iCs/>
+        </w:rPr>
+        <w:t xml:space="preserve"> </w:t>
+      </w:r>
+      <w:proofErr w:type="spellStart"/>
+      <w:r>
+        <w:rPr>
+          <w:rFonts w:cstheme="minorHAnsi"/>
+          <w:i/>
+          <w:iCs/>
+        </w:rPr>
+        <w:t>priorityOutput.displayRed</w:t>
+      </w:r>
+      <w:proofErr w:type="spellEnd"/>
+      <w:r>
+        <w:rPr>
+          <w:rFonts w:cstheme="minorHAnsi"/>
+          <w:i/>
+          <w:iCs/>
+        </w:rPr>
+        <w:t xml:space="preserve"> </w:t>
+      </w:r>
+    </w:p>
+    <w:p>
+      <w:pPr>
+        <w:autoSpaceDE w:val="0"/>
+        <w:autoSpaceDN w:val="0"/>
+        <w:adjustRightInd w:val="0"/>
+        <w:spacing w:after="0" w:line="240" w:lineRule="auto"/>
+        <w:ind w:left="708"/>
+        <w:jc w:val="both"/>
+        <w:rPr>
+          <w:rFonts w:cstheme="minorHAnsi"/>
+          <w:i/>
+          <w:iCs/>
+        </w:rPr>
+      </w:pPr>
+      <w:r>
+        <w:rPr>
+          <w:rFonts w:cstheme="minorHAnsi"/>
+          <w:i/>
+          <w:iCs/>
+        </w:rPr>
+        <w:tab/>
+      </w:r>
+      <w:r>
+        <w:rPr>
+          <w:rFonts w:cstheme="minorHAnsi"/>
+          <w:i/>
+          <w:iCs/>
+        </w:rPr>
+        <w:tab/>
+        <w:t xml:space="preserve">hot </w:t>
+      </w:r>
+      <w:proofErr w:type="spellStart"/>
+      <w:r>
+        <w:rPr>
+          <w:rFonts w:cstheme="minorHAnsi"/>
+          <w:i/>
+          <w:iCs/>
+        </w:rPr>
+        <w:t>sends</w:t>
+      </w:r>
+      <w:proofErr w:type="spellEnd"/>
+      <w:r>
+        <w:rPr>
+          <w:rFonts w:cstheme="minorHAnsi"/>
+          <w:i/>
+          <w:iCs/>
+        </w:rPr>
+        <w:t xml:space="preserve"> </w:t>
+      </w:r>
+      <w:proofErr w:type="spellStart"/>
+      <w:r>
+        <w:rPr>
+          <w:rFonts w:cstheme="minorHAnsi"/>
+          <w:i/>
+          <w:iCs/>
+        </w:rPr>
+        <w:t>secondaryOutput.displayRed</w:t>
+      </w:r>
+      <w:proofErr w:type="spellEnd"/>
+    </w:p>
+    <w:p>
+      <w:pPr>
+        <w:ind w:left="708"/>
+        <w:jc w:val="both"/>
+        <w:rPr>
+          <w:rFonts w:cstheme="minorHAnsi"/>
+          <w:i/>
+          <w:iCs/>
+          <w:lang w:val="en-US"/>
+        </w:rPr>
+      </w:pPr>
+      <w:r>
+        <w:rPr>
+          <w:rFonts w:cstheme="minorHAnsi"/>
+          <w:i/>
+          <w:iCs/>
+        </w:rPr>
+        <w:t>]</w:t>
+      </w:r>
+    </w:p>
+    <w:p>
+      <w:pPr>
         <w:pStyle w:val="Cmsor2"/>
         <w:rPr>
           <w:lang w:val="en-US"/>
@@ -3173,7 +3517,14 @@
         <w:rPr>
           <w:lang w:val="en-US"/>
         </w:rPr>
-        <w:t xml:space="preserve">. However, in the case of permissive scenarios, every trace can be accepted if it contains the described interactions. </w:t>
+        <w:t xml:space="preserve">. However, in the case of permissive scenarios, every trace can be accepted if it </w:t>
+      </w:r>
+      <w:r>
+        <w:rPr>
+          <w:lang w:val="en-US"/>
+        </w:rPr>
+        <w:lastRenderedPageBreak/>
+        <w:t xml:space="preserve">contains the described interactions. </w:t>
       </w:r>
       <w:r>
         <w:rPr>
@@ -3479,7 +3830,6 @@
         <w:rPr>
           <w:lang w:val="en-US"/>
         </w:rPr>
-        <w:lastRenderedPageBreak/>
         <w:t>Generally, t</w:t>
       </w:r>
       <w:r>
@@ -4260,6 +4610,7 @@
       </w:pPr>
       <w:r>
         <w:rPr>
+          <w:noProof/>
           <w:lang w:val="en-US"/>
         </w:rPr>
         <w:drawing>
@@ -4346,7 +4697,14 @@
         <w:rPr>
           <w:lang w:val="en-US"/>
         </w:rPr>
-        <w:t xml:space="preserve"> it is examined whether the expected interactions were sent by the component. If they were, the transition leading to the next state fires. If this transition is unable to fire, the transition leading to the appropriate violation state fires. </w:t>
+        <w:t xml:space="preserve"> it is examined whether the expected interactions were sent by the component. If they were, the transition </w:t>
+      </w:r>
+      <w:r>
+        <w:rPr>
+          <w:lang w:val="en-US"/>
+        </w:rPr>
+        <w:lastRenderedPageBreak/>
+        <w:t xml:space="preserve">leading to the next state fires. If this transition is unable to fire, the transition leading to the appropriate violation state fires. </w:t>
       </w:r>
       <w:r>
         <w:rPr>
@@ -4506,14 +4864,7 @@
         <w:rPr>
           <w:lang w:val="en-US"/>
         </w:rPr>
-        <w:t xml:space="preserve">. The </w:t>
-      </w:r>
-      <w:r>
-        <w:rPr>
-          <w:lang w:val="en-US"/>
-        </w:rPr>
-        <w:lastRenderedPageBreak/>
-        <w:t xml:space="preserve">transformation can be </w:t>
+        <w:t xml:space="preserve">. The transformation can be </w:t>
       </w:r>
       <w:r>
         <w:rPr>
@@ -5825,6 +6176,7 @@
         <w:rPr>
           <w:lang w:val="en-US"/>
         </w:rPr>
+        <w:lastRenderedPageBreak/>
         <w:t xml:space="preserve">The figure below shows the </w:t>
       </w:r>
       <w:proofErr w:type="spellStart"/>
@@ -5996,7 +6348,6 @@
           <w:noProof/>
           <w:lang w:val="en-US"/>
         </w:rPr>
-        <w:lastRenderedPageBreak/>
         <w:drawing>
           <wp:inline distT="0" distB="0" distL="0" distR="0" wp14:anchorId="675E5A18" wp14:editId="06E6D922">
             <wp:extent cx="4100400" cy="1692000"/>
@@ -7182,6 +7533,7 @@
         <w:rPr>
           <w:lang w:val="en-US"/>
         </w:rPr>
+        <w:lastRenderedPageBreak/>
         <w:t>Do the generated tests pass? If not, what is the problem? Can you redesign the original statechart models of the system to make the tests pass?</w:t>
       </w:r>
     </w:p>
@@ -7897,6 +8249,7 @@
                       <w:dataBinding w:prefixMappings="xmlns:ns0='http://purl.org/dc/elements/1.1/' xmlns:ns1='http://schemas.openxmlformats.org/package/2006/metadata/core-properties' " w:xpath="/ns1:coreProperties[1]/ns0:title[1]" w:storeItemID="{6C3C8BC8-F283-45AE-878A-BAB7291924A1}"/>
                       <w:text/>
                     </w:sdtPr>
+                    <w:sdtEndPr/>
                     <w:sdtContent>
                       <w:p>
                         <w:pPr>
@@ -7916,119 +8269,7 @@
                             <w:rFonts w:asciiTheme="majorHAnsi" w:hAnsiTheme="majorHAnsi" w:cstheme="majorHAnsi"/>
                             <w:color w:val="FFFFFF" w:themeColor="background1"/>
                           </w:rPr>
-                          <w:t xml:space="preserve">Gamma Statechart </w:t>
-                        </w:r>
-                        <w:proofErr w:type="spellStart"/>
-                        <w:r>
-                          <w:rPr>
-                            <w:rFonts w:asciiTheme="majorHAnsi" w:hAnsiTheme="majorHAnsi" w:cstheme="majorHAnsi"/>
-                            <w:color w:val="FFFFFF" w:themeColor="background1"/>
-                          </w:rPr>
-                          <w:t>Composition</w:t>
-                        </w:r>
-                        <w:proofErr w:type="spellEnd"/>
-                        <w:r>
-                          <w:rPr>
-                            <w:rFonts w:asciiTheme="majorHAnsi" w:hAnsiTheme="majorHAnsi" w:cstheme="majorHAnsi"/>
-                            <w:color w:val="FFFFFF" w:themeColor="background1"/>
-                          </w:rPr>
-                          <w:t xml:space="preserve"> Framework – </w:t>
-                        </w:r>
-                        <w:proofErr w:type="spellStart"/>
-                        <w:r>
-                          <w:rPr>
-                            <w:rFonts w:asciiTheme="majorHAnsi" w:hAnsiTheme="majorHAnsi" w:cstheme="majorHAnsi"/>
-                            <w:color w:val="FFFFFF" w:themeColor="background1"/>
-                          </w:rPr>
-                          <w:t>User</w:t>
-                        </w:r>
-                        <w:proofErr w:type="spellEnd"/>
-                        <w:r>
-                          <w:rPr>
-                            <w:rFonts w:asciiTheme="majorHAnsi" w:hAnsiTheme="majorHAnsi" w:cstheme="majorHAnsi"/>
-                            <w:color w:val="FFFFFF" w:themeColor="background1"/>
-                          </w:rPr>
-                          <w:t xml:space="preserve"> </w:t>
-                        </w:r>
-                        <w:proofErr w:type="spellStart"/>
-                        <w:r>
-                          <w:rPr>
-                            <w:rFonts w:asciiTheme="majorHAnsi" w:hAnsiTheme="majorHAnsi" w:cstheme="majorHAnsi"/>
-                            <w:color w:val="FFFFFF" w:themeColor="background1"/>
-                          </w:rPr>
-                          <w:t>Guide</w:t>
-                        </w:r>
-                        <w:proofErr w:type="spellEnd"/>
-                        <w:r>
-                          <w:rPr>
-                            <w:rFonts w:asciiTheme="majorHAnsi" w:hAnsiTheme="majorHAnsi" w:cstheme="majorHAnsi"/>
-                            <w:color w:val="FFFFFF" w:themeColor="background1"/>
-                          </w:rPr>
-                          <w:t xml:space="preserve"> &amp; </w:t>
-                        </w:r>
-                        <w:proofErr w:type="spellStart"/>
-                        <w:r>
-                          <w:rPr>
-                            <w:rFonts w:asciiTheme="majorHAnsi" w:hAnsiTheme="majorHAnsi" w:cstheme="majorHAnsi"/>
-                            <w:color w:val="FFFFFF" w:themeColor="background1"/>
-                          </w:rPr>
-                          <w:t>Tutorial</w:t>
-                        </w:r>
-                        <w:proofErr w:type="spellEnd"/>
-                        <w:r>
-                          <w:rPr>
-                            <w:rFonts w:asciiTheme="majorHAnsi" w:hAnsiTheme="majorHAnsi" w:cstheme="majorHAnsi"/>
-                            <w:color w:val="FFFFFF" w:themeColor="background1"/>
-                          </w:rPr>
-                          <w:t xml:space="preserve"> (</w:t>
-                        </w:r>
-                        <w:proofErr w:type="spellStart"/>
-                        <w:r>
-                          <w:rPr>
-                            <w:rFonts w:asciiTheme="majorHAnsi" w:hAnsiTheme="majorHAnsi" w:cstheme="majorHAnsi"/>
-                            <w:color w:val="FFFFFF" w:themeColor="background1"/>
-                          </w:rPr>
-                          <w:t>Adaptive</w:t>
-                        </w:r>
-                        <w:proofErr w:type="spellEnd"/>
-                        <w:r>
-                          <w:rPr>
-                            <w:rFonts w:asciiTheme="majorHAnsi" w:hAnsiTheme="majorHAnsi" w:cstheme="majorHAnsi"/>
-                            <w:color w:val="FFFFFF" w:themeColor="background1"/>
-                          </w:rPr>
-                          <w:t xml:space="preserve"> </w:t>
-                        </w:r>
-                        <w:proofErr w:type="spellStart"/>
-                        <w:r>
-                          <w:rPr>
-                            <w:rFonts w:asciiTheme="majorHAnsi" w:hAnsiTheme="majorHAnsi" w:cstheme="majorHAnsi"/>
-                            <w:color w:val="FFFFFF" w:themeColor="background1"/>
-                          </w:rPr>
-                          <w:t>Contracts</w:t>
-                        </w:r>
-                        <w:proofErr w:type="spellEnd"/>
-                        <w:r>
-                          <w:rPr>
-                            <w:rFonts w:asciiTheme="majorHAnsi" w:hAnsiTheme="majorHAnsi" w:cstheme="majorHAnsi"/>
-                            <w:color w:val="FFFFFF" w:themeColor="background1"/>
-                          </w:rPr>
-                          <w:t xml:space="preserve"> </w:t>
-                        </w:r>
-                        <w:proofErr w:type="spellStart"/>
-                        <w:r>
-                          <w:rPr>
-                            <w:rFonts w:asciiTheme="majorHAnsi" w:hAnsiTheme="majorHAnsi" w:cstheme="majorHAnsi"/>
-                            <w:color w:val="FFFFFF" w:themeColor="background1"/>
-                          </w:rPr>
-                          <w:t>Extension</w:t>
-                        </w:r>
-                        <w:proofErr w:type="spellEnd"/>
-                        <w:r>
-                          <w:rPr>
-                            <w:rFonts w:asciiTheme="majorHAnsi" w:hAnsiTheme="majorHAnsi" w:cstheme="majorHAnsi"/>
-                            <w:color w:val="FFFFFF" w:themeColor="background1"/>
-                          </w:rPr>
-                          <w:t>)</w:t>
+                          <w:t>Gamma Statechart Composition Framework – User Guide &amp; Tutorial (Adaptive Contracts Extension)</w:t>
                         </w:r>
                       </w:p>
                     </w:sdtContent>

</xml_diff>